<commit_message>
Finished the last couple of queries
Seller update/add items and Moderators.
</commit_message>
<xml_diff>
--- a/DataModel/CPSC 471 project.docx
+++ b/DataModel/CPSC 471 project.docx
@@ -116,7 +116,15 @@
         <w:t>The platform allows users to register, search for products. Registered users are provided with a shopping cart, where they can place any number of items from various sellers and check out the items. Registered users can provide and update their name and address, and their password information. Registered users can also apply to become a seller, and sellers can add products and list them on</w:t>
       </w:r>
       <w:r>
-        <w:t xml:space="preserve"> the platform. Seller can also update the listing. Both the buyer and the seller involved in transaction can view the order detail of current and past transactions. Sellers can fulfill the order placed by buyers by shipping the product and providing shipping tracking numbers. The moderator acting as employee are able to accept or deny users requesting an upgrade, and add new departments for sellers to list products under.   </w:t>
+        <w:t xml:space="preserve"> the platform. Seller can also update the listing. Both the buyer and the seller involved in transaction can view the order detail of current and past transactions. Sellers can fulfill the order placed by buyers by shipping the product and providing shipping tracking numbers. The moderator acting as employee </w:t>
+      </w:r>
+      <w:proofErr w:type="gramStart"/>
+      <w:r>
+        <w:t>are able to</w:t>
+      </w:r>
+      <w:proofErr w:type="gramEnd"/>
+      <w:r>
+        <w:t xml:space="preserve"> accept or deny users requesting an upgrade, and add new departments for sellers to list products under.   </w:t>
       </w:r>
     </w:p>
     <w:p>
@@ -240,7 +248,15 @@
         <w:t>eller is an upgraded bu</w:t>
       </w:r>
       <w:r>
-        <w:t>yer. (1) A seller create a listing which contains newly added product as well as relevant information such as product description, price, quantity available, and department it belongs to. The Seller can then edit or delete the</w:t>
+        <w:t xml:space="preserve">yer. (1) A seller </w:t>
+      </w:r>
+      <w:proofErr w:type="gramStart"/>
+      <w:r>
+        <w:t>create</w:t>
+      </w:r>
+      <w:proofErr w:type="gramEnd"/>
+      <w:r>
+        <w:t xml:space="preserve"> a listing which contains newly added product as well as relevant information such as product description, price, quantity available, and department it belongs to. The Seller can then edit or delete the</w:t>
       </w:r>
       <w:r>
         <w:t xml:space="preserve"> listing</w:t>
@@ -335,6 +351,7 @@
       <w:r>
         <w:rPr>
           <w:noProof/>
+          <w:lang w:eastAsia="en-CA"/>
         </w:rPr>
         <w:drawing>
           <wp:inline distT="0" distB="0" distL="0" distR="0">
@@ -396,6 +413,7 @@
       <w:r>
         <w:rPr>
           <w:noProof/>
+          <w:lang w:eastAsia="en-CA"/>
         </w:rPr>
         <w:drawing>
           <wp:inline distT="0" distB="0" distL="0" distR="0">
@@ -475,16 +493,72 @@
         <w:t>was an weak entity and contained</w:t>
       </w:r>
       <w:r>
-        <w:t xml:space="preserve"> 8 attributes – addressId, streetNo, streetName, streetType, unitN</w:t>
-      </w:r>
-      <w:r>
-        <w:t>umber, postalCode, city, and p</w:t>
+        <w:t xml:space="preserve"> 8 attributes – </w:t>
+      </w:r>
+      <w:proofErr w:type="spellStart"/>
+      <w:r>
+        <w:t>addressId</w:t>
+      </w:r>
+      <w:proofErr w:type="spellEnd"/>
+      <w:r>
+        <w:t xml:space="preserve">, </w:t>
+      </w:r>
+      <w:proofErr w:type="spellStart"/>
+      <w:r>
+        <w:t>streetNo</w:t>
+      </w:r>
+      <w:proofErr w:type="spellEnd"/>
+      <w:r>
+        <w:t xml:space="preserve">, </w:t>
+      </w:r>
+      <w:proofErr w:type="spellStart"/>
+      <w:r>
+        <w:t>streetName</w:t>
+      </w:r>
+      <w:proofErr w:type="spellEnd"/>
+      <w:r>
+        <w:t xml:space="preserve">, </w:t>
+      </w:r>
+      <w:proofErr w:type="spellStart"/>
+      <w:r>
+        <w:t>streetType</w:t>
+      </w:r>
+      <w:proofErr w:type="spellEnd"/>
+      <w:r>
+        <w:t xml:space="preserve">, </w:t>
+      </w:r>
+      <w:proofErr w:type="spellStart"/>
+      <w:r>
+        <w:t>unitN</w:t>
+      </w:r>
+      <w:r>
+        <w:t>umber</w:t>
+      </w:r>
+      <w:proofErr w:type="spellEnd"/>
+      <w:r>
+        <w:t xml:space="preserve">, </w:t>
+      </w:r>
+      <w:proofErr w:type="spellStart"/>
+      <w:r>
+        <w:t>postalCode</w:t>
+      </w:r>
+      <w:proofErr w:type="spellEnd"/>
+      <w:r>
+        <w:t>, city, and p</w:t>
       </w:r>
       <w:r>
         <w:t>rovince</w:t>
       </w:r>
       <w:r>
-        <w:t xml:space="preserve"> where addressId was supposed to be the partial key</w:t>
+        <w:t xml:space="preserve"> where </w:t>
+      </w:r>
+      <w:proofErr w:type="spellStart"/>
+      <w:r>
+        <w:t>addressId</w:t>
+      </w:r>
+      <w:proofErr w:type="spellEnd"/>
+      <w:r>
+        <w:t xml:space="preserve"> was supposed to be the partial key</w:t>
       </w:r>
       <w:r>
         <w:t>. In t</w:t>
@@ -501,14 +575,43 @@
       <w:r>
         <w:t xml:space="preserve"> had following attributes updated - </w:t>
       </w:r>
-      <w:r>
-        <w:t xml:space="preserve">addressId was </w:t>
+      <w:proofErr w:type="spellStart"/>
+      <w:r>
+        <w:t>addressId</w:t>
+      </w:r>
+      <w:proofErr w:type="spellEnd"/>
+      <w:r>
+        <w:t xml:space="preserve"> was </w:t>
       </w:r>
       <w:r>
         <w:t>removed</w:t>
       </w:r>
       <w:r>
-        <w:t>, streetNo, StreetName, streetType, were combin</w:t>
+        <w:t xml:space="preserve">, </w:t>
+      </w:r>
+      <w:proofErr w:type="spellStart"/>
+      <w:r>
+        <w:t>streetNo</w:t>
+      </w:r>
+      <w:proofErr w:type="spellEnd"/>
+      <w:r>
+        <w:t xml:space="preserve">, </w:t>
+      </w:r>
+      <w:proofErr w:type="spellStart"/>
+      <w:r>
+        <w:t>StreetName</w:t>
+      </w:r>
+      <w:proofErr w:type="spellEnd"/>
+      <w:r>
+        <w:t xml:space="preserve">, </w:t>
+      </w:r>
+      <w:proofErr w:type="spellStart"/>
+      <w:r>
+        <w:t>streetType</w:t>
+      </w:r>
+      <w:proofErr w:type="spellEnd"/>
+      <w:r>
+        <w:t>, were combin</w:t>
       </w:r>
       <w:r>
         <w:t>ed to into the s</w:t>
@@ -520,13 +623,37 @@
         <w:t xml:space="preserve">attribute </w:t>
       </w:r>
       <w:r>
-        <w:t>to reduce complexity, unitNumber was renamed to un</w:t>
-      </w:r>
-      <w:r>
-        <w:t>it, postalCode was renamed to pC</w:t>
-      </w:r>
-      <w:r>
-        <w:t>ode, and t</w:t>
+        <w:t xml:space="preserve">to reduce complexity, </w:t>
+      </w:r>
+      <w:proofErr w:type="spellStart"/>
+      <w:r>
+        <w:t>unitNumber</w:t>
+      </w:r>
+      <w:proofErr w:type="spellEnd"/>
+      <w:r>
+        <w:t xml:space="preserve"> was renamed to un</w:t>
+      </w:r>
+      <w:r>
+        <w:t xml:space="preserve">it, </w:t>
+      </w:r>
+      <w:proofErr w:type="spellStart"/>
+      <w:r>
+        <w:t>postalCode</w:t>
+      </w:r>
+      <w:proofErr w:type="spellEnd"/>
+      <w:r>
+        <w:t xml:space="preserve"> was renamed to </w:t>
+      </w:r>
+      <w:proofErr w:type="spellStart"/>
+      <w:r>
+        <w:t>pC</w:t>
+      </w:r>
+      <w:r>
+        <w:t>ode</w:t>
+      </w:r>
+      <w:proofErr w:type="spellEnd"/>
+      <w:r>
+        <w:t>, and t</w:t>
       </w:r>
       <w:r>
         <w:t>w</w:t>
@@ -549,6 +676,7 @@
       <w:r>
         <w:rPr>
           <w:noProof/>
+          <w:lang w:eastAsia="en-CA"/>
         </w:rPr>
         <w:drawing>
           <wp:inline distT="0" distB="0" distL="0" distR="0" wp14:anchorId="2BFFA6C6" wp14:editId="09ADD39F">
@@ -614,6 +742,7 @@
       <w:r>
         <w:rPr>
           <w:noProof/>
+          <w:lang w:eastAsia="en-CA"/>
         </w:rPr>
         <w:drawing>
           <wp:inline distT="0" distB="0" distL="0" distR="0" wp14:anchorId="0D5F1644" wp14:editId="13E5E242">
@@ -676,13 +805,29 @@
         <w:t>The DEPARTMENT entity</w:t>
       </w:r>
       <w:r>
-        <w:t xml:space="preserve"> in the original ER diagram contained 2 attributes – name and deptid, howev</w:t>
+        <w:t xml:space="preserve"> in the original ER diagram contained 2 attributes – name and </w:t>
+      </w:r>
+      <w:proofErr w:type="spellStart"/>
+      <w:r>
+        <w:t>deptid</w:t>
+      </w:r>
+      <w:proofErr w:type="spellEnd"/>
+      <w:r>
+        <w:t>, howev</w:t>
       </w:r>
       <w:r>
         <w:t>er in new iteration of the ER diagram</w:t>
       </w:r>
       <w:r>
-        <w:t>, name was renamed to deptname to decrease confusion with other entities with similar attributes while doing join statement.</w:t>
+        <w:t xml:space="preserve">, name was renamed to </w:t>
+      </w:r>
+      <w:proofErr w:type="spellStart"/>
+      <w:r>
+        <w:t>deptname</w:t>
+      </w:r>
+      <w:proofErr w:type="spellEnd"/>
+      <w:r>
+        <w:t xml:space="preserve"> to decrease confusion with other entities with similar attributes while doing join statement.</w:t>
       </w:r>
       <w:r>
         <w:t xml:space="preserve"> The participation is also changed to reflect the correct relationship between DEPARTMENT and PRODUCT entities.</w:t>
@@ -705,6 +850,7 @@
       <w:r>
         <w:rPr>
           <w:noProof/>
+          <w:lang w:eastAsia="en-CA"/>
         </w:rPr>
         <w:drawing>
           <wp:inline distT="0" distB="0" distL="0" distR="0" wp14:anchorId="6994E6D9" wp14:editId="10690F5E">
@@ -770,6 +916,7 @@
       <w:r>
         <w:rPr>
           <w:noProof/>
+          <w:lang w:eastAsia="en-CA"/>
         </w:rPr>
         <w:drawing>
           <wp:inline distT="0" distB="0" distL="0" distR="0" wp14:anchorId="352ABD6E" wp14:editId="43B1E9AC">
@@ -837,23 +984,118 @@
         </w:rPr>
         <w:t xml:space="preserve">In the original ER diagram, LISTS was a relationship joining USERS to PRODUCT having 5 attributes - </w:t>
       </w:r>
-      <w:r>
-        <w:t>adId, description, unitsAvailable, price, and pId</w:t>
-      </w:r>
+      <w:proofErr w:type="spellStart"/>
+      <w:r>
+        <w:t>adId</w:t>
+      </w:r>
+      <w:proofErr w:type="spellEnd"/>
+      <w:r>
+        <w:t xml:space="preserve">, description, </w:t>
+      </w:r>
+      <w:proofErr w:type="spellStart"/>
+      <w:r>
+        <w:t>unitsAvailable</w:t>
+      </w:r>
+      <w:proofErr w:type="spellEnd"/>
+      <w:r>
+        <w:t xml:space="preserve">, price, and </w:t>
+      </w:r>
+      <w:proofErr w:type="spellStart"/>
+      <w:r>
+        <w:t>pId</w:t>
+      </w:r>
+      <w:proofErr w:type="spellEnd"/>
       <w:r>
         <w:rPr>
           <w:noProof/>
         </w:rPr>
         <w:t xml:space="preserve">. In the new iteration of the ER diagram, LISTS was changed to its own entity type and now contains 7 attributes - </w:t>
       </w:r>
-      <w:r>
-        <w:t>adId, listedBy, listedProd, price, description, unit, and addedon, where unitsAvailable in original has been renamed to unit, and pId to listedProd, and two new attributes – listedBy and addedon were added.</w:t>
+      <w:proofErr w:type="spellStart"/>
+      <w:r>
+        <w:t>adId</w:t>
+      </w:r>
+      <w:proofErr w:type="spellEnd"/>
+      <w:r>
+        <w:t xml:space="preserve">, </w:t>
+      </w:r>
+      <w:proofErr w:type="spellStart"/>
+      <w:r>
+        <w:t>listedBy</w:t>
+      </w:r>
+      <w:proofErr w:type="spellEnd"/>
+      <w:r>
+        <w:t xml:space="preserve">, </w:t>
+      </w:r>
+      <w:proofErr w:type="spellStart"/>
+      <w:r>
+        <w:t>listedProd</w:t>
+      </w:r>
+      <w:proofErr w:type="spellEnd"/>
+      <w:r>
+        <w:t xml:space="preserve">, price, description, unit, and </w:t>
+      </w:r>
+      <w:proofErr w:type="spellStart"/>
+      <w:r>
+        <w:t>addedon</w:t>
+      </w:r>
+      <w:proofErr w:type="spellEnd"/>
+      <w:r>
+        <w:t xml:space="preserve">, where </w:t>
+      </w:r>
+      <w:proofErr w:type="spellStart"/>
+      <w:r>
+        <w:t>unitsAvailable</w:t>
+      </w:r>
+      <w:proofErr w:type="spellEnd"/>
+      <w:r>
+        <w:t xml:space="preserve"> in original has been renamed to unit, and </w:t>
+      </w:r>
+      <w:proofErr w:type="spellStart"/>
+      <w:r>
+        <w:t>pId</w:t>
+      </w:r>
+      <w:proofErr w:type="spellEnd"/>
+      <w:r>
+        <w:t xml:space="preserve"> to </w:t>
+      </w:r>
+      <w:proofErr w:type="spellStart"/>
+      <w:r>
+        <w:t>listedProd</w:t>
+      </w:r>
+      <w:proofErr w:type="spellEnd"/>
+      <w:r>
+        <w:t xml:space="preserve">, and two new attributes – </w:t>
+      </w:r>
+      <w:proofErr w:type="spellStart"/>
+      <w:r>
+        <w:t>listedBy</w:t>
+      </w:r>
+      <w:proofErr w:type="spellEnd"/>
+      <w:r>
+        <w:t xml:space="preserve"> and </w:t>
+      </w:r>
+      <w:proofErr w:type="spellStart"/>
+      <w:r>
+        <w:t>addedon</w:t>
+      </w:r>
+      <w:proofErr w:type="spellEnd"/>
+      <w:r>
+        <w:t xml:space="preserve"> were added.</w:t>
       </w:r>
       <w:r>
         <w:t xml:space="preserve"> The decision to change LISTS from a relationship type to an entity type was brought on by the fact that a listing created by a seller required an unique identifier. </w:t>
       </w:r>
       <w:r>
-        <w:t xml:space="preserve">The LISTS relationship represented an M:N cardinality between USERS and PRODUCT entities, but it was later changed to 1:N cardinality between USERS and LISTS and PRODUCT and LISTS with total participation on LISTS on both relationships.  </w:t>
+        <w:t xml:space="preserve">The LISTS relationship represented an </w:t>
+      </w:r>
+      <w:proofErr w:type="gramStart"/>
+      <w:r>
+        <w:t>M:N</w:t>
+      </w:r>
+      <w:proofErr w:type="gramEnd"/>
+      <w:r>
+        <w:t xml:space="preserve"> cardinality between USERS and PRODUCT entities, but it was later changed to 1:N cardinality between USERS and LISTS and PRODUCT and LISTS with total participation on LISTS on both relationships.  </w:t>
       </w:r>
     </w:p>
     <w:p>
@@ -873,6 +1115,7 @@
       <w:r>
         <w:rPr>
           <w:noProof/>
+          <w:lang w:eastAsia="en-CA"/>
         </w:rPr>
         <w:drawing>
           <wp:inline distT="0" distB="0" distL="0" distR="0" wp14:anchorId="6166DAE8" wp14:editId="41E8D85D">
@@ -935,6 +1178,7 @@
       <w:r>
         <w:rPr>
           <w:noProof/>
+          <w:lang w:eastAsia="en-CA"/>
         </w:rPr>
         <w:drawing>
           <wp:inline distT="0" distB="0" distL="0" distR="0" wp14:anchorId="4ABE2569" wp14:editId="7BAE1C43">
@@ -997,7 +1241,31 @@
     </w:p>
     <w:p>
       <w:r>
-        <w:t>The CONTAINS relationship in original ER diagram was changed to ORDERITEMS in the new iteration of ER diagram. In the original ER diagram, there were no attributes specified for the relationship. It has since changed to include six new attributes – unitprice, seller, trackingno, shipped, totalunitprice, and units.</w:t>
+        <w:t xml:space="preserve">The CONTAINS relationship in original ER diagram was changed to ORDERITEMS in the new iteration of ER diagram. In the original ER diagram, there were no attributes specified for the relationship. It has since changed to include six new attributes – </w:t>
+      </w:r>
+      <w:proofErr w:type="spellStart"/>
+      <w:r>
+        <w:t>unitprice</w:t>
+      </w:r>
+      <w:proofErr w:type="spellEnd"/>
+      <w:r>
+        <w:t xml:space="preserve">, seller, </w:t>
+      </w:r>
+      <w:proofErr w:type="spellStart"/>
+      <w:r>
+        <w:t>trackingno</w:t>
+      </w:r>
+      <w:proofErr w:type="spellEnd"/>
+      <w:r>
+        <w:t xml:space="preserve">, shipped, </w:t>
+      </w:r>
+      <w:proofErr w:type="spellStart"/>
+      <w:r>
+        <w:t>totalunitprice</w:t>
+      </w:r>
+      <w:proofErr w:type="spellEnd"/>
+      <w:r>
+        <w:t>, and units.</w:t>
       </w:r>
     </w:p>
     <w:p>
@@ -1033,6 +1301,7 @@
       <w:r>
         <w:rPr>
           <w:noProof/>
+          <w:lang w:eastAsia="en-CA"/>
         </w:rPr>
         <w:lastRenderedPageBreak/>
         <w:drawing>
@@ -1099,6 +1368,7 @@
       <w:r>
         <w:rPr>
           <w:noProof/>
+          <w:lang w:eastAsia="en-CA"/>
         </w:rPr>
         <w:drawing>
           <wp:inline distT="0" distB="0" distL="0" distR="0">
@@ -1158,22 +1428,83 @@
     </w:p>
     <w:p>
       <w:r>
-        <w:t>The ORDERS entity in ER diagram contained 6 attributes – oid, uid, o</w:t>
+        <w:t xml:space="preserve">The ORDERS entity in ER diagram contained 6 attributes – </w:t>
+      </w:r>
+      <w:proofErr w:type="spellStart"/>
+      <w:r>
+        <w:t>oid</w:t>
+      </w:r>
+      <w:proofErr w:type="spellEnd"/>
+      <w:r>
+        <w:t xml:space="preserve">, </w:t>
+      </w:r>
+      <w:proofErr w:type="spellStart"/>
+      <w:r>
+        <w:t>uid</w:t>
+      </w:r>
+      <w:proofErr w:type="spellEnd"/>
+      <w:r>
+        <w:t xml:space="preserve">, </w:t>
+      </w:r>
+      <w:proofErr w:type="spellStart"/>
+      <w:r>
+        <w:t>o</w:t>
       </w:r>
       <w:r>
         <w:t>r</w:t>
       </w:r>
       <w:r>
-        <w:t>derDate, shipAddr, status, and total price. In the new iterations,</w:t>
+        <w:t>derDate</w:t>
+      </w:r>
+      <w:proofErr w:type="spellEnd"/>
+      <w:r>
+        <w:t xml:space="preserve">, </w:t>
+      </w:r>
+      <w:proofErr w:type="spellStart"/>
+      <w:r>
+        <w:t>shipAddr</w:t>
+      </w:r>
+      <w:proofErr w:type="spellEnd"/>
+      <w:r>
+        <w:t>, status, and total price. In the new iterations,</w:t>
       </w:r>
       <w:r>
         <w:t xml:space="preserve"> </w:t>
       </w:r>
-      <w:r>
-        <w:t>uid was removed and shipAddr was renamed to shippedTo. O</w:t>
-      </w:r>
-      <w:r>
-        <w:t>ne new attribute was added – invoiceid.</w:t>
+      <w:proofErr w:type="spellStart"/>
+      <w:r>
+        <w:t>uid</w:t>
+      </w:r>
+      <w:proofErr w:type="spellEnd"/>
+      <w:r>
+        <w:t xml:space="preserve"> was removed and </w:t>
+      </w:r>
+      <w:proofErr w:type="spellStart"/>
+      <w:r>
+        <w:t>shipAddr</w:t>
+      </w:r>
+      <w:proofErr w:type="spellEnd"/>
+      <w:r>
+        <w:t xml:space="preserve"> was renamed to </w:t>
+      </w:r>
+      <w:proofErr w:type="spellStart"/>
+      <w:r>
+        <w:t>shippedTo</w:t>
+      </w:r>
+      <w:proofErr w:type="spellEnd"/>
+      <w:r>
+        <w:t>. O</w:t>
+      </w:r>
+      <w:r>
+        <w:t xml:space="preserve">ne new attribute was added – </w:t>
+      </w:r>
+      <w:proofErr w:type="spellStart"/>
+      <w:r>
+        <w:t>invoiceid</w:t>
+      </w:r>
+      <w:proofErr w:type="spellEnd"/>
+      <w:r>
+        <w:t>.</w:t>
       </w:r>
     </w:p>
     <w:p>
@@ -1193,6 +1524,7 @@
       <w:r>
         <w:rPr>
           <w:noProof/>
+          <w:lang w:eastAsia="en-CA"/>
         </w:rPr>
         <w:drawing>
           <wp:inline distT="0" distB="0" distL="0" distR="0" wp14:anchorId="1B42FBAF" wp14:editId="73BE3872">
@@ -1255,6 +1587,7 @@
       <w:r>
         <w:rPr>
           <w:noProof/>
+          <w:lang w:eastAsia="en-CA"/>
         </w:rPr>
         <w:drawing>
           <wp:inline distT="0" distB="0" distL="0" distR="0" wp14:anchorId="2EE4E210" wp14:editId="1DC1565B">
@@ -1323,7 +1656,15 @@
         <w:t xml:space="preserve"> contained 4 attributes – reviewer, product, review, and rating. In the new iteration,</w:t>
       </w:r>
       <w:r>
-        <w:t xml:space="preserve"> reviewer and product has been removed as they are foreign key referencing USERS.id and PRODUCT.pid respectively</w:t>
+        <w:t xml:space="preserve"> reviewer and product has been removed as they are foreign key referencing USERS.id and </w:t>
+      </w:r>
+      <w:proofErr w:type="spellStart"/>
+      <w:r>
+        <w:t>PRODUCT.pid</w:t>
+      </w:r>
+      <w:proofErr w:type="spellEnd"/>
+      <w:r>
+        <w:t xml:space="preserve"> respectively</w:t>
       </w:r>
       <w:r>
         <w:t>.</w:t>
@@ -1337,6 +1678,7 @@
       <w:r>
         <w:rPr>
           <w:noProof/>
+          <w:lang w:eastAsia="en-CA"/>
         </w:rPr>
         <w:drawing>
           <wp:inline distT="0" distB="0" distL="0" distR="0" wp14:anchorId="20BB1FB9" wp14:editId="45BCBEAB">
@@ -1399,6 +1741,7 @@
       <w:r>
         <w:rPr>
           <w:noProof/>
+          <w:lang w:eastAsia="en-CA"/>
         </w:rPr>
         <w:drawing>
           <wp:inline distT="0" distB="0" distL="0" distR="0" wp14:anchorId="30F90AA6" wp14:editId="5D1A473D">
@@ -1488,6 +1831,7 @@
       <w:r>
         <w:rPr>
           <w:noProof/>
+          <w:lang w:eastAsia="en-CA"/>
         </w:rPr>
         <w:lastRenderedPageBreak/>
         <w:drawing>
@@ -1554,6 +1898,7 @@
       <w:r>
         <w:rPr>
           <w:noProof/>
+          <w:lang w:eastAsia="en-CA"/>
         </w:rPr>
         <w:drawing>
           <wp:inline distT="0" distB="0" distL="0" distR="0" wp14:anchorId="380836D6" wp14:editId="2E2C85D6">
@@ -1616,7 +1961,15 @@
     </w:p>
     <w:p>
       <w:r>
-        <w:t xml:space="preserve">The PRODUCT entity in ER originally contained 3 attributes – pid, department, and name. </w:t>
+        <w:t xml:space="preserve">The PRODUCT entity in ER originally contained 3 attributes – </w:t>
+      </w:r>
+      <w:proofErr w:type="spellStart"/>
+      <w:r>
+        <w:t>pid</w:t>
+      </w:r>
+      <w:proofErr w:type="spellEnd"/>
+      <w:r>
+        <w:t xml:space="preserve">, department, and name. </w:t>
       </w:r>
       <w:r>
         <w:t xml:space="preserve">In the new iteration, </w:t>
@@ -1627,8 +1980,13 @@
       <w:r>
         <w:t xml:space="preserve">attribute is renamed to </w:t>
       </w:r>
-      <w:r>
-        <w:t xml:space="preserve">pname </w:t>
+      <w:proofErr w:type="spellStart"/>
+      <w:r>
+        <w:t>pname</w:t>
+      </w:r>
+      <w:proofErr w:type="spellEnd"/>
+      <w:r>
+        <w:t xml:space="preserve"> </w:t>
       </w:r>
       <w:r>
         <w:t>t</w:t>
@@ -1660,6 +2018,7 @@
       <w:r>
         <w:rPr>
           <w:noProof/>
+          <w:lang w:eastAsia="en-CA"/>
         </w:rPr>
         <w:drawing>
           <wp:inline distT="0" distB="0" distL="0" distR="0" wp14:anchorId="456FA972" wp14:editId="67C463D6">
@@ -1737,6 +2096,7 @@
       <w:r>
         <w:rPr>
           <w:noProof/>
+          <w:lang w:eastAsia="en-CA"/>
         </w:rPr>
         <w:drawing>
           <wp:inline distT="0" distB="0" distL="0" distR="0" wp14:anchorId="2EE4E210" wp14:editId="1DC1565B">
@@ -1826,10 +2186,26 @@
         <w:t xml:space="preserve">ship between SHOPPING CART and </w:t>
       </w:r>
       <w:r>
-        <w:t xml:space="preserve">PRODUCT entities with a 1:N cardinality. </w:t>
-      </w:r>
-      <w:r>
-        <w:t>The CONTAINS relationship was renamed to USERCART with an M:N cardinality but was later removed, represented by the grey colour, because PHP allows serial array data to be stored as an attribute thus removing the need to create the USERCART relationship in the first place.</w:t>
+        <w:t xml:space="preserve">PRODUCT entities with a </w:t>
+      </w:r>
+      <w:proofErr w:type="gramStart"/>
+      <w:r>
+        <w:t>1:N</w:t>
+      </w:r>
+      <w:proofErr w:type="gramEnd"/>
+      <w:r>
+        <w:t xml:space="preserve"> cardinality. </w:t>
+      </w:r>
+      <w:r>
+        <w:t xml:space="preserve">The CONTAINS relationship was renamed to USERCART with an </w:t>
+      </w:r>
+      <w:proofErr w:type="gramStart"/>
+      <w:r>
+        <w:t>M:N</w:t>
+      </w:r>
+      <w:proofErr w:type="gramEnd"/>
+      <w:r>
+        <w:t xml:space="preserve"> cardinality but was later removed, represented by the grey colour, because PHP allows serial array data to be stored as an attribute thus removing the need to create the USERCART relationship in the first place.</w:t>
       </w:r>
     </w:p>
     <w:p>
@@ -1849,6 +2225,7 @@
       <w:r>
         <w:rPr>
           <w:noProof/>
+          <w:lang w:eastAsia="en-CA"/>
         </w:rPr>
         <w:drawing>
           <wp:inline distT="0" distB="0" distL="0" distR="0" wp14:anchorId="21EEE0C2" wp14:editId="64312FEA">
@@ -1914,6 +2291,7 @@
       <w:r>
         <w:rPr>
           <w:noProof/>
+          <w:lang w:eastAsia="en-CA"/>
         </w:rPr>
         <w:drawing>
           <wp:inline distT="0" distB="0" distL="0" distR="0">
@@ -1976,19 +2354,85 @@
         <w:t xml:space="preserve"> the original</w:t>
       </w:r>
       <w:r>
-        <w:t xml:space="preserve"> ER diagram contained 7 attributes – level, uid, emailActLink, ccNumber, fname, lname, addressid. In the new i</w:t>
-      </w:r>
-      <w:r>
-        <w:t>teration, ccNumber was removed</w:t>
-      </w:r>
+        <w:t xml:space="preserve"> ER diagram contained 7 attributes – level, </w:t>
+      </w:r>
+      <w:proofErr w:type="spellStart"/>
+      <w:r>
+        <w:t>uid</w:t>
+      </w:r>
+      <w:proofErr w:type="spellEnd"/>
       <w:r>
         <w:t xml:space="preserve">, </w:t>
       </w:r>
-      <w:r>
-        <w:t xml:space="preserve">uid was removed, </w:t>
-      </w:r>
-      <w:r>
-        <w:t xml:space="preserve">addressid </w:t>
+      <w:proofErr w:type="spellStart"/>
+      <w:r>
+        <w:t>emailActLink</w:t>
+      </w:r>
+      <w:proofErr w:type="spellEnd"/>
+      <w:r>
+        <w:t xml:space="preserve">, </w:t>
+      </w:r>
+      <w:proofErr w:type="spellStart"/>
+      <w:r>
+        <w:t>ccNumber</w:t>
+      </w:r>
+      <w:proofErr w:type="spellEnd"/>
+      <w:r>
+        <w:t xml:space="preserve">, </w:t>
+      </w:r>
+      <w:proofErr w:type="spellStart"/>
+      <w:r>
+        <w:t>fname</w:t>
+      </w:r>
+      <w:proofErr w:type="spellEnd"/>
+      <w:r>
+        <w:t xml:space="preserve">, </w:t>
+      </w:r>
+      <w:proofErr w:type="spellStart"/>
+      <w:r>
+        <w:t>lname</w:t>
+      </w:r>
+      <w:proofErr w:type="spellEnd"/>
+      <w:r>
+        <w:t xml:space="preserve">, </w:t>
+      </w:r>
+      <w:proofErr w:type="spellStart"/>
+      <w:r>
+        <w:t>addressid</w:t>
+      </w:r>
+      <w:proofErr w:type="spellEnd"/>
+      <w:r>
+        <w:t>. In the new i</w:t>
+      </w:r>
+      <w:r>
+        <w:t xml:space="preserve">teration, </w:t>
+      </w:r>
+      <w:proofErr w:type="spellStart"/>
+      <w:r>
+        <w:t>ccNumber</w:t>
+      </w:r>
+      <w:proofErr w:type="spellEnd"/>
+      <w:r>
+        <w:t xml:space="preserve"> was removed</w:t>
+      </w:r>
+      <w:r>
+        <w:t xml:space="preserve">, </w:t>
+      </w:r>
+      <w:proofErr w:type="spellStart"/>
+      <w:r>
+        <w:t>uid</w:t>
+      </w:r>
+      <w:proofErr w:type="spellEnd"/>
+      <w:r>
+        <w:t xml:space="preserve"> was removed, </w:t>
+      </w:r>
+      <w:proofErr w:type="spellStart"/>
+      <w:r>
+        <w:t>addressid</w:t>
+      </w:r>
+      <w:proofErr w:type="spellEnd"/>
+      <w:r>
+        <w:t xml:space="preserve"> </w:t>
       </w:r>
       <w:r>
         <w:t>was</w:t>
@@ -2038,6 +2482,7 @@
       <w:r>
         <w:rPr>
           <w:noProof/>
+          <w:lang w:eastAsia="en-CA"/>
         </w:rPr>
         <w:drawing>
           <wp:inline distT="0" distB="0" distL="0" distR="0" wp14:anchorId="4663A6AA" wp14:editId="77FDAABC">
@@ -2103,6 +2548,7 @@
       <w:r>
         <w:rPr>
           <w:noProof/>
+          <w:lang w:eastAsia="en-CA"/>
         </w:rPr>
         <w:drawing>
           <wp:inline distT="0" distB="0" distL="0" distR="0" wp14:anchorId="2085AAF1" wp14:editId="42FBACCD">
@@ -2168,14 +2614,35 @@
         <w:t xml:space="preserve">the original </w:t>
       </w:r>
       <w:r>
-        <w:t xml:space="preserve">ER diagram contained 4 attributes – email, passwordhash, uid, and username. In the new iteration, </w:t>
+        <w:t xml:space="preserve">ER diagram contained 4 attributes – email, </w:t>
+      </w:r>
+      <w:proofErr w:type="spellStart"/>
+      <w:r>
+        <w:t>passwordhash</w:t>
+      </w:r>
+      <w:proofErr w:type="spellEnd"/>
+      <w:r>
+        <w:t xml:space="preserve">, </w:t>
+      </w:r>
+      <w:proofErr w:type="spellStart"/>
+      <w:r>
+        <w:t>uid</w:t>
+      </w:r>
+      <w:proofErr w:type="spellEnd"/>
+      <w:r>
+        <w:t xml:space="preserve">, and username. In the new iteration, </w:t>
       </w:r>
       <w:r>
         <w:t>the</w:t>
       </w:r>
       <w:r>
-        <w:t xml:space="preserve"> joinedDate</w:t>
-      </w:r>
+        <w:t xml:space="preserve"> </w:t>
+      </w:r>
+      <w:proofErr w:type="spellStart"/>
+      <w:r>
+        <w:t>joinedDate</w:t>
+      </w:r>
+      <w:proofErr w:type="spellEnd"/>
       <w:r>
         <w:t xml:space="preserve"> attribute was added</w:t>
       </w:r>
@@ -2189,10 +2656,34 @@
         <w:t>sername has since</w:t>
       </w:r>
       <w:r>
-        <w:t xml:space="preserve"> been renamed to uname.</w:t>
-      </w:r>
-      <w:r>
-        <w:t xml:space="preserve"> passwordhash has been renamed to pass, and uid has been renamed to id. </w:t>
+        <w:t xml:space="preserve"> been renamed to </w:t>
+      </w:r>
+      <w:proofErr w:type="spellStart"/>
+      <w:r>
+        <w:t>uname</w:t>
+      </w:r>
+      <w:proofErr w:type="spellEnd"/>
+      <w:r>
+        <w:t>.</w:t>
+      </w:r>
+      <w:r>
+        <w:t xml:space="preserve"> </w:t>
+      </w:r>
+      <w:proofErr w:type="spellStart"/>
+      <w:r>
+        <w:t>passwordhash</w:t>
+      </w:r>
+      <w:proofErr w:type="spellEnd"/>
+      <w:r>
+        <w:t xml:space="preserve"> has been renamed to pass, and </w:t>
+      </w:r>
+      <w:proofErr w:type="spellStart"/>
+      <w:r>
+        <w:t>uid</w:t>
+      </w:r>
+      <w:proofErr w:type="spellEnd"/>
+      <w:r>
+        <w:t xml:space="preserve"> has been renamed to id. </w:t>
       </w:r>
       <w:r>
         <w:t>USERS entity now has identifying relationship LIVES_AT which identifies users ADDRESS.</w:t>
@@ -2206,7 +2697,39 @@
     </w:p>
     <w:p>
       <w:r>
-        <w:t xml:space="preserve">In the original ER diagram, PRODUCTREVIEW.ratings, and SELLERREVIEW.ratings, and USERINFO.level were multivalued attributes of their respective entities. However in the SQL environment, new tables were created for the multivalued attributes. </w:t>
+        <w:t xml:space="preserve">In the original ER diagram, </w:t>
+      </w:r>
+      <w:proofErr w:type="spellStart"/>
+      <w:r>
+        <w:t>PRODUCTREVIEW.ratings</w:t>
+      </w:r>
+      <w:proofErr w:type="spellEnd"/>
+      <w:r>
+        <w:t xml:space="preserve">, and </w:t>
+      </w:r>
+      <w:proofErr w:type="spellStart"/>
+      <w:r>
+        <w:t>SELLERREVIEW.ratings</w:t>
+      </w:r>
+      <w:proofErr w:type="spellEnd"/>
+      <w:r>
+        <w:t xml:space="preserve">, and </w:t>
+      </w:r>
+      <w:proofErr w:type="spellStart"/>
+      <w:r>
+        <w:t>USERINFO.level</w:t>
+      </w:r>
+      <w:proofErr w:type="spellEnd"/>
+      <w:r>
+        <w:t xml:space="preserve"> were multivalued attributes of their respective entities. </w:t>
+      </w:r>
+      <w:proofErr w:type="gramStart"/>
+      <w:r>
+        <w:t>However</w:t>
+      </w:r>
+      <w:proofErr w:type="gramEnd"/>
+      <w:r>
+        <w:t xml:space="preserve"> in the SQL environment, new tables were created for the multivalued attributes. </w:t>
       </w:r>
     </w:p>
     <w:p/>
@@ -2348,12 +2871,14 @@
                 <w:u w:val="single"/>
               </w:rPr>
             </w:pPr>
+            <w:proofErr w:type="spellStart"/>
             <w:r>
               <w:rPr>
                 <w:u w:val="single"/>
               </w:rPr>
               <w:t>residenceOf</w:t>
             </w:r>
+            <w:proofErr w:type="spellEnd"/>
           </w:p>
         </w:tc>
         <w:tc>
@@ -2381,9 +2906,11 @@
             <w:tcW w:w="655" w:type="dxa"/>
           </w:tcPr>
           <w:p>
+            <w:proofErr w:type="spellStart"/>
             <w:r>
               <w:t>pCode</w:t>
             </w:r>
+            <w:proofErr w:type="spellEnd"/>
           </w:p>
         </w:tc>
         <w:tc>
@@ -2505,9 +3032,11 @@
             <w:tcW w:w="838" w:type="dxa"/>
           </w:tcPr>
           <w:p>
+            <w:proofErr w:type="spellStart"/>
             <w:r>
               <w:t>uname</w:t>
             </w:r>
+            <w:proofErr w:type="spellEnd"/>
           </w:p>
         </w:tc>
         <w:tc>
@@ -2535,9 +3064,11 @@
             <w:tcW w:w="1038" w:type="dxa"/>
           </w:tcPr>
           <w:p>
+            <w:proofErr w:type="spellStart"/>
             <w:r>
               <w:t>joinedOn</w:t>
             </w:r>
+            <w:proofErr w:type="spellEnd"/>
           </w:p>
         </w:tc>
       </w:tr>
@@ -2571,12 +3102,14 @@
                 <w:u w:val="single"/>
               </w:rPr>
             </w:pPr>
+            <w:proofErr w:type="spellStart"/>
             <w:r>
               <w:rPr>
                 <w:u w:val="single"/>
               </w:rPr>
               <w:t>uid</w:t>
             </w:r>
+            <w:proofErr w:type="spellEnd"/>
           </w:p>
         </w:tc>
         <w:tc>
@@ -2584,9 +3117,11 @@
             <w:tcW w:w="790" w:type="dxa"/>
           </w:tcPr>
           <w:p>
+            <w:proofErr w:type="spellStart"/>
             <w:r>
               <w:t>fname</w:t>
             </w:r>
+            <w:proofErr w:type="spellEnd"/>
           </w:p>
         </w:tc>
         <w:tc>
@@ -2594,9 +3129,11 @@
             <w:tcW w:w="773" w:type="dxa"/>
           </w:tcPr>
           <w:p>
+            <w:proofErr w:type="spellStart"/>
             <w:r>
               <w:t>lname</w:t>
             </w:r>
+            <w:proofErr w:type="spellEnd"/>
           </w:p>
         </w:tc>
         <w:tc>
@@ -2604,9 +3141,11 @@
             <w:tcW w:w="486" w:type="dxa"/>
           </w:tcPr>
           <w:p>
+            <w:proofErr w:type="spellStart"/>
             <w:r>
               <w:t>lvl</w:t>
             </w:r>
+            <w:proofErr w:type="spellEnd"/>
           </w:p>
         </w:tc>
         <w:tc>
@@ -2614,9 +3153,11 @@
             <w:tcW w:w="1166" w:type="dxa"/>
           </w:tcPr>
           <w:p>
+            <w:proofErr w:type="spellStart"/>
             <w:r>
               <w:t>emailCode</w:t>
             </w:r>
+            <w:proofErr w:type="spellEnd"/>
           </w:p>
         </w:tc>
         <w:tc>
@@ -2668,9 +3209,11 @@
             <w:tcW w:w="630" w:type="dxa"/>
           </w:tcPr>
           <w:p>
+            <w:proofErr w:type="spellStart"/>
             <w:r>
               <w:t>adId</w:t>
             </w:r>
+            <w:proofErr w:type="spellEnd"/>
           </w:p>
         </w:tc>
         <w:tc>
@@ -2678,9 +3221,11 @@
             <w:tcW w:w="632" w:type="dxa"/>
           </w:tcPr>
           <w:p>
+            <w:proofErr w:type="spellStart"/>
             <w:r>
               <w:t>listedBy</w:t>
             </w:r>
+            <w:proofErr w:type="spellEnd"/>
           </w:p>
         </w:tc>
         <w:tc>
@@ -2688,9 +3233,11 @@
             <w:tcW w:w="634" w:type="dxa"/>
           </w:tcPr>
           <w:p>
+            <w:proofErr w:type="spellStart"/>
             <w:r>
               <w:t>listedProd</w:t>
             </w:r>
+            <w:proofErr w:type="spellEnd"/>
           </w:p>
         </w:tc>
         <w:tc>
@@ -2728,9 +3275,11 @@
             <w:tcW w:w="631" w:type="dxa"/>
           </w:tcPr>
           <w:p>
+            <w:proofErr w:type="spellStart"/>
             <w:r>
               <w:t>addedon</w:t>
             </w:r>
+            <w:proofErr w:type="spellEnd"/>
           </w:p>
         </w:tc>
       </w:tr>
@@ -2767,9 +3316,11 @@
             <w:tcW w:w="798" w:type="dxa"/>
           </w:tcPr>
           <w:p>
+            <w:proofErr w:type="spellStart"/>
             <w:r>
               <w:t>levelid</w:t>
             </w:r>
+            <w:proofErr w:type="spellEnd"/>
           </w:p>
         </w:tc>
         <w:tc>
@@ -2777,12 +3328,14 @@
             <w:tcW w:w="798" w:type="dxa"/>
           </w:tcPr>
           <w:p>
+            <w:proofErr w:type="spellStart"/>
             <w:r>
               <w:t>l</w:t>
             </w:r>
             <w:r>
               <w:t>vllabel</w:t>
             </w:r>
+            <w:proofErr w:type="spellEnd"/>
           </w:p>
         </w:tc>
       </w:tr>
@@ -2824,12 +3377,14 @@
                 <w:u w:val="single"/>
               </w:rPr>
             </w:pPr>
+            <w:proofErr w:type="spellStart"/>
             <w:r>
               <w:rPr>
                 <w:u w:val="single"/>
               </w:rPr>
               <w:t>belongsTo</w:t>
             </w:r>
+            <w:proofErr w:type="spellEnd"/>
           </w:p>
         </w:tc>
         <w:tc>
@@ -2884,12 +3439,14 @@
                 <w:u w:val="single"/>
               </w:rPr>
             </w:pPr>
+            <w:proofErr w:type="spellStart"/>
             <w:r>
               <w:rPr>
                 <w:u w:val="single"/>
               </w:rPr>
               <w:t>oid</w:t>
             </w:r>
+            <w:proofErr w:type="spellEnd"/>
           </w:p>
         </w:tc>
         <w:tc>
@@ -2897,9 +3454,11 @@
             <w:tcW w:w="301" w:type="dxa"/>
           </w:tcPr>
           <w:p>
+            <w:proofErr w:type="spellStart"/>
             <w:r>
               <w:t>shippedTo</w:t>
             </w:r>
+            <w:proofErr w:type="spellEnd"/>
           </w:p>
         </w:tc>
         <w:tc>
@@ -2907,9 +3466,11 @@
             <w:tcW w:w="301" w:type="dxa"/>
           </w:tcPr>
           <w:p>
+            <w:proofErr w:type="spellStart"/>
             <w:r>
               <w:t>invoiceid</w:t>
             </w:r>
+            <w:proofErr w:type="spellEnd"/>
           </w:p>
         </w:tc>
         <w:tc>
@@ -2917,9 +3478,11 @@
             <w:tcW w:w="301" w:type="dxa"/>
           </w:tcPr>
           <w:p>
+            <w:proofErr w:type="spellStart"/>
             <w:r>
               <w:t>orderDate</w:t>
             </w:r>
+            <w:proofErr w:type="spellEnd"/>
           </w:p>
         </w:tc>
         <w:tc>
@@ -2927,9 +3490,11 @@
             <w:tcW w:w="301" w:type="dxa"/>
           </w:tcPr>
           <w:p>
+            <w:proofErr w:type="spellStart"/>
             <w:r>
               <w:t>ordStatus</w:t>
             </w:r>
+            <w:proofErr w:type="spellEnd"/>
           </w:p>
         </w:tc>
       </w:tr>
@@ -2977,12 +3542,14 @@
                 <w:u w:val="single"/>
               </w:rPr>
             </w:pPr>
+            <w:proofErr w:type="spellStart"/>
             <w:r>
               <w:rPr>
                 <w:u w:val="single"/>
               </w:rPr>
               <w:t>orderid</w:t>
             </w:r>
+            <w:proofErr w:type="spellEnd"/>
           </w:p>
         </w:tc>
         <w:tc>
@@ -3008,9 +3575,11 @@
             <w:tcW w:w="227" w:type="dxa"/>
           </w:tcPr>
           <w:p>
+            <w:proofErr w:type="spellStart"/>
             <w:r>
               <w:t>unitprice</w:t>
             </w:r>
+            <w:proofErr w:type="spellEnd"/>
           </w:p>
         </w:tc>
         <w:tc>
@@ -3028,9 +3597,11 @@
             <w:tcW w:w="285" w:type="dxa"/>
           </w:tcPr>
           <w:p>
+            <w:proofErr w:type="spellStart"/>
             <w:r>
               <w:t>totalunitprice</w:t>
             </w:r>
+            <w:proofErr w:type="spellEnd"/>
           </w:p>
         </w:tc>
         <w:tc>
@@ -3058,9 +3629,11 @@
             <w:tcW w:w="232" w:type="dxa"/>
           </w:tcPr>
           <w:p>
+            <w:proofErr w:type="spellStart"/>
             <w:r>
               <w:t>trackingno</w:t>
             </w:r>
+            <w:proofErr w:type="spellEnd"/>
           </w:p>
         </w:tc>
       </w:tr>
@@ -3103,12 +3676,14 @@
                 <w:u w:val="single"/>
               </w:rPr>
             </w:pPr>
+            <w:proofErr w:type="spellStart"/>
             <w:r>
               <w:rPr>
                 <w:u w:val="single"/>
               </w:rPr>
               <w:t>pid</w:t>
             </w:r>
+            <w:proofErr w:type="spellEnd"/>
           </w:p>
         </w:tc>
         <w:tc>
@@ -3116,9 +3691,11 @@
             <w:tcW w:w="232" w:type="dxa"/>
           </w:tcPr>
           <w:p>
+            <w:proofErr w:type="spellStart"/>
             <w:r>
               <w:t>pname</w:t>
             </w:r>
+            <w:proofErr w:type="spellEnd"/>
           </w:p>
         </w:tc>
         <w:tc>
@@ -3176,12 +3753,14 @@
                 <w:u w:val="single"/>
               </w:rPr>
             </w:pPr>
+            <w:proofErr w:type="spellStart"/>
             <w:r>
               <w:rPr>
                 <w:u w:val="single"/>
               </w:rPr>
               <w:t>deptid</w:t>
             </w:r>
+            <w:proofErr w:type="spellEnd"/>
           </w:p>
         </w:tc>
         <w:tc>
@@ -3189,12 +3768,14 @@
             <w:tcW w:w="232" w:type="dxa"/>
           </w:tcPr>
           <w:p>
+            <w:proofErr w:type="spellStart"/>
             <w:r>
               <w:t>d</w:t>
             </w:r>
             <w:r>
               <w:t>eptname</w:t>
             </w:r>
+            <w:proofErr w:type="spellEnd"/>
           </w:p>
         </w:tc>
       </w:tr>
@@ -3438,9 +4019,11 @@
             <w:tcW w:w="232" w:type="dxa"/>
           </w:tcPr>
           <w:p>
+            <w:proofErr w:type="spellStart"/>
             <w:r>
               <w:t>rtext</w:t>
             </w:r>
+            <w:proofErr w:type="spellEnd"/>
           </w:p>
         </w:tc>
       </w:tr>
@@ -3454,7 +4037,15 @@
     <w:p>
       <w:r>
         <w:lastRenderedPageBreak/>
-        <w:t xml:space="preserve">The design of this database relied heavily on the ER diagram. The aforementioned ER diagram was used to create a relational schema diagram which was later used for external schema of the production database. </w:t>
+        <w:t xml:space="preserve">The design of this database relied heavily on the ER diagram. The </w:t>
+      </w:r>
+      <w:proofErr w:type="gramStart"/>
+      <w:r>
+        <w:t>aforementioned ER</w:t>
+      </w:r>
+      <w:proofErr w:type="gramEnd"/>
+      <w:r>
+        <w:t xml:space="preserve"> diagram was used to create a relational schema diagram which was later used for external schema of the production database. </w:t>
       </w:r>
     </w:p>
     <w:p>
@@ -3464,6 +4055,7 @@
       <w:r>
         <w:rPr>
           <w:noProof/>
+          <w:lang w:eastAsia="en-CA"/>
         </w:rPr>
         <w:drawing>
           <wp:inline distT="0" distB="0" distL="0" distR="0" wp14:anchorId="35CA519C" wp14:editId="2DA99049">
@@ -3563,10 +4155,18 @@
         <w:t>one set of personal information. S</w:t>
       </w:r>
       <w:r>
-        <w:t>ince USERINFO is a weak entity, we used foreign key approach, where USERINFO.ui</w:t>
-      </w:r>
-      <w:r>
-        <w:t xml:space="preserve">d is foreign key referencing the </w:t>
+        <w:t xml:space="preserve">ince USERINFO is a weak entity, we used foreign key approach, where </w:t>
+      </w:r>
+      <w:proofErr w:type="spellStart"/>
+      <w:r>
+        <w:t>USERINFO.ui</w:t>
+      </w:r>
+      <w:r>
+        <w:t>d</w:t>
+      </w:r>
+      <w:proofErr w:type="spellEnd"/>
+      <w:r>
+        <w:t xml:space="preserve"> is foreign key referencing the </w:t>
       </w:r>
       <w:r>
         <w:t xml:space="preserve">primary key USERS.id. </w:t>
@@ -3576,6 +4176,7 @@
       <w:r>
         <w:rPr>
           <w:noProof/>
+          <w:lang w:eastAsia="en-CA"/>
         </w:rPr>
         <w:drawing>
           <wp:anchor distT="0" distB="0" distL="114300" distR="114300" simplePos="0" relativeHeight="251660288" behindDoc="1" locked="0" layoutInCell="1" allowOverlap="1" wp14:anchorId="060A403B" wp14:editId="524EB854">
@@ -3673,6 +4274,7 @@
       <w:r>
         <w:rPr>
           <w:noProof/>
+          <w:lang w:eastAsia="en-CA"/>
         </w:rPr>
         <w:drawing>
           <wp:anchor distT="0" distB="0" distL="114300" distR="114300" simplePos="0" relativeHeight="251658240" behindDoc="1" locked="0" layoutInCell="1" allowOverlap="1">
@@ -3778,8 +4380,13 @@
         <w:t xml:space="preserve"> We used fore</w:t>
       </w:r>
       <w:r>
-        <w:t>ign key approach, where ADDRESS.residenceOf</w:t>
-      </w:r>
+        <w:t xml:space="preserve">ign key approach, where </w:t>
+      </w:r>
+      <w:proofErr w:type="spellStart"/>
+      <w:r>
+        <w:t>ADDRESS.residenceOf</w:t>
+      </w:r>
+      <w:proofErr w:type="spellEnd"/>
       <w:r>
         <w:t xml:space="preserve"> is a foreign key referencing the primary k</w:t>
       </w:r>
@@ -3803,6 +4410,7 @@
       <w:r>
         <w:rPr>
           <w:noProof/>
+          <w:lang w:eastAsia="en-CA"/>
         </w:rPr>
         <w:drawing>
           <wp:anchor distT="0" distB="0" distL="114300" distR="114300" simplePos="0" relativeHeight="251662336" behindDoc="1" locked="0" layoutInCell="1" allowOverlap="1" wp14:anchorId="572201D2" wp14:editId="4EACA9E2">
@@ -3882,14 +4490,24 @@
         </w:drawing>
       </w:r>
       <w:r>
-        <w:t>The USERS entity has 1:N</w:t>
-      </w:r>
+        <w:t xml:space="preserve">The USERS entity has </w:t>
+      </w:r>
+      <w:proofErr w:type="gramStart"/>
+      <w:r>
+        <w:t>1:N</w:t>
+      </w:r>
+      <w:proofErr w:type="gramEnd"/>
       <w:r>
         <w:t xml:space="preserve"> relationship PLACES with ORDERS entities, where ORDERS has total participation because USERS may or may not have orders, but orders cannot exists without a user placing </w:t>
       </w:r>
       <w:r>
-        <w:t>it. Given the algorithm, for 1:N</w:t>
-      </w:r>
+        <w:t xml:space="preserve">it. Given the algorithm, for </w:t>
+      </w:r>
+      <w:proofErr w:type="gramStart"/>
+      <w:r>
+        <w:t>1:N</w:t>
+      </w:r>
+      <w:proofErr w:type="gramEnd"/>
       <w:r>
         <w:t xml:space="preserve"> </w:t>
       </w:r>
@@ -3906,8 +4524,13 @@
         <w:t xml:space="preserve">entity on </w:t>
       </w:r>
       <w:r>
-        <w:t>1 side. In this case, ORDERS.shippedTo</w:t>
-      </w:r>
+        <w:t xml:space="preserve">1 side. In this case, </w:t>
+      </w:r>
+      <w:proofErr w:type="spellStart"/>
+      <w:r>
+        <w:t>ORDERS.shippedTo</w:t>
+      </w:r>
+      <w:proofErr w:type="spellEnd"/>
       <w:r>
         <w:t xml:space="preserve"> is a foreign key referencing the primary key USERS.id. </w:t>
       </w:r>
@@ -3916,6 +4539,7 @@
       <w:r>
         <w:rPr>
           <w:noProof/>
+          <w:lang w:eastAsia="en-CA"/>
         </w:rPr>
         <w:lastRenderedPageBreak/>
         <w:drawing>
@@ -3996,13 +4620,38 @@
         </w:drawing>
       </w:r>
       <w:r>
-        <w:t>Each ORDERS entity is indirectly linked to an ADDRESS entity via USERS. In the ER diagram, SHIPS_TO relationship is conceptually drawn to signify 1:N cardinality meaning an ORDER can only be shipped to one address but one address can receive many orders. ORDERS.shippedTo is a foreign key referencing USERS.id which is also a foreign key for ADDRESS.residenceOf.</w:t>
+        <w:t xml:space="preserve">Each ORDERS entity is indirectly linked to an ADDRESS entity via USERS. In the ER diagram, SHIPS_TO relationship is conceptually drawn to signify </w:t>
+      </w:r>
+      <w:proofErr w:type="gramStart"/>
+      <w:r>
+        <w:t>1:N</w:t>
+      </w:r>
+      <w:proofErr w:type="gramEnd"/>
+      <w:r>
+        <w:t xml:space="preserve"> cardinality meaning an ORDER can only be shipped to one address but one address can receive many orders. </w:t>
+      </w:r>
+      <w:proofErr w:type="spellStart"/>
+      <w:r>
+        <w:t>ORDERS.shippedTo</w:t>
+      </w:r>
+      <w:proofErr w:type="spellEnd"/>
+      <w:r>
+        <w:t xml:space="preserve"> is a foreign key referencing USERS.id which is also a foreign key for </w:t>
+      </w:r>
+      <w:proofErr w:type="spellStart"/>
+      <w:r>
+        <w:t>ADDRESS.residenceOf</w:t>
+      </w:r>
+      <w:proofErr w:type="spellEnd"/>
+      <w:r>
+        <w:t>.</w:t>
       </w:r>
     </w:p>
     <w:p>
       <w:r>
         <w:rPr>
           <w:noProof/>
+          <w:lang w:eastAsia="en-CA"/>
         </w:rPr>
         <w:drawing>
           <wp:anchor distT="0" distB="0" distL="114300" distR="114300" simplePos="0" relativeHeight="251666432" behindDoc="1" locked="0" layoutInCell="1" allowOverlap="1" wp14:anchorId="4175123D" wp14:editId="43497BA3">
@@ -4088,48 +4737,51 @@
       <w:r>
         <w:t xml:space="preserve">The ORDERS are related to PRODUCT via ORDERITEMS relationship, which is an </w:t>
       </w:r>
+      <w:proofErr w:type="gramStart"/>
       <w:r>
         <w:t>M:N</w:t>
       </w:r>
-      <w:r>
-        <w:t xml:space="preserve"> relationship with total participation on ORDERS side because an order must contain product, but</w:t>
-      </w:r>
-      <w:r>
-        <w:t xml:space="preserve"> a</w:t>
-      </w:r>
-      <w:r>
-        <w:t xml:space="preserve"> product may not be contained in any orders. Given the algorithm for </w:t>
-      </w:r>
+      <w:proofErr w:type="gramEnd"/>
+      <w:r>
+        <w:t xml:space="preserve"> relationship with total participation on ORDERS side because an order must contain product, but a product may not be contained in any orders. Given the algorithm for </w:t>
+      </w:r>
+      <w:proofErr w:type="gramStart"/>
       <w:r>
         <w:t>M:N</w:t>
       </w:r>
-      <w:r>
-        <w:t xml:space="preserve"> relationship, a new table ORDERITEMS was created which contains foreign key</w:t>
-      </w:r>
-      <w:r>
-        <w:t>s</w:t>
-      </w:r>
-      <w:r>
-        <w:t xml:space="preserve"> ORD</w:t>
-      </w:r>
-      <w:r>
-        <w:t>ERITEMS.orderid referencing</w:t>
-      </w:r>
-      <w:r>
-        <w:t xml:space="preserve"> the primary key ORDERS.oid, and foreign key ORDERITEMS.contains </w:t>
-      </w:r>
-      <w:r>
-        <w:t>referencing</w:t>
-      </w:r>
-      <w:r>
-        <w:t xml:space="preserve"> </w:t>
-      </w:r>
-      <w:r>
-        <w:t xml:space="preserve">the </w:t>
-      </w:r>
-      <w:r>
-        <w:t>primary key PRODUCT.pid</w:t>
-      </w:r>
+      <w:proofErr w:type="gramEnd"/>
+      <w:r>
+        <w:t xml:space="preserve"> relationship, a new table ORDERITEMS was created which contains foreign keys </w:t>
+      </w:r>
+      <w:proofErr w:type="spellStart"/>
+      <w:r>
+        <w:t>ORDERITEMS.orderid</w:t>
+      </w:r>
+      <w:proofErr w:type="spellEnd"/>
+      <w:r>
+        <w:t xml:space="preserve"> referencing the primary key </w:t>
+      </w:r>
+      <w:proofErr w:type="spellStart"/>
+      <w:r>
+        <w:t>ORDERS.oid</w:t>
+      </w:r>
+      <w:proofErr w:type="spellEnd"/>
+      <w:r>
+        <w:t xml:space="preserve">, and foreign key </w:t>
+      </w:r>
+      <w:proofErr w:type="spellStart"/>
+      <w:r>
+        <w:t>ORDERITEMS.contains</w:t>
+      </w:r>
+      <w:proofErr w:type="spellEnd"/>
+      <w:r>
+        <w:t xml:space="preserve"> referencing the primary key </w:t>
+      </w:r>
+      <w:proofErr w:type="spellStart"/>
+      <w:r>
+        <w:t>PRODUCT.pid</w:t>
+      </w:r>
+      <w:proofErr w:type="spellEnd"/>
       <w:r>
         <w:t>.</w:t>
       </w:r>
@@ -4138,6 +4790,7 @@
       <w:r>
         <w:rPr>
           <w:noProof/>
+          <w:lang w:eastAsia="en-CA"/>
         </w:rPr>
         <w:drawing>
           <wp:anchor distT="0" distB="0" distL="114300" distR="114300" simplePos="0" relativeHeight="251668480" behindDoc="1" locked="0" layoutInCell="1" allowOverlap="1" wp14:anchorId="786C5773" wp14:editId="6F63DB3F">
@@ -4219,17 +4872,89 @@
     </w:p>
     <w:p>
       <w:r>
-        <w:t>USERS entity is related to LISTS entity via CREATES relationship with 1:N cardinality. Given the algorithm for 1:N relationship, the entity on the N side must contain a foreign key referencing the primary key of the entity on the 1 side. In this case, LISTS.listedBy is a foreign key referencing USERS.id.</w:t>
-      </w:r>
-    </w:p>
-    <w:p>
-      <w:r>
-        <w:t>PRODUCT entity is related to LISTS entity via CONTAINS relationship wth 1:N cardinality. Given the algorithm for 1:N relationship, the entity on the N side must contain a foreign key referencing the primary key of the entity on the 1 side. In this case LISTS.listedProd is a foreign key referencing PRODUCT.pid.</w:t>
-      </w:r>
-    </w:p>
-    <w:p>
-      <w:r>
-        <w:t xml:space="preserve">On our platform, user is allowed to upgrade to seller status. </w:t>
+        <w:t xml:space="preserve">USERS entity is related to LISTS entity via CREATES relationship with </w:t>
+      </w:r>
+      <w:proofErr w:type="gramStart"/>
+      <w:r>
+        <w:t>1:N</w:t>
+      </w:r>
+      <w:proofErr w:type="gramEnd"/>
+      <w:r>
+        <w:t xml:space="preserve"> cardinality. Given the algorithm for </w:t>
+      </w:r>
+      <w:proofErr w:type="gramStart"/>
+      <w:r>
+        <w:t>1:N</w:t>
+      </w:r>
+      <w:proofErr w:type="gramEnd"/>
+      <w:r>
+        <w:t xml:space="preserve"> relationship, the entity on the N side must contain a foreign key referencing the primary key of the entity on the 1 side. In this case, </w:t>
+      </w:r>
+      <w:proofErr w:type="spellStart"/>
+      <w:r>
+        <w:t>LISTS.listedBy</w:t>
+      </w:r>
+      <w:proofErr w:type="spellEnd"/>
+      <w:r>
+        <w:t xml:space="preserve"> is a foreign key referencing USERS.id.</w:t>
+      </w:r>
+    </w:p>
+    <w:p>
+      <w:r>
+        <w:t xml:space="preserve">PRODUCT entity is related to LISTS entity via CONTAINS relationship </w:t>
+      </w:r>
+      <w:proofErr w:type="spellStart"/>
+      <w:r>
+        <w:t>wth</w:t>
+      </w:r>
+      <w:proofErr w:type="spellEnd"/>
+      <w:r>
+        <w:t xml:space="preserve"> </w:t>
+      </w:r>
+      <w:proofErr w:type="gramStart"/>
+      <w:r>
+        <w:t>1:N</w:t>
+      </w:r>
+      <w:proofErr w:type="gramEnd"/>
+      <w:r>
+        <w:t xml:space="preserve"> cardinality. Given the algorithm for </w:t>
+      </w:r>
+      <w:proofErr w:type="gramStart"/>
+      <w:r>
+        <w:t>1:N</w:t>
+      </w:r>
+      <w:proofErr w:type="gramEnd"/>
+      <w:r>
+        <w:t xml:space="preserve"> relationship, the entity on the N side must contain a foreign key referencing the primary key of the entity on the 1 side. In this case </w:t>
+      </w:r>
+      <w:proofErr w:type="spellStart"/>
+      <w:r>
+        <w:t>LISTS.listedProd</w:t>
+      </w:r>
+      <w:proofErr w:type="spellEnd"/>
+      <w:r>
+        <w:t xml:space="preserve"> is a foreign key referencing </w:t>
+      </w:r>
+      <w:proofErr w:type="spellStart"/>
+      <w:r>
+        <w:t>PRODUCT.pid</w:t>
+      </w:r>
+      <w:proofErr w:type="spellEnd"/>
+      <w:r>
+        <w:t>.</w:t>
+      </w:r>
+    </w:p>
+    <w:p>
+      <w:r>
+        <w:t xml:space="preserve">On our platform, user </w:t>
+      </w:r>
+      <w:proofErr w:type="gramStart"/>
+      <w:r>
+        <w:t>is allowed to</w:t>
+      </w:r>
+      <w:proofErr w:type="gramEnd"/>
+      <w:r>
+        <w:t xml:space="preserve"> upgrade to seller status. </w:t>
       </w:r>
       <w:r>
         <w:t>Once a user has been upgraded to a seller status, they can add products and listing</w:t>
@@ -4243,8 +4968,13 @@
       <w:r>
         <w:t xml:space="preserve">The USERS entity has an </w:t>
       </w:r>
-      <w:r>
-        <w:t>1:N relationship CREATES with LISTS</w:t>
+      <w:proofErr w:type="gramStart"/>
+      <w:r>
+        <w:t>1:N</w:t>
+      </w:r>
+      <w:proofErr w:type="gramEnd"/>
+      <w:r>
+        <w:t xml:space="preserve"> relationship CREATES with LISTS</w:t>
       </w:r>
       <w:r>
         <w:t xml:space="preserve"> entity</w:t>
@@ -4259,25 +4989,15 @@
         <w:t xml:space="preserve"> entity has tot</w:t>
       </w:r>
       <w:r>
-        <w:t>al as users may or may not create a listing, but listing cannot exist without a seller. The PRODUCT</w:t>
-      </w:r>
-      <w:r>
-        <w:t xml:space="preserve"> entity has an </w:t>
-      </w:r>
-      <w:r>
-        <w:t>1:N relationship CONTAINS</w:t>
-      </w:r>
-      <w:r>
-        <w:t xml:space="preserve"> with LISTS entity</w:t>
-      </w:r>
-      <w:r>
-        <w:t>. PRODUCT</w:t>
-      </w:r>
-      <w:r>
-        <w:t xml:space="preserve"> entity has partial participation whereas LISTS entity has tot</w:t>
-      </w:r>
-      <w:r>
-        <w:t>al as a product may not be listed in a listing, but a listing</w:t>
+        <w:t xml:space="preserve">al as users may or may not create a listing, but listing cannot exist without a seller. The PRODUCT entity has an </w:t>
+      </w:r>
+      <w:proofErr w:type="gramStart"/>
+      <w:r>
+        <w:t>1:N</w:t>
+      </w:r>
+      <w:proofErr w:type="gramEnd"/>
+      <w:r>
+        <w:t xml:space="preserve"> relationship CONTAINS with LISTS entity. PRODUCT entity has partial participation whereas LISTS entity has total as a product may not be listed in a listing, but a listing</w:t>
       </w:r>
       <w:r>
         <w:t xml:space="preserve"> </w:t>
@@ -4303,32 +5023,18 @@
         <w:t>information about a product in</w:t>
       </w:r>
       <w:r>
-        <w:t xml:space="preserve"> past orders. </w:t>
-      </w:r>
-      <w:r>
-        <w:t xml:space="preserve">We decided that </w:t>
+        <w:t xml:space="preserve"> past orders. We decided that </w:t>
       </w:r>
       <w:r>
         <w:lastRenderedPageBreak/>
-        <w:t xml:space="preserve">sellers can only edit the listing once </w:t>
-      </w:r>
-      <w:r>
-        <w:t xml:space="preserve">a </w:t>
-      </w:r>
-      <w:r>
-        <w:t>product has been added in the database</w:t>
-      </w:r>
-      <w:r>
-        <w:t xml:space="preserve"> then and only then can the seller </w:t>
-      </w:r>
-      <w:r>
-        <w:t>update or delete the listings, but not the product itself.</w:t>
+        <w:t>sellers can only edit the listing once a product has been added in the database then and only then can the seller update or delete the listings, but not the product itself.</w:t>
       </w:r>
     </w:p>
     <w:p>
       <w:r>
         <w:rPr>
           <w:noProof/>
+          <w:lang w:eastAsia="en-CA"/>
         </w:rPr>
         <w:drawing>
           <wp:anchor distT="0" distB="0" distL="114300" distR="114300" simplePos="0" relativeHeight="251670528" behindDoc="1" locked="0" layoutInCell="1" allowOverlap="1" wp14:anchorId="4DF7DB8D" wp14:editId="38AE7FDF">
@@ -4422,8 +5128,13 @@
         <w:t>The DEPARTMENT entity is linked to PRODUCT via BELONGS_TO relat</w:t>
       </w:r>
       <w:r>
-        <w:t>ionship, which has 1:N</w:t>
-      </w:r>
+        <w:t xml:space="preserve">ionship, which has </w:t>
+      </w:r>
+      <w:proofErr w:type="gramStart"/>
+      <w:r>
+        <w:t>1:N</w:t>
+      </w:r>
+      <w:proofErr w:type="gramEnd"/>
       <w:r>
         <w:t xml:space="preserve"> cardinality and total participation from the PRODUCT entity because a department may or may not </w:t>
       </w:r>
@@ -4431,8 +5142,13 @@
         <w:t>contain a product, but a product cannot exists without belonging to a departm</w:t>
       </w:r>
       <w:r>
-        <w:t>ent. Given the algorithm for 1:N</w:t>
-      </w:r>
+        <w:t xml:space="preserve">ent. Given the algorithm for </w:t>
+      </w:r>
+      <w:proofErr w:type="gramStart"/>
+      <w:r>
+        <w:t>1:N</w:t>
+      </w:r>
+      <w:proofErr w:type="gramEnd"/>
       <w:r>
         <w:t xml:space="preserve"> cardinality, the entity on </w:t>
       </w:r>
@@ -4446,7 +5162,23 @@
         <w:t xml:space="preserve">ference to a primary key of the entity on the </w:t>
       </w:r>
       <w:r>
-        <w:t>1 side. In this case, foreign key PRODUCT.department references the primary key DEPARTMENT.deptid.</w:t>
+        <w:t xml:space="preserve">1 side. In this case, foreign key </w:t>
+      </w:r>
+      <w:proofErr w:type="spellStart"/>
+      <w:r>
+        <w:t>PRODUCT.department</w:t>
+      </w:r>
+      <w:proofErr w:type="spellEnd"/>
+      <w:r>
+        <w:t xml:space="preserve"> references the primary key </w:t>
+      </w:r>
+      <w:proofErr w:type="spellStart"/>
+      <w:r>
+        <w:t>DEPARTMENT.deptid</w:t>
+      </w:r>
+      <w:proofErr w:type="spellEnd"/>
+      <w:r>
+        <w:t>.</w:t>
       </w:r>
     </w:p>
     <w:p>
@@ -4460,6 +5192,7 @@
       <w:r>
         <w:rPr>
           <w:noProof/>
+          <w:lang w:eastAsia="en-CA"/>
         </w:rPr>
         <w:drawing>
           <wp:anchor distT="0" distB="0" distL="114300" distR="114300" simplePos="0" relativeHeight="251672576" behindDoc="1" locked="0" layoutInCell="1" allowOverlap="1" wp14:anchorId="453B7A18" wp14:editId="15C7CDB4">
@@ -4539,31 +5272,15 @@
         </w:drawing>
       </w:r>
       <w:r>
-        <w:t>USERS can add PRODUCTS in SHOPPING CART via SAVES_IN relationship. The SAVES_IN rel</w:t>
-      </w:r>
-      <w:r>
-        <w:t>ationship has a 1:1 cardinality.</w:t>
-      </w:r>
-      <w:r>
-        <w:t xml:space="preserve"> S</w:t>
-      </w:r>
-      <w:r>
-        <w:t>ince SHOPPING CART</w:t>
-      </w:r>
-      <w:r>
-        <w:t xml:space="preserve"> is a weak entity, we used foreign key approach, where </w:t>
-      </w:r>
+        <w:t xml:space="preserve">USERS can add PRODUCTS in SHOPPING CART via SAVES_IN relationship. The SAVES_IN relationship has a 1:1 cardinality. Since SHOPPING CART is a weak entity, we used foreign key approach, where </w:t>
+      </w:r>
+      <w:proofErr w:type="spellStart"/>
       <w:r>
         <w:t>SHOPPINGCART.belongsto</w:t>
       </w:r>
-      <w:r>
-        <w:t xml:space="preserve"> is </w:t>
-      </w:r>
-      <w:r>
-        <w:t xml:space="preserve">the </w:t>
-      </w:r>
-      <w:r>
-        <w:t xml:space="preserve">foreign key referencing the primary key USERS.id. </w:t>
+      <w:proofErr w:type="spellEnd"/>
+      <w:r>
+        <w:t xml:space="preserve"> is the foreign key referencing the primary key USERS.id. </w:t>
       </w:r>
     </w:p>
     <w:p>
@@ -4589,6 +5306,7 @@
       <w:r>
         <w:rPr>
           <w:noProof/>
+          <w:lang w:eastAsia="en-CA"/>
         </w:rPr>
         <w:drawing>
           <wp:anchor distT="0" distB="0" distL="114300" distR="114300" simplePos="0" relativeHeight="251674624" behindDoc="1" locked="0" layoutInCell="1" allowOverlap="1" wp14:anchorId="512F866C" wp14:editId="2744B055">
@@ -4671,21 +5389,23 @@
         <w:t xml:space="preserve">The PRODUCT entity is linked to PRODUCTREVIEW entity via </w:t>
       </w:r>
       <w:r>
-        <w:t>identifying relationship</w:t>
-      </w:r>
+        <w:t xml:space="preserve">identifying relationship </w:t>
+      </w:r>
+      <w:r>
+        <w:t>REVIEWS</w:t>
+      </w:r>
+      <w:r>
+        <w:t xml:space="preserve">. Given the algorithm for </w:t>
+      </w:r>
+      <w:proofErr w:type="gramStart"/>
+      <w:r>
+        <w:t>1:N</w:t>
+      </w:r>
+      <w:proofErr w:type="gramEnd"/>
       <w:r>
         <w:t xml:space="preserve"> </w:t>
       </w:r>
       <w:r>
-        <w:t>REVIEWS</w:t>
-      </w:r>
-      <w:r>
-        <w:t>. Given the algorithm for 1:N</w:t>
-      </w:r>
-      <w:r>
-        <w:t xml:space="preserve"> </w:t>
-      </w:r>
-      <w:r>
         <w:t>cardinality, the entity on the N</w:t>
       </w:r>
       <w:r>
@@ -4704,33 +5424,86 @@
         <w:t>. In this case, P</w:t>
       </w:r>
       <w:r>
-        <w:t>RODUCTREVIEW is identified by the foreign keys PRODUCTREVIEW.product</w:t>
-      </w:r>
+        <w:t xml:space="preserve">RODUCTREVIEW is identified by the foreign keys </w:t>
+      </w:r>
+      <w:proofErr w:type="spellStart"/>
+      <w:r>
+        <w:t>PRODUCTREVIEW.product</w:t>
+      </w:r>
+      <w:proofErr w:type="spellEnd"/>
       <w:r>
         <w:t xml:space="preserve"> which referenc</w:t>
       </w:r>
       <w:r>
-        <w:t>es the primary key PRODUCT.pid and PRODUCTREVIEW.reviewer which is a foreign key referencing the primary key USERS.id. The PRODUCTREVIEW has total participation whereas PRODUCT has partial participation on REVIEWS relationship because a</w:t>
-      </w:r>
-      <w:r>
-        <w:t xml:space="preserve"> prod</w:t>
-      </w:r>
-      <w:r>
-        <w:t xml:space="preserve">uct can have many reviews, but each review is specific to each </w:t>
-      </w:r>
-      <w:r>
-        <w:t>product.</w:t>
-      </w:r>
-    </w:p>
-    <w:p>
-      <w:r>
-        <w:t>The PRODUCT entity is also linked to USERS entity via identifying relationship WRITES. Given the algorithm for 1:N cardinality, the entity on the N side must contain a foreign key referencing the primary key of the entity on the 1 side. In this case, PRODUCTREVIEW is identified by the foreign key PRODUCTREVIEW.reviewer which is a foreign key referencing the primary key USERS.uid and PRODUCTREVIEW.product which references the PRODUCT.pid.</w:t>
+        <w:t xml:space="preserve">es the primary key </w:t>
+      </w:r>
+      <w:proofErr w:type="spellStart"/>
+      <w:r>
+        <w:t>PRODUCT.pid</w:t>
+      </w:r>
+      <w:proofErr w:type="spellEnd"/>
+      <w:r>
+        <w:t xml:space="preserve"> and </w:t>
+      </w:r>
+      <w:proofErr w:type="spellStart"/>
+      <w:r>
+        <w:t>PRODUCTREVIEW.reviewer</w:t>
+      </w:r>
+      <w:proofErr w:type="spellEnd"/>
+      <w:r>
+        <w:t xml:space="preserve"> which is a foreign key referencing the primary key USERS.id. The PRODUCTREVIEW has total participation whereas PRODUCT has partial participation on REVIEWS relationship because a product can have many reviews, but each review is specific to each product.</w:t>
+      </w:r>
+    </w:p>
+    <w:p>
+      <w:r>
+        <w:t xml:space="preserve">The PRODUCT entity is also linked to USERS entity via identifying relationship WRITES. Given the algorithm for </w:t>
+      </w:r>
+      <w:proofErr w:type="gramStart"/>
+      <w:r>
+        <w:t>1:N</w:t>
+      </w:r>
+      <w:proofErr w:type="gramEnd"/>
+      <w:r>
+        <w:t xml:space="preserve"> cardinality, the entity on the N side must contain a foreign key referencing the primary key of the entity on the 1 side. In this case, PRODUCTREVIEW is identified by the foreign key </w:t>
+      </w:r>
+      <w:proofErr w:type="spellStart"/>
+      <w:r>
+        <w:t>PRODUCTREVIEW.reviewer</w:t>
+      </w:r>
+      <w:proofErr w:type="spellEnd"/>
+      <w:r>
+        <w:t xml:space="preserve"> which is a foreign key referencing the primary key </w:t>
+      </w:r>
+      <w:proofErr w:type="spellStart"/>
+      <w:r>
+        <w:t>USERS.uid</w:t>
+      </w:r>
+      <w:proofErr w:type="spellEnd"/>
+      <w:r>
+        <w:t xml:space="preserve"> and </w:t>
+      </w:r>
+      <w:proofErr w:type="spellStart"/>
+      <w:r>
+        <w:t>PRODUCTREVIEW.product</w:t>
+      </w:r>
+      <w:proofErr w:type="spellEnd"/>
+      <w:r>
+        <w:t xml:space="preserve"> which references the </w:t>
+      </w:r>
+      <w:proofErr w:type="spellStart"/>
+      <w:r>
+        <w:t>PRODUCT.pid</w:t>
+      </w:r>
+      <w:proofErr w:type="spellEnd"/>
+      <w:r>
+        <w:t>.</w:t>
       </w:r>
     </w:p>
     <w:p>
       <w:r>
         <w:rPr>
           <w:noProof/>
+          <w:lang w:eastAsia="en-CA"/>
         </w:rPr>
         <w:lastRenderedPageBreak/>
         <w:drawing>
@@ -4818,13 +5591,46 @@
         <w:t xml:space="preserve">USERS entity </w:t>
       </w:r>
       <w:r>
-        <w:t xml:space="preserve">recursive relationship SELLERSREVIEW. The relationship has 1:N cardinality, with 1 on the reviewer side, and N on the seller side. Given the 1:N cardinality algorithm, foreign key approach was used where SELLERREVIEW.reviewer, and SELLERREVIEW.seller are foreign keys both referencing the primary key USERS.id. </w:t>
+        <w:t xml:space="preserve">recursive relationship SELLERSREVIEW. The relationship has </w:t>
+      </w:r>
+      <w:proofErr w:type="gramStart"/>
+      <w:r>
+        <w:t>1:N</w:t>
+      </w:r>
+      <w:proofErr w:type="gramEnd"/>
+      <w:r>
+        <w:t xml:space="preserve"> cardinality, with 1 on the reviewer side, and N on the seller side. Given the </w:t>
+      </w:r>
+      <w:proofErr w:type="gramStart"/>
+      <w:r>
+        <w:t>1:N</w:t>
+      </w:r>
+      <w:proofErr w:type="gramEnd"/>
+      <w:r>
+        <w:t xml:space="preserve"> cardinality algorithm, foreign key approach was used where </w:t>
+      </w:r>
+      <w:proofErr w:type="spellStart"/>
+      <w:r>
+        <w:t>SELLERREVIEW.reviewer</w:t>
+      </w:r>
+      <w:proofErr w:type="spellEnd"/>
+      <w:r>
+        <w:t xml:space="preserve">, and </w:t>
+      </w:r>
+      <w:proofErr w:type="spellStart"/>
+      <w:r>
+        <w:t>SELLERREVIEW.seller</w:t>
+      </w:r>
+      <w:proofErr w:type="spellEnd"/>
+      <w:r>
+        <w:t xml:space="preserve"> are foreign keys both referencing the primary key USERS.id. </w:t>
       </w:r>
     </w:p>
     <w:p>
       <w:r>
         <w:rPr>
           <w:noProof/>
+          <w:lang w:eastAsia="en-CA"/>
         </w:rPr>
         <w:drawing>
           <wp:anchor distT="0" distB="0" distL="114300" distR="114300" simplePos="0" relativeHeight="251678720" behindDoc="1" locked="0" layoutInCell="1" allowOverlap="1" wp14:anchorId="63D1EDFE" wp14:editId="07A416D3">
@@ -4906,6 +5712,7 @@
       <w:r>
         <w:rPr>
           <w:noProof/>
+          <w:lang w:eastAsia="en-CA"/>
         </w:rPr>
         <w:drawing>
           <wp:anchor distT="0" distB="0" distL="114300" distR="114300" simplePos="0" relativeHeight="251682816" behindDoc="1" locked="0" layoutInCell="1" allowOverlap="1" wp14:anchorId="6EA9DB43" wp14:editId="054D8743">
@@ -4987,6 +5794,7 @@
       <w:r>
         <w:rPr>
           <w:noProof/>
+          <w:lang w:eastAsia="en-CA"/>
         </w:rPr>
         <w:drawing>
           <wp:anchor distT="0" distB="0" distL="114300" distR="114300" simplePos="0" relativeHeight="251680768" behindDoc="1" locked="0" layoutInCell="1" allowOverlap="1" wp14:anchorId="6EA9DB43" wp14:editId="054D8743">
@@ -5088,10 +5896,42 @@
         <w:t>status of the users (buyer, sell</w:t>
       </w:r>
       <w:r>
-        <w:t xml:space="preserve">er, moderator). This is done through checking USERINFO.lvl, where USERINFO.lvl is a foreign key referencing the primary key USERLVL.levelid. </w:t>
-      </w:r>
-      <w:r>
-        <w:t xml:space="preserve">SELLERREVIEW and PRODUCTREVIEW both contain the rating for review, and this is a multivalued attribute. This attribute is a foreign key referencing primary key RATING.rating. </w:t>
+        <w:t xml:space="preserve">er, moderator). This is done through checking </w:t>
+      </w:r>
+      <w:proofErr w:type="spellStart"/>
+      <w:r>
+        <w:t>USERINFO.lvl</w:t>
+      </w:r>
+      <w:proofErr w:type="spellEnd"/>
+      <w:r>
+        <w:t xml:space="preserve">, where </w:t>
+      </w:r>
+      <w:proofErr w:type="spellStart"/>
+      <w:r>
+        <w:t>USERINFO.lvl</w:t>
+      </w:r>
+      <w:proofErr w:type="spellEnd"/>
+      <w:r>
+        <w:t xml:space="preserve"> is a foreign key referencing the primary key </w:t>
+      </w:r>
+      <w:proofErr w:type="spellStart"/>
+      <w:r>
+        <w:t>USERLVL.levelid</w:t>
+      </w:r>
+      <w:proofErr w:type="spellEnd"/>
+      <w:r>
+        <w:t xml:space="preserve">. </w:t>
+      </w:r>
+      <w:r>
+        <w:t xml:space="preserve">SELLERREVIEW and PRODUCTREVIEW both contain the rating for review, and this is a multivalued attribute. This attribute is a foreign key referencing primary key </w:t>
+      </w:r>
+      <w:proofErr w:type="spellStart"/>
+      <w:r>
+        <w:t>RATING.rating</w:t>
+      </w:r>
+      <w:proofErr w:type="spellEnd"/>
+      <w:r>
+        <w:t xml:space="preserve">. </w:t>
       </w:r>
     </w:p>
     <w:p>
@@ -5185,13 +6025,45 @@
         <w:t xml:space="preserve"> such as</w:t>
       </w:r>
       <w:r>
-        <w:t xml:space="preserve"> OracleDB, Mo</w:t>
+        <w:t xml:space="preserve"> </w:t>
+      </w:r>
+      <w:proofErr w:type="spellStart"/>
+      <w:r>
+        <w:t>OracleDB</w:t>
+      </w:r>
+      <w:proofErr w:type="spellEnd"/>
+      <w:r>
+        <w:t>, Mo</w:t>
       </w:r>
       <w:r>
         <w:t>ngoDB</w:t>
       </w:r>
       <w:r>
-        <w:t xml:space="preserve">, and NoSQL but given our needs and requirement for this project, MySQL database running version 5.7 was the perfect choice. Along with MySQL being a very popular relational database, it has the ability to scale very easily and has many storage engines such as InnoDB, and MyISAM and </w:t>
+        <w:t xml:space="preserve">, and NoSQL but given our needs and requirement for this project, MySQL database running version 5.7 was the perfect choice. Along with MySQL being a very popular relational database, it </w:t>
+      </w:r>
+      <w:proofErr w:type="gramStart"/>
+      <w:r>
+        <w:t>has the ability to</w:t>
+      </w:r>
+      <w:proofErr w:type="gramEnd"/>
+      <w:r>
+        <w:t xml:space="preserve"> scale very easily and has many storage engines such as </w:t>
+      </w:r>
+      <w:proofErr w:type="spellStart"/>
+      <w:r>
+        <w:t>InnoDB</w:t>
+      </w:r>
+      <w:proofErr w:type="spellEnd"/>
+      <w:r>
+        <w:t xml:space="preserve">, and </w:t>
+      </w:r>
+      <w:proofErr w:type="spellStart"/>
+      <w:r>
+        <w:t>MyISAM</w:t>
+      </w:r>
+      <w:proofErr w:type="spellEnd"/>
+      <w:r>
+        <w:t xml:space="preserve"> and </w:t>
       </w:r>
       <w:r>
         <w:t>has support</w:t>
@@ -5208,7 +6080,15 @@
         <w:t xml:space="preserve">a </w:t>
       </w:r>
       <w:r>
-        <w:t xml:space="preserve">variety of SQL statements to accommodate the front end operations and GUI. </w:t>
+        <w:t xml:space="preserve">variety of SQL statements to accommodate the </w:t>
+      </w:r>
+      <w:proofErr w:type="gramStart"/>
+      <w:r>
+        <w:t>front end</w:t>
+      </w:r>
+      <w:proofErr w:type="gramEnd"/>
+      <w:r>
+        <w:t xml:space="preserve"> operations and GUI. </w:t>
       </w:r>
       <w:r>
         <w:t>We will discuss some of the</w:t>
@@ -5247,12 +6127,36 @@
         <w:pStyle w:val="ListParagraph"/>
       </w:pPr>
       <w:r>
-        <w:t>SELECT * FROM `USERS` WHERE `uname` = `$uname`;</w:t>
-      </w:r>
-    </w:p>
-    <w:p>
-      <w:r>
-        <w:t>After this test is passed, and amongst other input sanitization, the user is</w:t>
+        <w:t>SELECT * FROM `USERS` WHERE `</w:t>
+      </w:r>
+      <w:proofErr w:type="spellStart"/>
+      <w:r>
+        <w:t>uname</w:t>
+      </w:r>
+      <w:proofErr w:type="spellEnd"/>
+      <w:r>
+        <w:t>` = `$</w:t>
+      </w:r>
+      <w:proofErr w:type="spellStart"/>
+      <w:r>
+        <w:t>uname</w:t>
+      </w:r>
+      <w:proofErr w:type="spellEnd"/>
+      <w:r>
+        <w:t>`;</w:t>
+      </w:r>
+    </w:p>
+    <w:p>
+      <w:r>
+        <w:t xml:space="preserve">After this test is passed, and amongst </w:t>
+      </w:r>
+      <w:proofErr w:type="gramStart"/>
+      <w:r>
+        <w:t>other</w:t>
+      </w:r>
+      <w:proofErr w:type="gramEnd"/>
+      <w:r>
+        <w:t xml:space="preserve"> input sanitization, the user is</w:t>
       </w:r>
       <w:r>
         <w:t xml:space="preserve"> created in our database. This a</w:t>
@@ -5274,13 +6178,61 @@
         <w:pStyle w:val="ListParagraph"/>
       </w:pPr>
       <w:r>
-        <w:t>INSERT INTO `USERS` (“uname”, “pass”, “email”, “joinedOn”) VALUES</w:t>
+        <w:t>INSERT INTO `USERS` (“</w:t>
+      </w:r>
+      <w:proofErr w:type="spellStart"/>
+      <w:r>
+        <w:t>uname</w:t>
+      </w:r>
+      <w:proofErr w:type="spellEnd"/>
+      <w:r>
+        <w:t>”, “pass”, “email”, “</w:t>
+      </w:r>
+      <w:proofErr w:type="spellStart"/>
+      <w:r>
+        <w:t>joinedOn</w:t>
+      </w:r>
+      <w:proofErr w:type="spellEnd"/>
+      <w:r>
+        <w:t>”) VALUES</w:t>
       </w:r>
       <w:r>
         <w:t xml:space="preserve"> </w:t>
       </w:r>
       <w:r>
-        <w:t>(“$this-&gt;vuname”, “$this-&gt;hashpassword”, “$this-&gt;vemail”, $this-&gt;dtime)</w:t>
+        <w:t>(“$this-&gt;</w:t>
+      </w:r>
+      <w:proofErr w:type="spellStart"/>
+      <w:r>
+        <w:t>vuname</w:t>
+      </w:r>
+      <w:proofErr w:type="spellEnd"/>
+      <w:r>
+        <w:t>”, “$this-&gt;</w:t>
+      </w:r>
+      <w:proofErr w:type="spellStart"/>
+      <w:r>
+        <w:t>hashpassword</w:t>
+      </w:r>
+      <w:proofErr w:type="spellEnd"/>
+      <w:r>
+        <w:t>”, “$this-&gt;</w:t>
+      </w:r>
+      <w:proofErr w:type="spellStart"/>
+      <w:r>
+        <w:t>vemail</w:t>
+      </w:r>
+      <w:proofErr w:type="spellEnd"/>
+      <w:r>
+        <w:t>”, $this-&gt;</w:t>
+      </w:r>
+      <w:proofErr w:type="spellStart"/>
+      <w:r>
+        <w:t>dtime</w:t>
+      </w:r>
+      <w:proofErr w:type="spellEnd"/>
+      <w:r>
+        <w:t>)</w:t>
       </w:r>
       <w:r>
         <w:t>;</w:t>
@@ -5291,17 +6243,24 @@
         <w:pStyle w:val="ListParagraph"/>
       </w:pPr>
       <w:r>
-        <w:t>INSERT INTO `ADDRESS` (“residenceOf</w:t>
-      </w:r>
+        <w:t>INSERT INTO `ADDRESS` (“</w:t>
+      </w:r>
+      <w:proofErr w:type="spellStart"/>
+      <w:r>
+        <w:t>residenceOf</w:t>
+      </w:r>
+      <w:proofErr w:type="spellEnd"/>
       <w:r>
         <w:t>”) VALUES (</w:t>
       </w:r>
       <w:r>
         <w:t>$</w:t>
       </w:r>
+      <w:proofErr w:type="spellStart"/>
       <w:r>
         <w:t>newuserid</w:t>
       </w:r>
+      <w:proofErr w:type="spellEnd"/>
       <w:r>
         <w:t>)</w:t>
       </w:r>
@@ -5317,7 +6276,31 @@
         <w:t>INSERT INTO `USERINFO` (</w:t>
       </w:r>
       <w:r>
-        <w:t>“uid”, “lvl”, “emailCode”</w:t>
+        <w:t>“</w:t>
+      </w:r>
+      <w:proofErr w:type="spellStart"/>
+      <w:r>
+        <w:t>uid</w:t>
+      </w:r>
+      <w:proofErr w:type="spellEnd"/>
+      <w:r>
+        <w:t>”, “</w:t>
+      </w:r>
+      <w:proofErr w:type="spellStart"/>
+      <w:r>
+        <w:t>lvl</w:t>
+      </w:r>
+      <w:proofErr w:type="spellEnd"/>
+      <w:r>
+        <w:t>”, “</w:t>
+      </w:r>
+      <w:proofErr w:type="spellStart"/>
+      <w:r>
+        <w:t>emailCode</w:t>
+      </w:r>
+      <w:proofErr w:type="spellEnd"/>
+      <w:r>
+        <w:t>”</w:t>
       </w:r>
       <w:r>
         <w:t>)</w:t>
@@ -5326,7 +6309,23 @@
         <w:t xml:space="preserve"> VALUES (</w:t>
       </w:r>
       <w:r>
-        <w:t>$newuserid, 1, “$this-&gt;emailCode”</w:t>
+        <w:t>$</w:t>
+      </w:r>
+      <w:proofErr w:type="spellStart"/>
+      <w:r>
+        <w:t>newuserid</w:t>
+      </w:r>
+      <w:proofErr w:type="spellEnd"/>
+      <w:r>
+        <w:t>, 1, “$this-&gt;</w:t>
+      </w:r>
+      <w:proofErr w:type="spellStart"/>
+      <w:r>
+        <w:t>emailCode</w:t>
+      </w:r>
+      <w:proofErr w:type="spellEnd"/>
+      <w:r>
+        <w:t>”</w:t>
       </w:r>
       <w:r>
         <w:t>)</w:t>
@@ -5356,7 +6355,23 @@
         <w:pStyle w:val="ListParagraph"/>
       </w:pPr>
       <w:r>
-        <w:t>SELECT `id`, `uname`, `pass`, `email` FROM `USERS` WHERE `uname` = $this-&gt;user;</w:t>
+        <w:t>SELECT `id`, `</w:t>
+      </w:r>
+      <w:proofErr w:type="spellStart"/>
+      <w:r>
+        <w:t>uname</w:t>
+      </w:r>
+      <w:proofErr w:type="spellEnd"/>
+      <w:r>
+        <w:t>`, `pass`, `email` FROM `USERS` WHERE `</w:t>
+      </w:r>
+      <w:proofErr w:type="spellStart"/>
+      <w:r>
+        <w:t>uname</w:t>
+      </w:r>
+      <w:proofErr w:type="spellEnd"/>
+      <w:r>
+        <w:t>` = $this-&gt;user;</w:t>
       </w:r>
     </w:p>
     <w:p>
@@ -5369,7 +6384,52 @@
         <w:pStyle w:val="ListParagraph"/>
       </w:pPr>
       <w:r>
-        <w:t>SELECT * FROM `MasterDB`.`LISTS` JOIN `PRODUCT` ON `LISTS`.`listedProd` = `PRODUCT`.`pid` JOIN `DEPARTMENT` ON `PRODUCT`.`department` = `DEPARTMENT`.`deptid` WHERE</w:t>
+        <w:t>SELECT * FROM `</w:t>
+      </w:r>
+      <w:proofErr w:type="spellStart"/>
+      <w:r>
+        <w:t>MasterDB</w:t>
+      </w:r>
+      <w:proofErr w:type="spellEnd"/>
+      <w:proofErr w:type="gramStart"/>
+      <w:r>
+        <w:t>`.`</w:t>
+      </w:r>
+      <w:proofErr w:type="gramEnd"/>
+      <w:r>
+        <w:t>LISTS` JOIN `PRODUCT` ON `LISTS`.`</w:t>
+      </w:r>
+      <w:proofErr w:type="spellStart"/>
+      <w:r>
+        <w:t>listedProd</w:t>
+      </w:r>
+      <w:proofErr w:type="spellEnd"/>
+      <w:r>
+        <w:t>` = `PRODUCT`.`</w:t>
+      </w:r>
+      <w:proofErr w:type="spellStart"/>
+      <w:r>
+        <w:t>pid</w:t>
+      </w:r>
+      <w:proofErr w:type="spellEnd"/>
+      <w:r>
+        <w:t>` JOIN `DEPARTMENT` ON `</w:t>
+      </w:r>
+      <w:proofErr w:type="spellStart"/>
+      <w:r>
+        <w:t>PRODUCT`.`department</w:t>
+      </w:r>
+      <w:proofErr w:type="spellEnd"/>
+      <w:r>
+        <w:t>` = `DEPARTMENT`.`</w:t>
+      </w:r>
+      <w:proofErr w:type="spellStart"/>
+      <w:r>
+        <w:t>deptid</w:t>
+      </w:r>
+      <w:proofErr w:type="spellEnd"/>
+      <w:r>
+        <w:t>` WHERE</w:t>
       </w:r>
       <w:r>
         <w:t xml:space="preserve"> `description` LIKE </w:t>
@@ -5378,7 +6438,15 @@
         <w:t>`%$_POST["search"]%`</w:t>
       </w:r>
       <w:r>
-        <w:t xml:space="preserve"> OR `pname` LIKE </w:t>
+        <w:t xml:space="preserve"> OR `</w:t>
+      </w:r>
+      <w:proofErr w:type="spellStart"/>
+      <w:r>
+        <w:t>pname</w:t>
+      </w:r>
+      <w:proofErr w:type="spellEnd"/>
+      <w:r>
+        <w:t xml:space="preserve">` LIKE </w:t>
       </w:r>
       <w:r>
         <w:t>`</w:t>
@@ -5403,10 +6471,55 @@
         <w:pStyle w:val="ListParagraph"/>
       </w:pPr>
       <w:r>
-        <w:t>SELECT * FROM `MasterDB`.`LISTS` JOIN `PRODUCT` ON `LISTS`.`listedProd` = `PRODUCT`.`pid`</w:t>
-      </w:r>
-      <w:r>
-        <w:t xml:space="preserve"> JOIN `DEPARTMENT` ON `PRODUCT`.`department` = `DEPARTMENT`.`deptid`;</w:t>
+        <w:t>SELECT * FROM `</w:t>
+      </w:r>
+      <w:proofErr w:type="spellStart"/>
+      <w:r>
+        <w:t>MasterDB</w:t>
+      </w:r>
+      <w:proofErr w:type="spellEnd"/>
+      <w:proofErr w:type="gramStart"/>
+      <w:r>
+        <w:t>`.`</w:t>
+      </w:r>
+      <w:proofErr w:type="gramEnd"/>
+      <w:r>
+        <w:t>LISTS` JOIN `PRODUCT` ON `LISTS`.`</w:t>
+      </w:r>
+      <w:proofErr w:type="spellStart"/>
+      <w:r>
+        <w:t>listedProd</w:t>
+      </w:r>
+      <w:proofErr w:type="spellEnd"/>
+      <w:r>
+        <w:t>` = `PRODUCT`.`</w:t>
+      </w:r>
+      <w:proofErr w:type="spellStart"/>
+      <w:r>
+        <w:t>pid</w:t>
+      </w:r>
+      <w:proofErr w:type="spellEnd"/>
+      <w:r>
+        <w:t>`</w:t>
+      </w:r>
+      <w:r>
+        <w:t xml:space="preserve"> JOIN `DEPARTMENT` ON `</w:t>
+      </w:r>
+      <w:proofErr w:type="spellStart"/>
+      <w:r>
+        <w:t>PRODUCT`.`department</w:t>
+      </w:r>
+      <w:proofErr w:type="spellEnd"/>
+      <w:r>
+        <w:t>` = `DEPARTMENT`.`</w:t>
+      </w:r>
+      <w:proofErr w:type="spellStart"/>
+      <w:r>
+        <w:t>deptid</w:t>
+      </w:r>
+      <w:proofErr w:type="spellEnd"/>
+      <w:r>
+        <w:t>`;</w:t>
       </w:r>
     </w:p>
     <w:p/>
@@ -5422,7 +6535,60 @@
         <w:pStyle w:val="ListParagraph"/>
       </w:pPr>
       <w:r>
-        <w:t>SELECT * FROM `LISTS` JOIN `PRODUCT` ON `LISTS`.`listedProd` = `PRODUCT`.`pid` JOIN `DEPARTMENT` ON `PRODUCT`.`department` = `DEPARTMENT`.`deptid` WHERE `adId` = $this-&gt;listId;</w:t>
+        <w:t>SELECT * FROM `LISTS` JOIN `PRODUCT` ON `LISTS</w:t>
+      </w:r>
+      <w:proofErr w:type="gramStart"/>
+      <w:r>
+        <w:t>`.`</w:t>
+      </w:r>
+      <w:proofErr w:type="spellStart"/>
+      <w:proofErr w:type="gramEnd"/>
+      <w:r>
+        <w:t>listedProd</w:t>
+      </w:r>
+      <w:proofErr w:type="spellEnd"/>
+      <w:r>
+        <w:t>` = `PRODUCT`.`</w:t>
+      </w:r>
+      <w:proofErr w:type="spellStart"/>
+      <w:r>
+        <w:t>pid</w:t>
+      </w:r>
+      <w:proofErr w:type="spellEnd"/>
+      <w:r>
+        <w:t>` JOIN `DEPARTMENT` ON `</w:t>
+      </w:r>
+      <w:proofErr w:type="spellStart"/>
+      <w:r>
+        <w:t>PRODUCT`.`department</w:t>
+      </w:r>
+      <w:proofErr w:type="spellEnd"/>
+      <w:r>
+        <w:t>` = `DEPARTMENT`.`</w:t>
+      </w:r>
+      <w:proofErr w:type="spellStart"/>
+      <w:r>
+        <w:t>deptid</w:t>
+      </w:r>
+      <w:proofErr w:type="spellEnd"/>
+      <w:r>
+        <w:t>` WHERE `</w:t>
+      </w:r>
+      <w:proofErr w:type="spellStart"/>
+      <w:r>
+        <w:t>adId</w:t>
+      </w:r>
+      <w:proofErr w:type="spellEnd"/>
+      <w:r>
+        <w:t>` = $this-&gt;</w:t>
+      </w:r>
+      <w:proofErr w:type="spellStart"/>
+      <w:r>
+        <w:t>listId</w:t>
+      </w:r>
+      <w:proofErr w:type="spellEnd"/>
+      <w:r>
+        <w:t>;</w:t>
       </w:r>
     </w:p>
     <w:p>
@@ -5443,10 +6609,31 @@
         <w:pStyle w:val="ListParagraph"/>
       </w:pPr>
       <w:r>
-        <w:t xml:space="preserve">SELECT * FROM `SHOPPINGCART` WHERE `SHOPPINGCART`.`belongsto` = </w:t>
-      </w:r>
-      <w:r>
-        <w:t>$this-&gt;getuid()</w:t>
+        <w:t>SELECT * FROM `SHOPPINGCART` WHERE `SHOPPINGCART</w:t>
+      </w:r>
+      <w:proofErr w:type="gramStart"/>
+      <w:r>
+        <w:t>`.`</w:t>
+      </w:r>
+      <w:proofErr w:type="spellStart"/>
+      <w:proofErr w:type="gramEnd"/>
+      <w:r>
+        <w:t>belongsto</w:t>
+      </w:r>
+      <w:proofErr w:type="spellEnd"/>
+      <w:r>
+        <w:t xml:space="preserve">` = </w:t>
+      </w:r>
+      <w:r>
+        <w:t>$this-&gt;</w:t>
+      </w:r>
+      <w:proofErr w:type="spellStart"/>
+      <w:r>
+        <w:t>getuid</w:t>
+      </w:r>
+      <w:proofErr w:type="spellEnd"/>
+      <w:r>
+        <w:t>()</w:t>
       </w:r>
       <w:r>
         <w:t>;</w:t>
@@ -5468,14 +6655,465 @@
         <w:t xml:space="preserve">UPDATE `SHOPPINGCART` SET `items` = </w:t>
       </w:r>
       <w:r>
-        <w:t>$cdata</w:t>
-      </w:r>
-      <w:r>
-        <w:t xml:space="preserve"> WHERE `belongsto` = </w:t>
-      </w:r>
-      <w:r>
-        <w:t>$this-&gt;getuid</w:t>
-      </w:r>
+        <w:t>$</w:t>
+      </w:r>
+      <w:proofErr w:type="spellStart"/>
+      <w:r>
+        <w:t>cdata</w:t>
+      </w:r>
+      <w:proofErr w:type="spellEnd"/>
+      <w:r>
+        <w:t xml:space="preserve"> WHERE `</w:t>
+      </w:r>
+      <w:proofErr w:type="spellStart"/>
+      <w:r>
+        <w:t>belongsto</w:t>
+      </w:r>
+      <w:proofErr w:type="spellEnd"/>
+      <w:r>
+        <w:t xml:space="preserve">` = </w:t>
+      </w:r>
+      <w:r>
+        <w:t>$this-&gt;</w:t>
+      </w:r>
+      <w:proofErr w:type="spellStart"/>
+      <w:proofErr w:type="gramStart"/>
+      <w:r>
+        <w:t>getuid</w:t>
+      </w:r>
+      <w:proofErr w:type="spellEnd"/>
+      <w:r>
+        <w:t>(</w:t>
+      </w:r>
+      <w:proofErr w:type="gramEnd"/>
+      <w:r>
+        <w:t>);</w:t>
+      </w:r>
+    </w:p>
+    <w:p>
+      <w:pPr>
+        <w:pStyle w:val="ListParagraph"/>
+      </w:pPr>
+      <w:r>
+        <w:t>Clear the cart:</w:t>
+      </w:r>
+    </w:p>
+    <w:p>
+      <w:pPr>
+        <w:pStyle w:val="ListParagraph"/>
+      </w:pPr>
+      <w:r>
+        <w:t>UPDATE `SHOPPINGCART` SET `items` = NULL WHERE `</w:t>
+      </w:r>
+      <w:proofErr w:type="spellStart"/>
+      <w:r>
+        <w:t>belongsto</w:t>
+      </w:r>
+      <w:proofErr w:type="spellEnd"/>
+      <w:r>
+        <w:t xml:space="preserve">` = </w:t>
+      </w:r>
+      <w:r>
+        <w:t>$this-&gt;</w:t>
+      </w:r>
+      <w:proofErr w:type="spellStart"/>
+      <w:proofErr w:type="gramStart"/>
+      <w:r>
+        <w:t>getuid</w:t>
+      </w:r>
+      <w:proofErr w:type="spellEnd"/>
+      <w:r>
+        <w:t>(</w:t>
+      </w:r>
+      <w:proofErr w:type="gramEnd"/>
+      <w:r>
+        <w:t>);</w:t>
+      </w:r>
+    </w:p>
+    <w:p>
+      <w:r>
+        <w:t>Once the item is in the shopping cart, user can check out the item(s) which triggers a host of queries:</w:t>
+      </w:r>
+    </w:p>
+    <w:p>
+      <w:pPr>
+        <w:pStyle w:val="ListParagraph"/>
+      </w:pPr>
+      <w:r>
+        <w:t>START TRANSACTION;</w:t>
+      </w:r>
+    </w:p>
+    <w:p>
+      <w:pPr>
+        <w:pStyle w:val="ListParagraph"/>
+      </w:pPr>
+      <w:r>
+        <w:t>INSERT INTO `ORDERS` (`</w:t>
+      </w:r>
+      <w:proofErr w:type="spellStart"/>
+      <w:r>
+        <w:t>uid</w:t>
+      </w:r>
+      <w:proofErr w:type="spellEnd"/>
+      <w:r>
+        <w:t>`, `</w:t>
+      </w:r>
+      <w:proofErr w:type="spellStart"/>
+      <w:r>
+        <w:t>invoiceid</w:t>
+      </w:r>
+      <w:proofErr w:type="spellEnd"/>
+      <w:r>
+        <w:t>`, `</w:t>
+      </w:r>
+      <w:proofErr w:type="spellStart"/>
+      <w:r>
+        <w:t>orderDate</w:t>
+      </w:r>
+      <w:proofErr w:type="spellEnd"/>
+      <w:r>
+        <w:t>`, `</w:t>
+      </w:r>
+      <w:proofErr w:type="spellStart"/>
+      <w:r>
+        <w:t>shippedTo</w:t>
+      </w:r>
+      <w:proofErr w:type="spellEnd"/>
+      <w:r>
+        <w:t>`, `</w:t>
+      </w:r>
+      <w:proofErr w:type="spellStart"/>
+      <w:r>
+        <w:t>ordstatus</w:t>
+      </w:r>
+      <w:proofErr w:type="spellEnd"/>
+      <w:r>
+        <w:t>`) VALUES (</w:t>
+      </w:r>
+      <w:r>
+        <w:t>$this-&gt;</w:t>
+      </w:r>
+      <w:proofErr w:type="spellStart"/>
+      <w:proofErr w:type="gramStart"/>
+      <w:r>
+        <w:t>getuid</w:t>
+      </w:r>
+      <w:proofErr w:type="spellEnd"/>
+      <w:r>
+        <w:t>(</w:t>
+      </w:r>
+      <w:proofErr w:type="gramEnd"/>
+      <w:r>
+        <w:t>)</w:t>
+      </w:r>
+      <w:r>
+        <w:t xml:space="preserve">, </w:t>
+      </w:r>
+      <w:proofErr w:type="spellStart"/>
+      <w:r>
+        <w:t>randomNumber</w:t>
+      </w:r>
+      <w:proofErr w:type="spellEnd"/>
+      <w:r>
+        <w:t>(6)</w:t>
+      </w:r>
+      <w:r>
+        <w:t>, `</w:t>
+      </w:r>
+      <w:r>
+        <w:t>date("Y-m-d H:i:s"</w:t>
+      </w:r>
+      <w:r>
+        <w:t>)`, $this-&gt;</w:t>
+      </w:r>
+      <w:proofErr w:type="spellStart"/>
+      <w:r>
+        <w:t>getUserData</w:t>
+      </w:r>
+      <w:proofErr w:type="spellEnd"/>
+      <w:r>
+        <w:t>(“id”</w:t>
+      </w:r>
+      <w:r>
+        <w:t>)</w:t>
+      </w:r>
+      <w:r>
+        <w:t>, `Placed`);</w:t>
+      </w:r>
+    </w:p>
+    <w:p>
+      <w:pPr>
+        <w:pStyle w:val="ListParagraph"/>
+      </w:pPr>
+      <w:r>
+        <w:t>// loop to insert all items in the order</w:t>
+      </w:r>
+    </w:p>
+    <w:p>
+      <w:pPr>
+        <w:pStyle w:val="ListParagraph"/>
+      </w:pPr>
+      <w:r>
+        <w:t>INSERT INTO `ORDERITEMS` (`</w:t>
+      </w:r>
+      <w:proofErr w:type="spellStart"/>
+      <w:r>
+        <w:t>orderid</w:t>
+      </w:r>
+      <w:proofErr w:type="spellEnd"/>
+      <w:r>
+        <w:t>`, `contains`, `</w:t>
+      </w:r>
+      <w:proofErr w:type="spellStart"/>
+      <w:r>
+        <w:t>unitprice</w:t>
+      </w:r>
+      <w:proofErr w:type="spellEnd"/>
+      <w:r>
+        <w:t>`, `units`, `</w:t>
+      </w:r>
+      <w:proofErr w:type="spellStart"/>
+      <w:r>
+        <w:t>totalunitprice</w:t>
+      </w:r>
+      <w:proofErr w:type="spellEnd"/>
+      <w:r>
+        <w:t>`, `seller`) VALUES (</w:t>
+      </w:r>
+      <w:r>
+        <w:t>$</w:t>
+      </w:r>
+      <w:proofErr w:type="spellStart"/>
+      <w:r>
+        <w:t>orderid</w:t>
+      </w:r>
+      <w:proofErr w:type="spellEnd"/>
+      <w:r>
+        <w:t xml:space="preserve">, </w:t>
+      </w:r>
+      <w:r>
+        <w:t>$</w:t>
+      </w:r>
+      <w:proofErr w:type="spellStart"/>
+      <w:r>
+        <w:t>i</w:t>
+      </w:r>
+      <w:proofErr w:type="spellEnd"/>
+      <w:r>
+        <w:t>-&gt;</w:t>
+      </w:r>
+      <w:proofErr w:type="spellStart"/>
+      <w:proofErr w:type="gramStart"/>
+      <w:r>
+        <w:t>getProdId</w:t>
+      </w:r>
+      <w:proofErr w:type="spellEnd"/>
+      <w:r>
+        <w:t>(</w:t>
+      </w:r>
+      <w:proofErr w:type="gramEnd"/>
+      <w:r>
+        <w:t>)</w:t>
+      </w:r>
+      <w:r>
+        <w:t xml:space="preserve">, </w:t>
+      </w:r>
+      <w:r>
+        <w:t>$</w:t>
+      </w:r>
+      <w:proofErr w:type="spellStart"/>
+      <w:r>
+        <w:t>i</w:t>
+      </w:r>
+      <w:proofErr w:type="spellEnd"/>
+      <w:r>
+        <w:t>-&gt;</w:t>
+      </w:r>
+      <w:proofErr w:type="spellStart"/>
+      <w:r>
+        <w:t>getPrice</w:t>
+      </w:r>
+      <w:proofErr w:type="spellEnd"/>
+      <w:r>
+        <w:t>()</w:t>
+      </w:r>
+      <w:r>
+        <w:t xml:space="preserve">, </w:t>
+      </w:r>
+      <w:r>
+        <w:t>$post[$item]</w:t>
+      </w:r>
+      <w:r>
+        <w:t>, $</w:t>
+      </w:r>
+      <w:proofErr w:type="spellStart"/>
+      <w:r>
+        <w:t>i</w:t>
+      </w:r>
+      <w:proofErr w:type="spellEnd"/>
+      <w:r>
+        <w:t>-&gt;</w:t>
+      </w:r>
+      <w:proofErr w:type="spellStart"/>
+      <w:r>
+        <w:t>getPrice</w:t>
+      </w:r>
+      <w:proofErr w:type="spellEnd"/>
+      <w:r>
+        <w:t xml:space="preserve">() * </w:t>
+      </w:r>
+      <w:r>
+        <w:t>$post[$item]</w:t>
+      </w:r>
+      <w:r>
+        <w:t xml:space="preserve">, </w:t>
+      </w:r>
+      <w:r>
+        <w:t>$</w:t>
+      </w:r>
+      <w:proofErr w:type="spellStart"/>
+      <w:r>
+        <w:t>i</w:t>
+      </w:r>
+      <w:proofErr w:type="spellEnd"/>
+      <w:r>
+        <w:t>-&gt;</w:t>
+      </w:r>
+      <w:proofErr w:type="spellStart"/>
+      <w:r>
+        <w:t>getSellerId</w:t>
+      </w:r>
+      <w:proofErr w:type="spellEnd"/>
+      <w:r>
+        <w:t>()</w:t>
+      </w:r>
+      <w:r>
+        <w:t>)</w:t>
+      </w:r>
+      <w:r>
+        <w:t>;</w:t>
+      </w:r>
+    </w:p>
+    <w:p>
+      <w:pPr>
+        <w:pStyle w:val="ListParagraph"/>
+      </w:pPr>
+      <w:r>
+        <w:t>…</w:t>
+      </w:r>
+    </w:p>
+    <w:p>
+      <w:pPr>
+        <w:pStyle w:val="ListParagraph"/>
+      </w:pPr>
+      <w:r>
+        <w:t>COMMIT;</w:t>
+      </w:r>
+    </w:p>
+    <w:p>
+      <w:r>
+        <w:t>The user and sellers can check the orders that they are part of in the orders details page:</w:t>
+      </w:r>
+    </w:p>
+    <w:p>
+      <w:pPr>
+        <w:pStyle w:val="ListParagraph"/>
+      </w:pPr>
+      <w:r>
+        <w:t>SELECT * FROM `ORDERITEMS` JOIN `ORDERS` ON `ORDERITEMS</w:t>
+      </w:r>
+      <w:proofErr w:type="gramStart"/>
+      <w:r>
+        <w:t>`.`</w:t>
+      </w:r>
+      <w:proofErr w:type="spellStart"/>
+      <w:proofErr w:type="gramEnd"/>
+      <w:r>
+        <w:t>orderid</w:t>
+      </w:r>
+      <w:proofErr w:type="spellEnd"/>
+      <w:r>
+        <w:t>` = `ORDERS`.`</w:t>
+      </w:r>
+      <w:proofErr w:type="spellStart"/>
+      <w:r>
+        <w:t>oid</w:t>
+      </w:r>
+      <w:proofErr w:type="spellEnd"/>
+      <w:r>
+        <w:t xml:space="preserve">`; </w:t>
+      </w:r>
+    </w:p>
+    <w:p>
+      <w:r>
+        <w:t xml:space="preserve">The user </w:t>
+      </w:r>
+      <w:proofErr w:type="gramStart"/>
+      <w:r>
+        <w:t>is able to</w:t>
+      </w:r>
+      <w:proofErr w:type="gramEnd"/>
+      <w:r>
+        <w:t xml:space="preserve"> change their personal information such as their name, address, and password using the following queries:</w:t>
+      </w:r>
+    </w:p>
+    <w:p>
+      <w:pPr>
+        <w:pStyle w:val="ListParagraph"/>
+      </w:pPr>
+      <w:r>
+        <w:t>UPDATE `USERINFO` SET `</w:t>
+      </w:r>
+      <w:proofErr w:type="spellStart"/>
+      <w:r>
+        <w:t>fname</w:t>
+      </w:r>
+      <w:proofErr w:type="spellEnd"/>
+      <w:r>
+        <w:t>` = `$this-&gt;</w:t>
+      </w:r>
+      <w:proofErr w:type="spellStart"/>
+      <w:r>
+        <w:t>vfname</w:t>
+      </w:r>
+      <w:proofErr w:type="spellEnd"/>
+      <w:r>
+        <w:t>`, `</w:t>
+      </w:r>
+      <w:proofErr w:type="spellStart"/>
+      <w:r>
+        <w:t>lname</w:t>
+      </w:r>
+      <w:proofErr w:type="spellEnd"/>
+      <w:r>
+        <w:t>` = `$this-&gt;</w:t>
+      </w:r>
+      <w:proofErr w:type="spellStart"/>
+      <w:r>
+        <w:t>vlname</w:t>
+      </w:r>
+      <w:proofErr w:type="spellEnd"/>
+      <w:r>
+        <w:t>` WHERE `USERINFO</w:t>
+      </w:r>
+      <w:proofErr w:type="gramStart"/>
+      <w:r>
+        <w:t>`.`</w:t>
+      </w:r>
+      <w:proofErr w:type="spellStart"/>
+      <w:proofErr w:type="gramEnd"/>
+      <w:r>
+        <w:t>uid</w:t>
+      </w:r>
+      <w:proofErr w:type="spellEnd"/>
+      <w:r>
+        <w:t>` = $this-&gt;</w:t>
+      </w:r>
+      <w:proofErr w:type="spellStart"/>
+      <w:r>
+        <w:t>getuid</w:t>
+      </w:r>
+      <w:proofErr w:type="spellEnd"/>
       <w:r>
         <w:t>();</w:t>
       </w:r>
@@ -5485,7 +7123,92 @@
         <w:pStyle w:val="ListParagraph"/>
       </w:pPr>
       <w:r>
-        <w:t>Clear the cart:</w:t>
+        <w:t>UPDATE `ADDRESS` SET `street` = `$this-&gt;</w:t>
+      </w:r>
+      <w:proofErr w:type="spellStart"/>
+      <w:r>
+        <w:t>vstreet</w:t>
+      </w:r>
+      <w:proofErr w:type="spellEnd"/>
+      <w:r>
+        <w:t>`, `unit` = `$this-&gt;</w:t>
+      </w:r>
+      <w:proofErr w:type="spellStart"/>
+      <w:r>
+        <w:t>vapt</w:t>
+      </w:r>
+      <w:proofErr w:type="spellEnd"/>
+      <w:r>
+        <w:t>`, `city` = `$this-&gt;</w:t>
+      </w:r>
+      <w:proofErr w:type="spellStart"/>
+      <w:r>
+        <w:t>vcity</w:t>
+      </w:r>
+      <w:proofErr w:type="spellEnd"/>
+      <w:r>
+        <w:t>`, `province` = `$this-&gt;</w:t>
+      </w:r>
+      <w:proofErr w:type="spellStart"/>
+      <w:r>
+        <w:t>vstate</w:t>
+      </w:r>
+      <w:proofErr w:type="spellEnd"/>
+      <w:r>
+        <w:t>`, `</w:t>
+      </w:r>
+      <w:proofErr w:type="spellStart"/>
+      <w:r>
+        <w:t>pcode</w:t>
+      </w:r>
+      <w:proofErr w:type="spellEnd"/>
+      <w:r>
+        <w:t>` = `$this-&gt;</w:t>
+      </w:r>
+      <w:proofErr w:type="spellStart"/>
+      <w:r>
+        <w:t>vpcode</w:t>
+      </w:r>
+      <w:proofErr w:type="spellEnd"/>
+      <w:r>
+        <w:t>`, `country` = `$this-&gt;</w:t>
+      </w:r>
+      <w:proofErr w:type="spellStart"/>
+      <w:r>
+        <w:t>vcountry</w:t>
+      </w:r>
+      <w:proofErr w:type="spellEnd"/>
+      <w:r>
+        <w:t>`, `phone` = `$this-&gt;</w:t>
+      </w:r>
+      <w:proofErr w:type="spellStart"/>
+      <w:r>
+        <w:t>vphone</w:t>
+      </w:r>
+      <w:proofErr w:type="spellEnd"/>
+      <w:r>
+        <w:t>` WHERE `ADDRESS</w:t>
+      </w:r>
+      <w:proofErr w:type="gramStart"/>
+      <w:r>
+        <w:t>`.`</w:t>
+      </w:r>
+      <w:proofErr w:type="spellStart"/>
+      <w:proofErr w:type="gramEnd"/>
+      <w:r>
+        <w:t>residenceOf</w:t>
+      </w:r>
+      <w:proofErr w:type="spellEnd"/>
+      <w:r>
+        <w:t>` = $this-&gt;</w:t>
+      </w:r>
+      <w:proofErr w:type="spellStart"/>
+      <w:r>
+        <w:t>getuid</w:t>
+      </w:r>
+      <w:proofErr w:type="spellEnd"/>
+      <w:r>
+        <w:t>();</w:t>
       </w:r>
     </w:p>
     <w:p>
@@ -5493,27 +7216,52 @@
         <w:pStyle w:val="ListParagraph"/>
       </w:pPr>
       <w:r>
-        <w:t xml:space="preserve">UPDATE `SHOPPINGCART` SET </w:t>
-      </w:r>
-      <w:r>
-        <w:t>`items` = NULL</w:t>
-      </w:r>
-      <w:r>
-        <w:t xml:space="preserve"> WHERE `belongsto` = </w:t>
-      </w:r>
-      <w:r>
-        <w:t>$this-&gt;getuid</w:t>
-      </w:r>
-      <w:r>
-        <w:t>()</w:t>
-      </w:r>
+        <w:t>UPDATE `USERS` SET `pass` = `$</w:t>
+      </w:r>
+      <w:proofErr w:type="spellStart"/>
+      <w:r>
+        <w:t>hashpassword</w:t>
+      </w:r>
+      <w:proofErr w:type="spellEnd"/>
+      <w:r>
+        <w:t>` WHERE `</w:t>
+      </w:r>
+      <w:proofErr w:type="spellStart"/>
+      <w:r>
+        <w:t>USERS</w:t>
+      </w:r>
+      <w:proofErr w:type="gramStart"/>
+      <w:r>
+        <w:t>`.`</w:t>
+      </w:r>
+      <w:proofErr w:type="gramEnd"/>
+      <w:r>
+        <w:t>id</w:t>
+      </w:r>
+      <w:proofErr w:type="spellEnd"/>
+      <w:r>
+        <w:t>` = $this-&gt;</w:t>
+      </w:r>
+      <w:proofErr w:type="spellStart"/>
+      <w:r>
+        <w:t>uid</w:t>
+      </w:r>
+      <w:proofErr w:type="spellEnd"/>
       <w:r>
         <w:t>;</w:t>
       </w:r>
     </w:p>
     <w:p>
       <w:r>
-        <w:t>Once the item is in the shopping cart, user can check out the item(s) which triggers a host of queries:</w:t>
+        <w:t xml:space="preserve">The sellers </w:t>
+      </w:r>
+      <w:proofErr w:type="gramStart"/>
+      <w:r>
+        <w:t>are able to</w:t>
+      </w:r>
+      <w:proofErr w:type="gramEnd"/>
+      <w:r>
+        <w:t xml:space="preserve"> retrieve orders that contains product(s) they are selling:</w:t>
       </w:r>
     </w:p>
     <w:p>
@@ -5521,7 +7269,59 @@
         <w:pStyle w:val="ListParagraph"/>
       </w:pPr>
       <w:r>
-        <w:t>START TRANSACTION;</w:t>
+        <w:t>SELECT * FROM `ORDERITEMS` JOIN `ORDERS` ON `ORDERITEMS</w:t>
+      </w:r>
+      <w:proofErr w:type="gramStart"/>
+      <w:r>
+        <w:t>`.`</w:t>
+      </w:r>
+      <w:proofErr w:type="spellStart"/>
+      <w:proofErr w:type="gramEnd"/>
+      <w:r>
+        <w:t>orderid</w:t>
+      </w:r>
+      <w:proofErr w:type="spellEnd"/>
+      <w:r>
+        <w:t>` = `ORDERS`.`</w:t>
+      </w:r>
+      <w:proofErr w:type="spellStart"/>
+      <w:r>
+        <w:t>oid</w:t>
+      </w:r>
+      <w:proofErr w:type="spellEnd"/>
+      <w:r>
+        <w:t>` WHERE `seller` = $this-&gt;</w:t>
+      </w:r>
+      <w:proofErr w:type="spellStart"/>
+      <w:r>
+        <w:t>getuid</w:t>
+      </w:r>
+      <w:proofErr w:type="spellEnd"/>
+      <w:r>
+        <w:t>() AND `shipped` = `N`;</w:t>
+      </w:r>
+    </w:p>
+    <w:p>
+      <w:r>
+        <w:t xml:space="preserve">The sellers can fulfill a placed order by providing </w:t>
+      </w:r>
+      <w:r>
+        <w:t xml:space="preserve">a </w:t>
+      </w:r>
+      <w:r>
+        <w:t>shipping number for</w:t>
+      </w:r>
+      <w:r>
+        <w:t xml:space="preserve"> each of</w:t>
+      </w:r>
+      <w:r>
+        <w:t xml:space="preserve"> their item</w:t>
+      </w:r>
+      <w:r>
+        <w:t>s</w:t>
+      </w:r>
+      <w:r>
+        <w:t xml:space="preserve"> in the order:</w:t>
       </w:r>
     </w:p>
     <w:p>
@@ -5529,309 +7329,451 @@
         <w:pStyle w:val="ListParagraph"/>
       </w:pPr>
       <w:r>
-        <w:t>INSERT INTO `ORDERS` (`uid`, `invoiceid`, `orderDate`, `shippedTo`, `ordstatus`) VALUES (</w:t>
-      </w:r>
-      <w:r>
-        <w:t>$this-&gt;getuid()</w:t>
-      </w:r>
-      <w:r>
-        <w:t xml:space="preserve">, </w:t>
-      </w:r>
-      <w:r>
-        <w:t>randomNumber(6)</w:t>
-      </w:r>
-      <w:r>
-        <w:t>, `</w:t>
-      </w:r>
-      <w:r>
-        <w:t>date("Y-m-d H:i:s"</w:t>
-      </w:r>
-      <w:r>
-        <w:t>)`, $this-&gt;getUserData(“id”</w:t>
-      </w:r>
+        <w:lastRenderedPageBreak/>
+        <w:t>UPDATE `ORDERITEMS` SET `</w:t>
+      </w:r>
+      <w:proofErr w:type="spellStart"/>
+      <w:r>
+        <w:t>trackingno</w:t>
+      </w:r>
+      <w:proofErr w:type="spellEnd"/>
+      <w:r>
+        <w:t>` = `$</w:t>
+      </w:r>
+      <w:proofErr w:type="spellStart"/>
+      <w:r>
+        <w:t>tid</w:t>
+      </w:r>
+      <w:proofErr w:type="spellEnd"/>
+      <w:r>
+        <w:t>`, `shipped` = `Y` WHERE `</w:t>
+      </w:r>
+      <w:proofErr w:type="spellStart"/>
+      <w:r>
+        <w:t>orderid</w:t>
+      </w:r>
+      <w:proofErr w:type="spellEnd"/>
+      <w:r>
+        <w:t xml:space="preserve">` = </w:t>
+      </w:r>
+      <w:proofErr w:type="spellStart"/>
+      <w:r>
+        <w:t>oid</w:t>
+      </w:r>
+      <w:proofErr w:type="spellEnd"/>
+      <w:r>
+        <w:t xml:space="preserve"> AND `contains` = </w:t>
+      </w:r>
+      <w:proofErr w:type="spellStart"/>
+      <w:r>
+        <w:t>pid</w:t>
+      </w:r>
+      <w:proofErr w:type="spellEnd"/>
+      <w:r>
+        <w:t xml:space="preserve">; </w:t>
+      </w:r>
+    </w:p>
+    <w:p>
+      <w:pPr>
+        <w:pStyle w:val="ListParagraph"/>
+      </w:pPr>
+    </w:p>
+    <w:p>
+      <w:pPr>
+        <w:rPr>
+          <w:b/>
+        </w:rPr>
+      </w:pPr>
+      <w:r>
+        <w:rPr>
+          <w:b/>
+        </w:rPr>
+        <w:t xml:space="preserve"> </w:t>
+      </w:r>
+      <w:r>
+        <w:rPr>
+          <w:b/>
+        </w:rPr>
+        <w:tab/>
+        <w:t xml:space="preserve">// ====== </w:t>
+      </w:r>
+      <w:r>
+        <w:rPr>
+          <w:b/>
+        </w:rPr>
+        <w:t>Add/update product listing</w:t>
+      </w:r>
+      <w:r>
+        <w:rPr>
+          <w:b/>
+        </w:rPr>
+        <w:t xml:space="preserve"> ===== //</w:t>
+      </w:r>
+    </w:p>
+    <w:p>
+      <w:pPr>
+        <w:ind w:left="360"/>
+      </w:pPr>
+      <w:r>
+        <w:t>Sellers are also able to add or update their product listing</w:t>
+      </w:r>
+      <w:r>
+        <w:t xml:space="preserve"> which use</w:t>
+      </w:r>
+      <w:r>
+        <w:t xml:space="preserve"> the following queries:</w:t>
+      </w:r>
+    </w:p>
+    <w:p>
+      <w:pPr>
+        <w:spacing w:after="0"/>
+        <w:ind w:firstLine="357"/>
+      </w:pPr>
+      <w:r>
+        <w:t>START TRANSACTION</w:t>
+      </w:r>
+      <w:r>
+        <w:t xml:space="preserve"> (add Product)</w:t>
+      </w:r>
+      <w:r>
+        <w:t>;</w:t>
+      </w:r>
+    </w:p>
+    <w:p>
+      <w:pPr>
+        <w:spacing w:after="0"/>
+        <w:ind w:firstLine="357"/>
+      </w:pPr>
+      <w:r>
+        <w:t>// first query</w:t>
+      </w:r>
+    </w:p>
+    <w:p>
+      <w:pPr>
+        <w:spacing w:after="0" w:line="240" w:lineRule="auto"/>
+        <w:ind w:left="357"/>
+      </w:pPr>
+      <w:r>
+        <w:t>INSERT INTO `PRODUCT` (`</w:t>
+      </w:r>
+      <w:proofErr w:type="spellStart"/>
+      <w:r>
+        <w:t>pname</w:t>
+      </w:r>
+      <w:proofErr w:type="spellEnd"/>
+      <w:r>
+        <w:t>`, `department`) VALUES(</w:t>
+      </w:r>
+      <w:r>
+        <w:t>$this-&gt;</w:t>
+      </w:r>
+      <w:proofErr w:type="spellStart"/>
+      <w:r>
+        <w:t>vpname</w:t>
+      </w:r>
+      <w:proofErr w:type="spellEnd"/>
+      <w:r>
+        <w:t>, $this-&gt;</w:t>
+      </w:r>
+      <w:proofErr w:type="spellStart"/>
+      <w:r>
+        <w:t>vdeptid</w:t>
+      </w:r>
+      <w:proofErr w:type="spellEnd"/>
       <w:r>
         <w:t>)</w:t>
       </w:r>
       <w:r>
-        <w:t>, `Placed`);</w:t>
-      </w:r>
-    </w:p>
-    <w:p>
-      <w:pPr>
-        <w:pStyle w:val="ListParagraph"/>
-      </w:pPr>
-      <w:r>
-        <w:t>// loop to insert all items in the order</w:t>
-      </w:r>
-    </w:p>
-    <w:p>
-      <w:pPr>
-        <w:pStyle w:val="ListParagraph"/>
-      </w:pPr>
-      <w:r>
-        <w:t>INSERT INTO `ORDERITEMS` (`orderid`, `contains`, `unitprice`, `units`, `totalunitprice`, `seller`) VALUES (</w:t>
-      </w:r>
-      <w:r>
-        <w:t>$orderid</w:t>
-      </w:r>
-      <w:r>
-        <w:t xml:space="preserve">, </w:t>
-      </w:r>
-      <w:r>
-        <w:t>$i-&gt;getProdId()</w:t>
-      </w:r>
-      <w:r>
-        <w:t xml:space="preserve">, </w:t>
-      </w:r>
-      <w:r>
-        <w:t>$i-&gt;getPrice()</w:t>
-      </w:r>
-      <w:r>
-        <w:t xml:space="preserve">, </w:t>
-      </w:r>
-      <w:r>
-        <w:t>$post[$item]</w:t>
-      </w:r>
-      <w:r>
-        <w:t xml:space="preserve">, $i-&gt;getPrice() * </w:t>
-      </w:r>
-      <w:r>
-        <w:t>$post[$item]</w:t>
-      </w:r>
-      <w:r>
-        <w:t xml:space="preserve">, </w:t>
-      </w:r>
-      <w:r>
-        <w:t>$i-&gt;getSellerId()</w:t>
-      </w:r>
-      <w:r>
-        <w:t>)</w:t>
-      </w:r>
-      <w:r>
         <w:t>;</w:t>
       </w:r>
     </w:p>
     <w:p>
       <w:pPr>
-        <w:pStyle w:val="ListParagraph"/>
-      </w:pPr>
-      <w:r>
-        <w:t>…</w:t>
-      </w:r>
-    </w:p>
-    <w:p>
-      <w:pPr>
-        <w:pStyle w:val="ListParagraph"/>
+        <w:spacing w:after="0" w:line="240" w:lineRule="auto"/>
+        <w:ind w:left="360"/>
+      </w:pPr>
+      <w:r>
+        <w:t>// second query</w:t>
+      </w:r>
+    </w:p>
+    <w:p>
+      <w:pPr>
+        <w:spacing w:after="0" w:line="240" w:lineRule="auto"/>
+        <w:ind w:left="360"/>
+      </w:pPr>
+      <w:r>
+        <w:t>INSERT INTO `LISTS` (`</w:t>
+      </w:r>
+      <w:proofErr w:type="spellStart"/>
+      <w:r>
+        <w:t>listedBy</w:t>
+      </w:r>
+      <w:proofErr w:type="spellEnd"/>
+      <w:r>
+        <w:t>`, `</w:t>
+      </w:r>
+      <w:proofErr w:type="spellStart"/>
+      <w:r>
+        <w:t>listedProd</w:t>
+      </w:r>
+      <w:proofErr w:type="spellEnd"/>
+      <w:r>
+        <w:t>`, `price`, `description`, `units`, `</w:t>
+      </w:r>
+      <w:proofErr w:type="spellStart"/>
+      <w:r>
+        <w:t>addedon</w:t>
+      </w:r>
+      <w:proofErr w:type="spellEnd"/>
+      <w:r>
+        <w:t>`) VALUES ($</w:t>
+      </w:r>
+      <w:proofErr w:type="gramStart"/>
+      <w:r>
+        <w:t>this.-</w:t>
+      </w:r>
+      <w:proofErr w:type="gramEnd"/>
+      <w:r>
+        <w:t>&gt;</w:t>
+      </w:r>
+      <w:proofErr w:type="spellStart"/>
+      <w:r>
+        <w:t>getid</w:t>
+      </w:r>
+      <w:proofErr w:type="spellEnd"/>
+      <w:r>
+        <w:t>(), $</w:t>
+      </w:r>
+      <w:proofErr w:type="spellStart"/>
+      <w:r>
+        <w:t>newProdID</w:t>
+      </w:r>
+      <w:proofErr w:type="spellEnd"/>
+      <w:r>
+        <w:t>, $this-&gt;</w:t>
+      </w:r>
+      <w:proofErr w:type="spellStart"/>
+      <w:r>
+        <w:t>vprice</w:t>
+      </w:r>
+      <w:proofErr w:type="spellEnd"/>
+      <w:r>
+        <w:t>, $this-&gt;</w:t>
+      </w:r>
+      <w:proofErr w:type="spellStart"/>
+      <w:r>
+        <w:t>vdesp</w:t>
+      </w:r>
+      <w:proofErr w:type="spellEnd"/>
+      <w:r>
+        <w:t>, $this-&gt;</w:t>
+      </w:r>
+      <w:proofErr w:type="spellStart"/>
+      <w:r>
+        <w:t>vqty</w:t>
+      </w:r>
+      <w:proofErr w:type="spellEnd"/>
+      <w:r>
+        <w:t>, $this-&gt;</w:t>
+      </w:r>
+      <w:proofErr w:type="spellStart"/>
+      <w:r>
+        <w:t>dtime</w:t>
+      </w:r>
+      <w:proofErr w:type="spellEnd"/>
+      <w:r>
+        <w:t>);</w:t>
+      </w:r>
+    </w:p>
+    <w:p>
+      <w:pPr>
+        <w:spacing w:after="0"/>
+        <w:ind w:firstLine="360"/>
       </w:pPr>
       <w:r>
         <w:t>COMMIT;</w:t>
       </w:r>
     </w:p>
     <w:p>
-      <w:r>
-        <w:t>The user and sellers can check the orders that they are part of in the orders details page:</w:t>
-      </w:r>
-    </w:p>
-    <w:p>
-      <w:pPr>
-        <w:pStyle w:val="ListParagraph"/>
-      </w:pPr>
-      <w:r>
-        <w:t xml:space="preserve">SELECT * FROM `ORDERITEMS` JOIN `ORDERS` ON `ORDERITEMS`.`orderid` = `ORDERS`.`oid`; </w:t>
-      </w:r>
-    </w:p>
-    <w:p>
-      <w:r>
-        <w:t>The user is able to change their personal information such as their name, address, and password using the following queries:</w:t>
-      </w:r>
-    </w:p>
-    <w:p>
-      <w:pPr>
-        <w:pStyle w:val="ListParagraph"/>
-      </w:pPr>
-      <w:r>
-        <w:t>UPDATE `USERINFO` SET `fname` = `$this-&gt;vfname`, `lname` = `$this-&gt;vlname` WHERE `USERINFO`.`uid` = $this-&gt;getuid();</w:t>
-      </w:r>
-    </w:p>
-    <w:p>
-      <w:pPr>
-        <w:pStyle w:val="ListParagraph"/>
-      </w:pPr>
-      <w:r>
-        <w:t>UPDATE `ADDRESS</w:t>
-      </w:r>
-      <w:r>
-        <w:t>` SET `</w:t>
-      </w:r>
-      <w:r>
-        <w:t>street</w:t>
-      </w:r>
-      <w:r>
-        <w:t>` = `</w:t>
-      </w:r>
-      <w:r>
-        <w:t>$this-&gt;vstreet</w:t>
-      </w:r>
-      <w:r>
-        <w:t>`, `</w:t>
-      </w:r>
-      <w:r>
-        <w:t>unit</w:t>
-      </w:r>
-      <w:r>
-        <w:t>` = `</w:t>
-      </w:r>
-      <w:r>
-        <w:t>$this-&gt;vapt</w:t>
+      <w:pPr>
+        <w:spacing w:after="0"/>
+        <w:ind w:firstLine="360"/>
+      </w:pPr>
+    </w:p>
+    <w:p>
+      <w:pPr>
+        <w:spacing w:after="0"/>
+        <w:ind w:left="360"/>
+      </w:pPr>
+      <w:r>
+        <w:t>START TRANSACTION (update listing</w:t>
+      </w:r>
+      <w:r>
+        <w:t>);</w:t>
+      </w:r>
+    </w:p>
+    <w:p>
+      <w:pPr>
+        <w:spacing w:after="0"/>
+        <w:ind w:left="360"/>
+      </w:pPr>
+      <w:r>
+        <w:t>SELECT `</w:t>
+      </w:r>
+      <w:proofErr w:type="spellStart"/>
+      <w:r>
+        <w:t>listedProd</w:t>
+      </w:r>
+      <w:proofErr w:type="spellEnd"/>
+      <w:r>
+        <w:t>` FROM `LISTS` WHERE `</w:t>
+      </w:r>
+      <w:proofErr w:type="spellStart"/>
+      <w:r>
+        <w:t>adId</w:t>
+      </w:r>
+      <w:proofErr w:type="spellEnd"/>
+      <w:r>
+        <w:t>` = $IID</w:t>
+      </w:r>
+      <w:r>
+        <w:t>;</w:t>
+      </w:r>
+    </w:p>
+    <w:p>
+      <w:pPr>
+        <w:spacing w:after="0"/>
+        <w:ind w:left="360"/>
+      </w:pPr>
+      <w:r>
+        <w:t>// first query</w:t>
+      </w:r>
+    </w:p>
+    <w:p>
+      <w:pPr>
+        <w:spacing w:after="0"/>
+        <w:ind w:left="360"/>
+      </w:pPr>
+      <w:r>
+        <w:t>UPDATE `PRODUCT` SET `</w:t>
+      </w:r>
+      <w:proofErr w:type="spellStart"/>
+      <w:r>
+        <w:t>pid</w:t>
+      </w:r>
+      <w:proofErr w:type="spellEnd"/>
+      <w:r>
+        <w:t xml:space="preserve">` = </w:t>
       </w:r>
       <w:r>
         <w:t>`</w:t>
       </w:r>
       <w:r>
-        <w:t xml:space="preserve">, </w:t>
-      </w:r>
-      <w:r>
-        <w:t>`</w:t>
-      </w:r>
-      <w:r>
-        <w:t>city</w:t>
-      </w:r>
-      <w:r>
-        <w:t>` = `</w:t>
-      </w:r>
-      <w:r>
-        <w:t>$this-&gt;vcity</w:t>
-      </w:r>
-      <w:r>
-        <w:t>`</w:t>
-      </w:r>
-      <w:r>
-        <w:t xml:space="preserve">, </w:t>
-      </w:r>
-      <w:r>
-        <w:t>`</w:t>
-      </w:r>
-      <w:r>
-        <w:t>province</w:t>
-      </w:r>
-      <w:r>
-        <w:t>` = `</w:t>
-      </w:r>
-      <w:r>
-        <w:t>$this-&gt;vstate</w:t>
-      </w:r>
-      <w:r>
-        <w:t>`</w:t>
-      </w:r>
-      <w:r>
-        <w:t xml:space="preserve">, </w:t>
-      </w:r>
-      <w:r>
-        <w:t>`</w:t>
-      </w:r>
-      <w:r>
-        <w:t>pcode</w:t>
-      </w:r>
-      <w:r>
-        <w:t>` = `</w:t>
-      </w:r>
-      <w:r>
-        <w:t>$this-&gt;vpcode</w:t>
-      </w:r>
-      <w:r>
-        <w:t>`</w:t>
-      </w:r>
-      <w:r>
-        <w:t xml:space="preserve">, </w:t>
-      </w:r>
-      <w:r>
-        <w:t>`</w:t>
-      </w:r>
-      <w:r>
-        <w:t xml:space="preserve">country` = `$this-&gt;vcountry`, </w:t>
-      </w:r>
-      <w:r>
-        <w:t>`</w:t>
-      </w:r>
-      <w:r>
-        <w:t>phone</w:t>
-      </w:r>
-      <w:r>
-        <w:t xml:space="preserve">` = </w:t>
-      </w:r>
-      <w:r>
-        <w:t>`$this-&gt;vphone`</w:t>
-      </w:r>
-      <w:r>
-        <w:t xml:space="preserve"> WHERE `</w:t>
-      </w:r>
-      <w:r>
-        <w:t>ADDRESS</w:t>
-      </w:r>
-      <w:r>
-        <w:t>`.`</w:t>
-      </w:r>
-      <w:r>
-        <w:t>residenceOf</w:t>
-      </w:r>
-      <w:r>
-        <w:t>` = $this-&gt;getuid();</w:t>
-      </w:r>
-    </w:p>
-    <w:p>
-      <w:pPr>
-        <w:pStyle w:val="ListParagraph"/>
-      </w:pPr>
-      <w:r>
-        <w:t>UPDATE `USERS` SET `pass` = `$hashpassword` WHERE `USERS`.`id` = $this-&gt;uid</w:t>
+        <w:t>$</w:t>
+      </w:r>
+      <w:proofErr w:type="spellStart"/>
+      <w:r>
+        <w:t>pID</w:t>
+      </w:r>
+      <w:proofErr w:type="spellEnd"/>
+      <w:r>
+        <w:t>["</w:t>
+      </w:r>
+      <w:proofErr w:type="spellStart"/>
+      <w:r>
+        <w:t>listedProd</w:t>
+      </w:r>
+      <w:proofErr w:type="spellEnd"/>
+      <w:r>
+        <w:t>"]</w:t>
       </w:r>
       <w:r>
         <w:t>;</w:t>
       </w:r>
     </w:p>
     <w:p>
-      <w:r>
-        <w:t>The sellers are able to retrieve orders that contains product(s) they are selling:</w:t>
-      </w:r>
-    </w:p>
-    <w:p>
-      <w:pPr>
-        <w:pStyle w:val="ListParagraph"/>
-      </w:pPr>
-      <w:r>
-        <w:t>SELECT * FROM `ORDERITEMS` JOIN `ORDERS` ON `ORDERITEMS`.`orderid` = `ORDERS`.`oid` WHERE `seller` = $this-&gt;getuid() AND `shipped` = `N`;</w:t>
-      </w:r>
-    </w:p>
-    <w:p>
-      <w:r>
-        <w:t xml:space="preserve">The sellers can fulfill a placed order by providing </w:t>
-      </w:r>
-      <w:r>
-        <w:t xml:space="preserve">a </w:t>
-      </w:r>
-      <w:r>
-        <w:t>shipping number for</w:t>
-      </w:r>
-      <w:r>
-        <w:t xml:space="preserve"> each of</w:t>
-      </w:r>
-      <w:r>
-        <w:t xml:space="preserve"> their item</w:t>
-      </w:r>
-      <w:r>
-        <w:t>s</w:t>
-      </w:r>
-      <w:r>
-        <w:t xml:space="preserve"> in the order:</w:t>
-      </w:r>
-    </w:p>
-    <w:p>
-      <w:pPr>
-        <w:pStyle w:val="ListParagraph"/>
-      </w:pPr>
-      <w:r>
-        <w:lastRenderedPageBreak/>
-        <w:t xml:space="preserve">UPDATE `ORDERITEMS` SET `trackingno` = `$tid`, `shipped` = `Y` WHERE `orderid` = oid AND `contains` = pid; </w:t>
+      <w:pPr>
+        <w:spacing w:after="0"/>
+        <w:ind w:left="360"/>
+      </w:pPr>
+      <w:r>
+        <w:t>// second query</w:t>
+      </w:r>
+    </w:p>
+    <w:p>
+      <w:pPr>
+        <w:spacing w:after="0"/>
+        <w:ind w:left="360"/>
+      </w:pPr>
+      <w:r>
+        <w:t>UPDATE `LISTS` SET `</w:t>
+      </w:r>
+      <w:proofErr w:type="spellStart"/>
+      <w:r>
+        <w:t>adId</w:t>
+      </w:r>
+      <w:proofErr w:type="spellEnd"/>
+      <w:r>
+        <w:t>` = `$IID`;</w:t>
+      </w:r>
+    </w:p>
+    <w:p>
+      <w:pPr>
+        <w:spacing w:after="0"/>
+        <w:ind w:left="360"/>
+      </w:pPr>
+      <w:r>
+        <w:t>COMMIT;</w:t>
+      </w:r>
+    </w:p>
+    <w:p>
+      <w:pPr>
+        <w:spacing w:after="0"/>
+        <w:ind w:left="360"/>
+      </w:pPr>
+    </w:p>
+    <w:p>
+      <w:pPr>
+        <w:spacing w:after="0"/>
+        <w:ind w:left="360"/>
+        <w:rPr>
+          <w:b/>
+        </w:rPr>
+      </w:pPr>
+      <w:r>
+        <w:tab/>
+      </w:r>
+      <w:r>
+        <w:rPr>
+          <w:b/>
+        </w:rPr>
+        <w:t>// ===== Moderators ==== //</w:t>
+      </w:r>
+    </w:p>
+    <w:p>
+      <w:pPr>
+        <w:spacing w:after="0"/>
+        <w:ind w:left="360"/>
+        <w:rPr>
+          <w:b/>
+        </w:rPr>
+      </w:pPr>
+    </w:p>
+    <w:p>
+      <w:pPr>
+        <w:spacing w:after="0"/>
+        <w:ind w:left="360"/>
+      </w:pPr>
+      <w:r>
+        <w:t xml:space="preserve">The platform moderators </w:t>
+      </w:r>
+      <w:proofErr w:type="gramStart"/>
+      <w:r>
+        <w:t>are able to</w:t>
+      </w:r>
+      <w:proofErr w:type="gramEnd"/>
+      <w:r>
+        <w:t xml:space="preserve"> update and approve or deny user requests to become a seller, which use the following queries:</w:t>
       </w:r>
     </w:p>
     <w:p>
@@ -5841,9 +7783,137 @@
           <w:ilvl w:val="0"/>
           <w:numId w:val="28"/>
         </w:numPr>
-      </w:pPr>
-      <w:r>
-        <w:t>Add/update product listing</w:t>
+        <w:rPr>
+          <w:b/>
+        </w:rPr>
+      </w:pPr>
+      <w:r>
+        <w:rPr>
+          <w:b/>
+        </w:rPr>
+        <w:t>Update and approve sellers</w:t>
+      </w:r>
+    </w:p>
+    <w:p>
+      <w:pPr>
+        <w:pStyle w:val="ListParagraph"/>
+        <w:spacing w:after="0"/>
+      </w:pPr>
+      <w:r>
+        <w:t>START TRANSACTION</w:t>
+      </w:r>
+      <w:r>
+        <w:t>;</w:t>
+      </w:r>
+    </w:p>
+    <w:p>
+      <w:pPr>
+        <w:pStyle w:val="ListParagraph"/>
+        <w:spacing w:after="0"/>
+      </w:pPr>
+      <w:r>
+        <w:t>SELECT * FROM `USERINFO`</w:t>
+      </w:r>
+      <w:r>
+        <w:t xml:space="preserve"> WHERE `</w:t>
+      </w:r>
+      <w:proofErr w:type="spellStart"/>
+      <w:r>
+        <w:t>lvl</w:t>
+      </w:r>
+      <w:proofErr w:type="spellEnd"/>
+      <w:r>
+        <w:t>` = 1 AND `upgrade = `Y`;</w:t>
+      </w:r>
+    </w:p>
+    <w:p>
+      <w:pPr>
+        <w:spacing w:after="0"/>
+        <w:ind w:left="360" w:firstLine="360"/>
+      </w:pPr>
+      <w:r>
+        <w:t>(approve) UPDATE `USERINFO` SET `</w:t>
+      </w:r>
+      <w:proofErr w:type="spellStart"/>
+      <w:r>
+        <w:t>lvl</w:t>
+      </w:r>
+      <w:proofErr w:type="spellEnd"/>
+      <w:r>
+        <w:t>` = $lvl+1, `upgrade` = `N`, WHERE `</w:t>
+      </w:r>
+      <w:proofErr w:type="spellStart"/>
+      <w:r>
+        <w:t>uid</w:t>
+      </w:r>
+      <w:proofErr w:type="spellEnd"/>
+      <w:r>
+        <w:t>` = $q[`</w:t>
+      </w:r>
+      <w:proofErr w:type="spellStart"/>
+      <w:r>
+        <w:t>uid</w:t>
+      </w:r>
+      <w:proofErr w:type="spellEnd"/>
+      <w:r>
+        <w:t>`];</w:t>
+      </w:r>
+    </w:p>
+    <w:p>
+      <w:pPr>
+        <w:spacing w:after="0"/>
+        <w:ind w:left="360"/>
+      </w:pPr>
+      <w:r>
+        <w:t>OR</w:t>
+      </w:r>
+    </w:p>
+    <w:p>
+      <w:pPr>
+        <w:spacing w:after="0"/>
+        <w:ind w:left="360" w:firstLine="360"/>
+      </w:pPr>
+      <w:r>
+        <w:t>(deny) UPDATE `USERINFO` SET `upgrade` = `N` WHERE `</w:t>
+      </w:r>
+      <w:proofErr w:type="spellStart"/>
+      <w:r>
+        <w:t>lvl</w:t>
+      </w:r>
+      <w:proofErr w:type="spellEnd"/>
+      <w:r>
+        <w:t>` = $</w:t>
+      </w:r>
+      <w:proofErr w:type="spellStart"/>
+      <w:r>
+        <w:t>lvl</w:t>
+      </w:r>
+      <w:proofErr w:type="spellEnd"/>
+      <w:r>
+        <w:t>;</w:t>
+      </w:r>
+    </w:p>
+    <w:p>
+      <w:pPr>
+        <w:spacing w:after="0"/>
+        <w:ind w:left="360" w:firstLine="360"/>
+      </w:pPr>
+      <w:r>
+        <w:t>COMMIT;</w:t>
+      </w:r>
+    </w:p>
+    <w:p>
+      <w:pPr>
+        <w:spacing w:after="0"/>
+        <w:ind w:left="360" w:firstLine="360"/>
+      </w:pPr>
+    </w:p>
+    <w:p>
+      <w:pPr>
+        <w:ind w:left="360"/>
+      </w:pPr>
+      <w:r>
+        <w:t>They are also able to update and approve or deny other users who have requested to become a moderator, which use the following queries:</w:t>
       </w:r>
     </w:p>
     <w:p>
@@ -5853,9 +7923,130 @@
           <w:ilvl w:val="0"/>
           <w:numId w:val="28"/>
         </w:numPr>
-      </w:pPr>
-      <w:r>
-        <w:t xml:space="preserve">MODERATORS </w:t>
+        <w:rPr>
+          <w:b/>
+        </w:rPr>
+      </w:pPr>
+      <w:r>
+        <w:rPr>
+          <w:b/>
+        </w:rPr>
+        <w:t>Update and approve moderators</w:t>
+      </w:r>
+    </w:p>
+    <w:p>
+      <w:pPr>
+        <w:pStyle w:val="ListParagraph"/>
+        <w:spacing w:after="0"/>
+      </w:pPr>
+      <w:r>
+        <w:t>START TRANSACTION;</w:t>
+      </w:r>
+    </w:p>
+    <w:p>
+      <w:pPr>
+        <w:pStyle w:val="ListParagraph"/>
+        <w:spacing w:after="0"/>
+      </w:pPr>
+      <w:r>
+        <w:t>SELECT * FROM `USERINFO` WHERE `</w:t>
+      </w:r>
+      <w:proofErr w:type="spellStart"/>
+      <w:r>
+        <w:t>lvl</w:t>
+      </w:r>
+      <w:proofErr w:type="spellEnd"/>
+      <w:r>
+        <w:t>` = 2 AND `upgrade` = `Y`;</w:t>
+      </w:r>
+    </w:p>
+    <w:p>
+      <w:pPr>
+        <w:spacing w:after="0"/>
+        <w:ind w:left="360" w:firstLine="360"/>
+      </w:pPr>
+      <w:r>
+        <w:t>(approve) UPDATE `USERINFO` SET `</w:t>
+      </w:r>
+      <w:proofErr w:type="spellStart"/>
+      <w:r>
+        <w:t>lvl</w:t>
+      </w:r>
+      <w:proofErr w:type="spellEnd"/>
+      <w:r>
+        <w:t>` = $lvl+1, `upgrade` = `N`, WHERE `</w:t>
+      </w:r>
+      <w:proofErr w:type="spellStart"/>
+      <w:r>
+        <w:t>uid</w:t>
+      </w:r>
+      <w:proofErr w:type="spellEnd"/>
+      <w:r>
+        <w:t>` = $q[`</w:t>
+      </w:r>
+      <w:proofErr w:type="spellStart"/>
+      <w:r>
+        <w:t>uid</w:t>
+      </w:r>
+      <w:proofErr w:type="spellEnd"/>
+      <w:r>
+        <w:t>`];</w:t>
+      </w:r>
+    </w:p>
+    <w:p>
+      <w:pPr>
+        <w:spacing w:after="0"/>
+        <w:ind w:left="360"/>
+      </w:pPr>
+      <w:r>
+        <w:t>OR</w:t>
+      </w:r>
+    </w:p>
+    <w:p>
+      <w:pPr>
+        <w:spacing w:after="0"/>
+        <w:ind w:left="360" w:firstLine="360"/>
+      </w:pPr>
+      <w:r>
+        <w:t>(deny) UPDATE `USERINFO` SET `upgrade` = `N` WHERE `</w:t>
+      </w:r>
+      <w:proofErr w:type="spellStart"/>
+      <w:r>
+        <w:t>lvl</w:t>
+      </w:r>
+      <w:proofErr w:type="spellEnd"/>
+      <w:r>
+        <w:t>` = $</w:t>
+      </w:r>
+      <w:proofErr w:type="spellStart"/>
+      <w:r>
+        <w:t>lvl</w:t>
+      </w:r>
+      <w:proofErr w:type="spellEnd"/>
+      <w:r>
+        <w:t>;</w:t>
+      </w:r>
+    </w:p>
+    <w:p>
+      <w:pPr>
+        <w:spacing w:after="0"/>
+        <w:ind w:left="360" w:firstLine="360"/>
+      </w:pPr>
+      <w:r>
+        <w:t>COMMIT;</w:t>
+      </w:r>
+    </w:p>
+    <w:p>
+      <w:pPr>
+        <w:pStyle w:val="ListParagraph"/>
+      </w:pPr>
+    </w:p>
+    <w:p>
+      <w:pPr>
+        <w:ind w:left="360"/>
+      </w:pPr>
+      <w:r>
+        <w:t>Finally, moderators can add new departments to the marketplace where items can be added to:</w:t>
       </w:r>
     </w:p>
     <w:p>
@@ -5865,39 +8056,44 @@
           <w:ilvl w:val="0"/>
           <w:numId w:val="28"/>
         </w:numPr>
-      </w:pPr>
-      <w:r>
-        <w:t>Update and approve sellers</w:t>
+        <w:rPr>
+          <w:b/>
+        </w:rPr>
+      </w:pPr>
+      <w:r>
+        <w:rPr>
+          <w:b/>
+        </w:rPr>
+        <w:t>Add departments</w:t>
       </w:r>
     </w:p>
     <w:p>
       <w:pPr>
         <w:pStyle w:val="ListParagraph"/>
-        <w:numPr>
-          <w:ilvl w:val="0"/>
-          <w:numId w:val="28"/>
-        </w:numPr>
-      </w:pPr>
-      <w:r>
-        <w:t>Update and approve moderators</w:t>
-      </w:r>
-    </w:p>
-    <w:p>
-      <w:pPr>
-        <w:pStyle w:val="ListParagraph"/>
-        <w:numPr>
-          <w:ilvl w:val="0"/>
-          <w:numId w:val="28"/>
-        </w:numPr>
-      </w:pPr>
-      <w:r>
-        <w:t>Add departments</w:t>
-      </w:r>
-    </w:p>
-    <w:p>
+      </w:pPr>
+      <w:r>
+        <w:t>INSERT INTO `DEPARTMENT` (`</w:t>
+      </w:r>
+      <w:proofErr w:type="spellStart"/>
+      <w:r>
+        <w:t>deptname</w:t>
+      </w:r>
+      <w:proofErr w:type="spellEnd"/>
+      <w:r>
+        <w:t>`) VALUES ($this-&gt;</w:t>
+      </w:r>
+      <w:proofErr w:type="spellStart"/>
+      <w:r>
+        <w:t>vdeptname</w:t>
+      </w:r>
+      <w:proofErr w:type="spellEnd"/>
+      <w:r>
+        <w:t>);</w:t>
+      </w:r>
       <w:bookmarkStart w:id="0" w:name="_GoBack"/>
       <w:bookmarkEnd w:id="0"/>
     </w:p>
+    <w:p/>
     <w:p>
       <w:pPr>
         <w:pStyle w:val="ListParagraph"/>

</xml_diff>

<commit_message>
Updated report with relational diagram
</commit_message>
<xml_diff>
--- a/DataModel/CPSC 471 project.docx
+++ b/DataModel/CPSC 471 project.docx
@@ -371,10 +371,14 @@
                     <a:prstGeom prst="rect">
                       <a:avLst/>
                     </a:prstGeom>
-                    <a:ln>
+                    <a:ln w="9525" cap="flat" cmpd="sng" algn="ctr">
                       <a:solidFill>
-                        <a:schemeClr val="accent1"/>
+                        <a:schemeClr val="tx1"/>
                       </a:solidFill>
+                      <a:prstDash val="solid"/>
+                      <a:round/>
+                      <a:headEnd type="none" w="med" len="med"/>
+                      <a:tailEnd type="none" w="med" len="med"/>
                     </a:ln>
                     <a:extLst>
                       <a:ext uri="{53640926-AAD7-44D8-BBD7-CCE9431645EC}">
@@ -394,6 +398,7 @@
         </w:rPr>
         <w:t xml:space="preserve">   </w:t>
       </w:r>
+      <w:bookmarkStart w:id="0" w:name="_GoBack"/>
       <w:r>
         <w:rPr>
           <w:noProof/>
@@ -454,6 +459,7 @@
           </wp:inline>
         </w:drawing>
       </w:r>
+      <w:bookmarkEnd w:id="0"/>
     </w:p>
     <w:p>
       <w:pPr>
@@ -698,7 +704,7 @@
                     </a:prstGeom>
                     <a:ln w="9525" cap="flat" cmpd="sng" algn="ctr">
                       <a:solidFill>
-                        <a:srgbClr val="4472C4"/>
+                        <a:schemeClr val="tx1"/>
                       </a:solidFill>
                       <a:prstDash val="solid"/>
                       <a:round/>
@@ -764,7 +770,7 @@
                     </a:prstGeom>
                     <a:ln w="9525" cap="flat" cmpd="sng" algn="ctr">
                       <a:solidFill>
-                        <a:srgbClr val="4472C4"/>
+                        <a:schemeClr val="tx1"/>
                       </a:solidFill>
                       <a:prstDash val="solid"/>
                       <a:round/>
@@ -872,7 +878,7 @@
                     </a:prstGeom>
                     <a:ln w="9525" cap="flat" cmpd="sng" algn="ctr">
                       <a:solidFill>
-                        <a:srgbClr val="4472C4"/>
+                        <a:schemeClr val="tx1"/>
                       </a:solidFill>
                       <a:prstDash val="solid"/>
                       <a:round/>
@@ -938,10 +944,9 @@
                     <a:prstGeom prst="rect">
                       <a:avLst/>
                     </a:prstGeom>
-                    <a:noFill/>
                     <a:ln w="9525" cap="flat" cmpd="sng" algn="ctr">
                       <a:solidFill>
-                        <a:srgbClr val="4472C4"/>
+                        <a:schemeClr val="tx1"/>
                       </a:solidFill>
                       <a:prstDash val="solid"/>
                       <a:round/>
@@ -1129,7 +1134,7 @@
                     </a:prstGeom>
                     <a:ln w="9525" cap="flat" cmpd="sng" algn="ctr">
                       <a:solidFill>
-                        <a:srgbClr val="4472C4"/>
+                        <a:schemeClr val="tx1"/>
                       </a:solidFill>
                       <a:prstDash val="solid"/>
                       <a:round/>
@@ -1192,10 +1197,9 @@
                     <a:prstGeom prst="rect">
                       <a:avLst/>
                     </a:prstGeom>
-                    <a:noFill/>
                     <a:ln w="9525" cap="flat" cmpd="sng" algn="ctr">
                       <a:solidFill>
-                        <a:srgbClr val="4472C4"/>
+                        <a:schemeClr val="tx1"/>
                       </a:solidFill>
                       <a:prstDash val="solid"/>
                       <a:round/>
@@ -1316,7 +1320,7 @@
                     </a:prstGeom>
                     <a:ln w="9525" cap="flat" cmpd="sng" algn="ctr">
                       <a:solidFill>
-                        <a:srgbClr val="4472C4"/>
+                        <a:schemeClr val="tx1"/>
                       </a:solidFill>
                       <a:prstDash val="solid"/>
                       <a:round/>
@@ -1382,7 +1386,7 @@
                     </a:prstGeom>
                     <a:ln w="9525" cap="flat" cmpd="sng" algn="ctr">
                       <a:solidFill>
-                        <a:srgbClr val="4472C4"/>
+                        <a:schemeClr val="tx1"/>
                       </a:solidFill>
                       <a:prstDash val="solid"/>
                       <a:round/>
@@ -1538,7 +1542,7 @@
                     </a:prstGeom>
                     <a:ln w="9525" cap="flat" cmpd="sng" algn="ctr">
                       <a:solidFill>
-                        <a:srgbClr val="4472C4"/>
+                        <a:schemeClr val="tx1"/>
                       </a:solidFill>
                       <a:prstDash val="solid"/>
                       <a:round/>
@@ -1601,7 +1605,7 @@
                     </a:prstGeom>
                     <a:ln w="9525" cap="flat" cmpd="sng" algn="ctr">
                       <a:solidFill>
-                        <a:srgbClr val="4472C4"/>
+                        <a:schemeClr val="tx1"/>
                       </a:solidFill>
                       <a:prstDash val="solid"/>
                       <a:round/>
@@ -1692,7 +1696,7 @@
                     </a:prstGeom>
                     <a:ln w="9525" cap="flat" cmpd="sng" algn="ctr">
                       <a:solidFill>
-                        <a:srgbClr val="4472C4"/>
+                        <a:schemeClr val="tx1"/>
                       </a:solidFill>
                       <a:prstDash val="solid"/>
                       <a:round/>
@@ -1755,10 +1759,9 @@
                     <a:prstGeom prst="rect">
                       <a:avLst/>
                     </a:prstGeom>
-                    <a:noFill/>
                     <a:ln w="9525" cap="flat" cmpd="sng" algn="ctr">
                       <a:solidFill>
-                        <a:srgbClr val="4472C4"/>
+                        <a:schemeClr val="tx1"/>
                       </a:solidFill>
                       <a:prstDash val="solid"/>
                       <a:round/>
@@ -1846,7 +1849,7 @@
                     </a:prstGeom>
                     <a:ln w="9525" cap="flat" cmpd="sng" algn="ctr">
                       <a:solidFill>
-                        <a:srgbClr val="4472C4"/>
+                        <a:schemeClr val="tx1"/>
                       </a:solidFill>
                       <a:prstDash val="solid"/>
                       <a:round/>
@@ -1912,10 +1915,9 @@
                     <a:prstGeom prst="rect">
                       <a:avLst/>
                     </a:prstGeom>
-                    <a:noFill/>
                     <a:ln w="9525" cap="flat" cmpd="sng" algn="ctr">
                       <a:solidFill>
-                        <a:srgbClr val="4472C4"/>
+                        <a:schemeClr val="tx1"/>
                       </a:solidFill>
                       <a:prstDash val="solid"/>
                       <a:round/>
@@ -2032,7 +2034,7 @@
                     </a:prstGeom>
                     <a:ln w="9525" cap="flat" cmpd="sng" algn="ctr">
                       <a:solidFill>
-                        <a:srgbClr val="4472C4"/>
+                        <a:schemeClr val="tx1"/>
                       </a:solidFill>
                       <a:prstDash val="solid"/>
                       <a:round/>
@@ -2110,7 +2112,7 @@
                     </a:prstGeom>
                     <a:ln w="9525" cap="flat" cmpd="sng" algn="ctr">
                       <a:solidFill>
-                        <a:srgbClr val="4472C4"/>
+                        <a:schemeClr val="tx1"/>
                       </a:solidFill>
                       <a:prstDash val="solid"/>
                       <a:round/>
@@ -2223,7 +2225,7 @@
                     </a:prstGeom>
                     <a:ln w="9525" cap="flat" cmpd="sng" algn="ctr">
                       <a:solidFill>
-                        <a:srgbClr val="4472C4"/>
+                        <a:schemeClr val="tx1"/>
                       </a:solidFill>
                       <a:prstDash val="solid"/>
                       <a:round/>
@@ -2287,10 +2289,14 @@
                     <a:prstGeom prst="rect">
                       <a:avLst/>
                     </a:prstGeom>
-                    <a:ln>
+                    <a:ln w="9525" cap="flat" cmpd="sng" algn="ctr">
                       <a:solidFill>
-                        <a:schemeClr val="accent1"/>
+                        <a:schemeClr val="tx1"/>
                       </a:solidFill>
+                      <a:prstDash val="solid"/>
+                      <a:round/>
+                      <a:headEnd type="none" w="med" len="med"/>
+                      <a:tailEnd type="none" w="med" len="med"/>
                     </a:ln>
                     <a:extLst>
                       <a:ext uri="{53640926-AAD7-44D8-BBD7-CCE9431645EC}">
@@ -2480,7 +2486,7 @@
                     </a:prstGeom>
                     <a:ln w="9525" cap="flat" cmpd="sng" algn="ctr">
                       <a:solidFill>
-                        <a:srgbClr val="4472C4"/>
+                        <a:schemeClr val="tx1"/>
                       </a:solidFill>
                       <a:prstDash val="solid"/>
                       <a:round/>
@@ -2546,7 +2552,7 @@
                     </a:prstGeom>
                     <a:ln w="9525" cap="flat" cmpd="sng" algn="ctr">
                       <a:solidFill>
-                        <a:srgbClr val="4472C4"/>
+                        <a:schemeClr val="tx1"/>
                       </a:solidFill>
                       <a:prstDash val="solid"/>
                       <a:round/>
@@ -2784,1203 +2790,61 @@
       </w:r>
     </w:p>
     <w:p>
-      <w:pPr>
-        <w:spacing w:after="0" w:line="240" w:lineRule="auto"/>
-      </w:pPr>
-      <w:r>
-        <w:t>ADDRESS</w:t>
-      </w:r>
-    </w:p>
-    <w:tbl>
-      <w:tblPr>
-        <w:tblStyle w:val="TableGrid"/>
-        <w:tblpPr w:leftFromText="180" w:rightFromText="180" w:vertAnchor="text" w:tblpY="1"/>
-        <w:tblOverlap w:val="never"/>
-        <w:tblW w:w="0" w:type="auto"/>
-        <w:tblLook w:val="04A0" w:firstRow="1" w:lastRow="0" w:firstColumn="1" w:lastColumn="0" w:noHBand="0" w:noVBand="1"/>
-      </w:tblPr>
-      <w:tblGrid>
-        <w:gridCol w:w="1295"/>
-        <w:gridCol w:w="649"/>
-        <w:gridCol w:w="746"/>
-        <w:gridCol w:w="790"/>
-        <w:gridCol w:w="649"/>
-        <w:gridCol w:w="993"/>
-        <w:gridCol w:w="907"/>
-        <w:gridCol w:w="789"/>
-      </w:tblGrid>
-      <w:tr>
-        <w:trPr>
-          <w:trHeight w:val="283"/>
-        </w:trPr>
-        <w:tc>
-          <w:tcPr>
-            <w:tcW w:w="737" w:type="dxa"/>
-          </w:tcPr>
-          <w:p>
-            <w:pPr>
-              <w:rPr>
-                <w:u w:val="single"/>
-              </w:rPr>
-            </w:pPr>
-            <w:proofErr w:type="spellStart"/>
-            <w:r>
-              <w:rPr>
-                <w:u w:val="single"/>
-              </w:rPr>
-              <w:t>residenceOf</w:t>
-            </w:r>
-            <w:proofErr w:type="spellEnd"/>
-          </w:p>
-        </w:tc>
-        <w:tc>
-          <w:tcPr>
-            <w:tcW w:w="649" w:type="dxa"/>
-          </w:tcPr>
-          <w:p>
-            <w:r>
-              <w:t>unit</w:t>
-            </w:r>
-          </w:p>
-        </w:tc>
-        <w:tc>
-          <w:tcPr>
-            <w:tcW w:w="654" w:type="dxa"/>
-          </w:tcPr>
-          <w:p>
-            <w:r>
-              <w:t>street</w:t>
-            </w:r>
-          </w:p>
-        </w:tc>
-        <w:tc>
-          <w:tcPr>
-            <w:tcW w:w="655" w:type="dxa"/>
-          </w:tcPr>
-          <w:p>
-            <w:proofErr w:type="spellStart"/>
-            <w:r>
-              <w:t>pCode</w:t>
-            </w:r>
-            <w:proofErr w:type="spellEnd"/>
-          </w:p>
-        </w:tc>
-        <w:tc>
-          <w:tcPr>
-            <w:tcW w:w="649" w:type="dxa"/>
-          </w:tcPr>
-          <w:p>
-            <w:r>
-              <w:t>city</w:t>
-            </w:r>
-          </w:p>
-        </w:tc>
-        <w:tc>
-          <w:tcPr>
-            <w:tcW w:w="660" w:type="dxa"/>
-          </w:tcPr>
-          <w:p>
-            <w:r>
-              <w:t>province</w:t>
-            </w:r>
-          </w:p>
-        </w:tc>
-        <w:tc>
-          <w:tcPr>
-            <w:tcW w:w="658" w:type="dxa"/>
-          </w:tcPr>
-          <w:p>
-            <w:r>
-              <w:t>country</w:t>
-            </w:r>
-          </w:p>
-        </w:tc>
-        <w:tc>
-          <w:tcPr>
-            <w:tcW w:w="655" w:type="dxa"/>
-          </w:tcPr>
-          <w:p>
-            <w:r>
-              <w:t>phone</w:t>
-            </w:r>
-          </w:p>
-        </w:tc>
-      </w:tr>
-    </w:tbl>
-    <w:p>
-      <w:pPr>
-        <w:spacing w:after="0" w:line="240" w:lineRule="auto"/>
-      </w:pPr>
-    </w:p>
-    <w:p>
-      <w:pPr>
-        <w:spacing w:after="0" w:line="240" w:lineRule="auto"/>
-      </w:pPr>
-    </w:p>
-    <w:p>
-      <w:pPr>
-        <w:spacing w:after="0" w:line="240" w:lineRule="auto"/>
-      </w:pPr>
-      <w:r>
-        <w:t>USERS</w:t>
-      </w:r>
-      <w:r>
-        <w:tab/>
-      </w:r>
-      <w:r>
-        <w:tab/>
-      </w:r>
-      <w:r>
-        <w:tab/>
-      </w:r>
-      <w:r>
-        <w:tab/>
-      </w:r>
-      <w:r>
-        <w:tab/>
-        <w:t xml:space="preserve">           USERINFO</w:t>
-      </w:r>
-      <w:r>
-        <w:tab/>
-      </w:r>
-    </w:p>
-    <w:tbl>
-      <w:tblPr>
-        <w:tblStyle w:val="TableGrid"/>
-        <w:tblW w:w="0" w:type="auto"/>
-        <w:tblLook w:val="04A0" w:firstRow="1" w:lastRow="0" w:firstColumn="1" w:lastColumn="0" w:noHBand="0" w:noVBand="1"/>
-      </w:tblPr>
-      <w:tblGrid>
-        <w:gridCol w:w="383"/>
-        <w:gridCol w:w="838"/>
-        <w:gridCol w:w="610"/>
-        <w:gridCol w:w="708"/>
-        <w:gridCol w:w="1038"/>
-      </w:tblGrid>
-      <w:tr>
-        <w:trPr>
-          <w:trHeight w:val="268"/>
-        </w:trPr>
-        <w:tc>
-          <w:tcPr>
-            <w:tcW w:w="383" w:type="dxa"/>
-          </w:tcPr>
-          <w:p>
-            <w:pPr>
-              <w:rPr>
-                <w:u w:val="single"/>
-              </w:rPr>
-            </w:pPr>
-            <w:r>
-              <w:rPr>
-                <w:u w:val="single"/>
-              </w:rPr>
-              <w:t>id</w:t>
-            </w:r>
-          </w:p>
-        </w:tc>
-        <w:tc>
-          <w:tcPr>
-            <w:tcW w:w="838" w:type="dxa"/>
-          </w:tcPr>
-          <w:p>
-            <w:proofErr w:type="spellStart"/>
-            <w:r>
-              <w:t>uname</w:t>
-            </w:r>
-            <w:proofErr w:type="spellEnd"/>
-          </w:p>
-        </w:tc>
-        <w:tc>
-          <w:tcPr>
-            <w:tcW w:w="610" w:type="dxa"/>
-          </w:tcPr>
-          <w:p>
-            <w:r>
-              <w:t>pass</w:t>
-            </w:r>
-          </w:p>
-        </w:tc>
-        <w:tc>
-          <w:tcPr>
-            <w:tcW w:w="708" w:type="dxa"/>
-          </w:tcPr>
-          <w:p>
-            <w:r>
-              <w:t xml:space="preserve">email </w:t>
-            </w:r>
-          </w:p>
-        </w:tc>
-        <w:tc>
-          <w:tcPr>
-            <w:tcW w:w="1038" w:type="dxa"/>
-          </w:tcPr>
-          <w:p>
-            <w:proofErr w:type="spellStart"/>
-            <w:r>
-              <w:t>joinedOn</w:t>
-            </w:r>
-            <w:proofErr w:type="spellEnd"/>
-          </w:p>
-        </w:tc>
-      </w:tr>
-    </w:tbl>
-    <w:tbl>
-      <w:tblPr>
-        <w:tblStyle w:val="TableGrid"/>
-        <w:tblpPr w:leftFromText="180" w:rightFromText="180" w:vertAnchor="text" w:horzAnchor="page" w:tblpX="5606" w:tblpY="-233"/>
-        <w:tblW w:w="0" w:type="auto"/>
-        <w:tblLook w:val="04A0" w:firstRow="1" w:lastRow="0" w:firstColumn="1" w:lastColumn="0" w:noHBand="0" w:noVBand="1"/>
-      </w:tblPr>
-      <w:tblGrid>
-        <w:gridCol w:w="498"/>
-        <w:gridCol w:w="790"/>
-        <w:gridCol w:w="773"/>
-        <w:gridCol w:w="486"/>
-        <w:gridCol w:w="1166"/>
-        <w:gridCol w:w="958"/>
-      </w:tblGrid>
-      <w:tr>
-        <w:trPr>
-          <w:trHeight w:val="274"/>
-        </w:trPr>
-        <w:tc>
-          <w:tcPr>
-            <w:tcW w:w="498" w:type="dxa"/>
-          </w:tcPr>
-          <w:p>
-            <w:pPr>
-              <w:rPr>
-                <w:u w:val="single"/>
-              </w:rPr>
-            </w:pPr>
-            <w:proofErr w:type="spellStart"/>
-            <w:r>
-              <w:rPr>
-                <w:u w:val="single"/>
-              </w:rPr>
-              <w:t>uid</w:t>
-            </w:r>
-            <w:proofErr w:type="spellEnd"/>
-          </w:p>
-        </w:tc>
-        <w:tc>
-          <w:tcPr>
-            <w:tcW w:w="790" w:type="dxa"/>
-          </w:tcPr>
-          <w:p>
-            <w:proofErr w:type="spellStart"/>
-            <w:r>
-              <w:t>fname</w:t>
-            </w:r>
-            <w:proofErr w:type="spellEnd"/>
-          </w:p>
-        </w:tc>
-        <w:tc>
-          <w:tcPr>
-            <w:tcW w:w="773" w:type="dxa"/>
-          </w:tcPr>
-          <w:p>
-            <w:proofErr w:type="spellStart"/>
-            <w:r>
-              <w:t>lname</w:t>
-            </w:r>
-            <w:proofErr w:type="spellEnd"/>
-          </w:p>
-        </w:tc>
-        <w:tc>
-          <w:tcPr>
-            <w:tcW w:w="486" w:type="dxa"/>
-          </w:tcPr>
-          <w:p>
-            <w:proofErr w:type="spellStart"/>
-            <w:r>
-              <w:t>lvl</w:t>
-            </w:r>
-            <w:proofErr w:type="spellEnd"/>
-          </w:p>
-        </w:tc>
-        <w:tc>
-          <w:tcPr>
-            <w:tcW w:w="1166" w:type="dxa"/>
-          </w:tcPr>
-          <w:p>
-            <w:proofErr w:type="spellStart"/>
-            <w:r>
-              <w:t>emailCode</w:t>
-            </w:r>
-            <w:proofErr w:type="spellEnd"/>
-          </w:p>
-        </w:tc>
-        <w:tc>
-          <w:tcPr>
-            <w:tcW w:w="958" w:type="dxa"/>
-          </w:tcPr>
-          <w:p>
-            <w:r>
-              <w:t>upgrade</w:t>
-            </w:r>
-          </w:p>
-        </w:tc>
-      </w:tr>
-    </w:tbl>
-    <w:p>
-      <w:pPr>
-        <w:spacing w:after="0" w:line="240" w:lineRule="auto"/>
-      </w:pPr>
-    </w:p>
-    <w:p>
-      <w:pPr>
-        <w:spacing w:after="0" w:line="240" w:lineRule="auto"/>
-      </w:pPr>
-      <w:r>
-        <w:t>LISTS</w:t>
-      </w:r>
-    </w:p>
-    <w:tbl>
-      <w:tblPr>
-        <w:tblStyle w:val="TableGrid"/>
-        <w:tblW w:w="0" w:type="auto"/>
-        <w:tblLook w:val="04A0" w:firstRow="1" w:lastRow="0" w:firstColumn="1" w:lastColumn="0" w:noHBand="0" w:noVBand="1"/>
-      </w:tblPr>
-      <w:tblGrid>
-        <w:gridCol w:w="630"/>
-        <w:gridCol w:w="922"/>
-        <w:gridCol w:w="1124"/>
-        <w:gridCol w:w="662"/>
-        <w:gridCol w:w="658"/>
-        <w:gridCol w:w="1219"/>
-        <w:gridCol w:w="1010"/>
-      </w:tblGrid>
-      <w:tr>
-        <w:trPr>
-          <w:trHeight w:val="246"/>
-        </w:trPr>
-        <w:tc>
-          <w:tcPr>
-            <w:tcW w:w="630" w:type="dxa"/>
-          </w:tcPr>
-          <w:p>
-            <w:proofErr w:type="spellStart"/>
-            <w:r>
-              <w:t>adId</w:t>
-            </w:r>
-            <w:proofErr w:type="spellEnd"/>
-          </w:p>
-        </w:tc>
-        <w:tc>
-          <w:tcPr>
-            <w:tcW w:w="632" w:type="dxa"/>
-          </w:tcPr>
-          <w:p>
-            <w:proofErr w:type="spellStart"/>
-            <w:r>
-              <w:t>listedBy</w:t>
-            </w:r>
-            <w:proofErr w:type="spellEnd"/>
-          </w:p>
-        </w:tc>
-        <w:tc>
-          <w:tcPr>
-            <w:tcW w:w="634" w:type="dxa"/>
-          </w:tcPr>
-          <w:p>
-            <w:proofErr w:type="spellStart"/>
-            <w:r>
-              <w:t>listedProd</w:t>
-            </w:r>
-            <w:proofErr w:type="spellEnd"/>
-          </w:p>
-        </w:tc>
-        <w:tc>
-          <w:tcPr>
-            <w:tcW w:w="630" w:type="dxa"/>
-          </w:tcPr>
-          <w:p>
-            <w:r>
-              <w:t>price</w:t>
-            </w:r>
-          </w:p>
-        </w:tc>
-        <w:tc>
-          <w:tcPr>
-            <w:tcW w:w="630" w:type="dxa"/>
-          </w:tcPr>
-          <w:p>
-            <w:r>
-              <w:t>units</w:t>
-            </w:r>
-          </w:p>
-        </w:tc>
-        <w:tc>
-          <w:tcPr>
-            <w:tcW w:w="662" w:type="dxa"/>
-          </w:tcPr>
-          <w:p>
-            <w:r>
-              <w:t>description</w:t>
-            </w:r>
-          </w:p>
-        </w:tc>
-        <w:tc>
-          <w:tcPr>
-            <w:tcW w:w="631" w:type="dxa"/>
-          </w:tcPr>
-          <w:p>
-            <w:proofErr w:type="spellStart"/>
-            <w:r>
-              <w:t>addedon</w:t>
-            </w:r>
-            <w:proofErr w:type="spellEnd"/>
-          </w:p>
-        </w:tc>
-      </w:tr>
-    </w:tbl>
-    <w:p>
-      <w:pPr>
-        <w:spacing w:after="0" w:line="240" w:lineRule="auto"/>
-      </w:pPr>
-    </w:p>
-    <w:p>
-      <w:pPr>
-        <w:spacing w:after="0" w:line="240" w:lineRule="auto"/>
-      </w:pPr>
-      <w:r>
-        <w:t xml:space="preserve">USERLVL </w:t>
-      </w:r>
-    </w:p>
-    <w:tbl>
-      <w:tblPr>
-        <w:tblStyle w:val="TableGrid"/>
-        <w:tblW w:w="0" w:type="auto"/>
-        <w:tblLook w:val="04A0" w:firstRow="1" w:lastRow="0" w:firstColumn="1" w:lastColumn="0" w:noHBand="0" w:noVBand="1"/>
-      </w:tblPr>
-      <w:tblGrid>
-        <w:gridCol w:w="802"/>
-        <w:gridCol w:w="848"/>
-      </w:tblGrid>
-      <w:tr>
-        <w:trPr>
-          <w:trHeight w:val="275"/>
-        </w:trPr>
-        <w:tc>
-          <w:tcPr>
-            <w:tcW w:w="798" w:type="dxa"/>
-          </w:tcPr>
-          <w:p>
-            <w:proofErr w:type="spellStart"/>
-            <w:r>
-              <w:t>levelid</w:t>
-            </w:r>
-            <w:proofErr w:type="spellEnd"/>
-          </w:p>
-        </w:tc>
-        <w:tc>
-          <w:tcPr>
-            <w:tcW w:w="798" w:type="dxa"/>
-          </w:tcPr>
-          <w:p>
-            <w:proofErr w:type="spellStart"/>
-            <w:r>
-              <w:t>l</w:t>
-            </w:r>
-            <w:r>
-              <w:t>vllabel</w:t>
-            </w:r>
-            <w:proofErr w:type="spellEnd"/>
-          </w:p>
-        </w:tc>
-      </w:tr>
-    </w:tbl>
-    <w:p>
-      <w:pPr>
-        <w:spacing w:after="0" w:line="240" w:lineRule="auto"/>
-      </w:pPr>
-    </w:p>
-    <w:p>
-      <w:pPr>
-        <w:spacing w:after="0" w:line="240" w:lineRule="auto"/>
-      </w:pPr>
-      <w:r>
-        <w:t>SHOPPINGCART</w:t>
-      </w:r>
-    </w:p>
-    <w:tbl>
-      <w:tblPr>
-        <w:tblStyle w:val="TableGrid"/>
-        <w:tblW w:w="0" w:type="auto"/>
-        <w:tblLook w:val="04A0" w:firstRow="1" w:lastRow="0" w:firstColumn="1" w:lastColumn="0" w:noHBand="0" w:noVBand="1"/>
-      </w:tblPr>
-      <w:tblGrid>
-        <w:gridCol w:w="1136"/>
-        <w:gridCol w:w="712"/>
-      </w:tblGrid>
-      <w:tr>
-        <w:trPr>
-          <w:trHeight w:val="247"/>
-        </w:trPr>
-        <w:tc>
-          <w:tcPr>
-            <w:tcW w:w="696" w:type="dxa"/>
-          </w:tcPr>
-          <w:p>
-            <w:pPr>
-              <w:rPr>
-                <w:u w:val="single"/>
-              </w:rPr>
-            </w:pPr>
-            <w:proofErr w:type="spellStart"/>
-            <w:r>
-              <w:rPr>
-                <w:u w:val="single"/>
-              </w:rPr>
-              <w:t>belongsTo</w:t>
-            </w:r>
-            <w:proofErr w:type="spellEnd"/>
-          </w:p>
-        </w:tc>
-        <w:tc>
-          <w:tcPr>
-            <w:tcW w:w="696" w:type="dxa"/>
-          </w:tcPr>
-          <w:p>
-            <w:r>
-              <w:t>items</w:t>
-            </w:r>
-          </w:p>
-        </w:tc>
-      </w:tr>
-    </w:tbl>
-    <w:p>
-      <w:pPr>
-        <w:spacing w:after="0" w:line="240" w:lineRule="auto"/>
-      </w:pPr>
-    </w:p>
-    <w:p>
-      <w:pPr>
-        <w:spacing w:after="0" w:line="240" w:lineRule="auto"/>
-      </w:pPr>
-      <w:r>
-        <w:t>ORDERS</w:t>
-      </w:r>
-    </w:p>
-    <w:tbl>
-      <w:tblPr>
-        <w:tblStyle w:val="TableGrid"/>
-        <w:tblW w:w="0" w:type="auto"/>
-        <w:tblLook w:val="04A0" w:firstRow="1" w:lastRow="0" w:firstColumn="1" w:lastColumn="0" w:noHBand="0" w:noVBand="1"/>
-      </w:tblPr>
-      <w:tblGrid>
-        <w:gridCol w:w="499"/>
-        <w:gridCol w:w="1148"/>
-        <w:gridCol w:w="1017"/>
-        <w:gridCol w:w="1135"/>
-        <w:gridCol w:w="1080"/>
-      </w:tblGrid>
-      <w:tr>
-        <w:trPr>
-          <w:trHeight w:val="283"/>
-        </w:trPr>
-        <w:tc>
-          <w:tcPr>
-            <w:tcW w:w="301" w:type="dxa"/>
-          </w:tcPr>
-          <w:p>
-            <w:pPr>
-              <w:rPr>
-                <w:u w:val="single"/>
-              </w:rPr>
-            </w:pPr>
-            <w:proofErr w:type="spellStart"/>
-            <w:r>
-              <w:rPr>
-                <w:u w:val="single"/>
-              </w:rPr>
-              <w:t>oid</w:t>
-            </w:r>
-            <w:proofErr w:type="spellEnd"/>
-          </w:p>
-        </w:tc>
-        <w:tc>
-          <w:tcPr>
-            <w:tcW w:w="301" w:type="dxa"/>
-          </w:tcPr>
-          <w:p>
-            <w:proofErr w:type="spellStart"/>
-            <w:r>
-              <w:t>shippedTo</w:t>
-            </w:r>
-            <w:proofErr w:type="spellEnd"/>
-          </w:p>
-        </w:tc>
-        <w:tc>
-          <w:tcPr>
-            <w:tcW w:w="301" w:type="dxa"/>
-          </w:tcPr>
-          <w:p>
-            <w:proofErr w:type="spellStart"/>
-            <w:r>
-              <w:t>invoiceid</w:t>
-            </w:r>
-            <w:proofErr w:type="spellEnd"/>
-          </w:p>
-        </w:tc>
-        <w:tc>
-          <w:tcPr>
-            <w:tcW w:w="301" w:type="dxa"/>
-          </w:tcPr>
-          <w:p>
-            <w:proofErr w:type="spellStart"/>
-            <w:r>
-              <w:t>orderDate</w:t>
-            </w:r>
-            <w:proofErr w:type="spellEnd"/>
-          </w:p>
-        </w:tc>
-        <w:tc>
-          <w:tcPr>
-            <w:tcW w:w="301" w:type="dxa"/>
-          </w:tcPr>
-          <w:p>
-            <w:proofErr w:type="spellStart"/>
-            <w:r>
-              <w:t>ordStatus</w:t>
-            </w:r>
-            <w:proofErr w:type="spellEnd"/>
-          </w:p>
-        </w:tc>
-      </w:tr>
-    </w:tbl>
-    <w:p>
-      <w:pPr>
-        <w:spacing w:after="0" w:line="240" w:lineRule="auto"/>
-      </w:pPr>
-    </w:p>
-    <w:p>
-      <w:pPr>
-        <w:spacing w:after="0" w:line="240" w:lineRule="auto"/>
-      </w:pPr>
-      <w:r>
-        <w:t>ORDERITEMS</w:t>
-      </w:r>
-    </w:p>
-    <w:tbl>
-      <w:tblPr>
-        <w:tblStyle w:val="TableGrid"/>
-        <w:tblW w:w="0" w:type="auto"/>
-        <w:tblLook w:val="04A0" w:firstRow="1" w:lastRow="0" w:firstColumn="1" w:lastColumn="0" w:noHBand="0" w:noVBand="1"/>
-      </w:tblPr>
-      <w:tblGrid>
-        <w:gridCol w:w="877"/>
-        <w:gridCol w:w="972"/>
-        <w:gridCol w:w="1017"/>
-        <w:gridCol w:w="658"/>
-        <w:gridCol w:w="1436"/>
-        <w:gridCol w:w="699"/>
-        <w:gridCol w:w="925"/>
-        <w:gridCol w:w="1167"/>
-      </w:tblGrid>
-      <w:tr>
-        <w:trPr>
-          <w:trHeight w:val="246"/>
-        </w:trPr>
-        <w:tc>
-          <w:tcPr>
-            <w:tcW w:w="223" w:type="dxa"/>
-          </w:tcPr>
-          <w:p>
-            <w:pPr>
-              <w:rPr>
-                <w:u w:val="single"/>
-              </w:rPr>
-            </w:pPr>
-            <w:proofErr w:type="spellStart"/>
-            <w:r>
-              <w:rPr>
-                <w:u w:val="single"/>
-              </w:rPr>
-              <w:t>orderid</w:t>
-            </w:r>
-            <w:proofErr w:type="spellEnd"/>
-          </w:p>
-        </w:tc>
-        <w:tc>
-          <w:tcPr>
-            <w:tcW w:w="226" w:type="dxa"/>
-          </w:tcPr>
-          <w:p>
-            <w:pPr>
-              <w:rPr>
-                <w:u w:val="single"/>
-              </w:rPr>
-            </w:pPr>
-            <w:r>
-              <w:rPr>
-                <w:u w:val="single"/>
-              </w:rPr>
-              <w:t>contains</w:t>
-            </w:r>
-          </w:p>
-        </w:tc>
-        <w:tc>
-          <w:tcPr>
-            <w:tcW w:w="227" w:type="dxa"/>
-          </w:tcPr>
-          <w:p>
-            <w:proofErr w:type="spellStart"/>
-            <w:r>
-              <w:t>unitprice</w:t>
-            </w:r>
-            <w:proofErr w:type="spellEnd"/>
-          </w:p>
-        </w:tc>
-        <w:tc>
-          <w:tcPr>
-            <w:tcW w:w="217" w:type="dxa"/>
-          </w:tcPr>
-          <w:p>
-            <w:r>
-              <w:t>units</w:t>
-            </w:r>
-          </w:p>
-        </w:tc>
-        <w:tc>
-          <w:tcPr>
-            <w:tcW w:w="285" w:type="dxa"/>
-          </w:tcPr>
-          <w:p>
-            <w:proofErr w:type="spellStart"/>
-            <w:r>
-              <w:t>totalunitprice</w:t>
-            </w:r>
-            <w:proofErr w:type="spellEnd"/>
-          </w:p>
-        </w:tc>
-        <w:tc>
-          <w:tcPr>
-            <w:tcW w:w="218" w:type="dxa"/>
-          </w:tcPr>
-          <w:p>
-            <w:r>
-              <w:t>seller</w:t>
-            </w:r>
-          </w:p>
-        </w:tc>
-        <w:tc>
-          <w:tcPr>
-            <w:tcW w:w="225" w:type="dxa"/>
-          </w:tcPr>
-          <w:p>
-            <w:r>
-              <w:t>shipped</w:t>
-            </w:r>
-          </w:p>
-        </w:tc>
-        <w:tc>
-          <w:tcPr>
-            <w:tcW w:w="232" w:type="dxa"/>
-          </w:tcPr>
-          <w:p>
-            <w:proofErr w:type="spellStart"/>
-            <w:r>
-              <w:t>trackingno</w:t>
-            </w:r>
-            <w:proofErr w:type="spellEnd"/>
-          </w:p>
-        </w:tc>
-      </w:tr>
-    </w:tbl>
-    <w:p>
-      <w:pPr>
-        <w:spacing w:after="0" w:line="240" w:lineRule="auto"/>
-      </w:pPr>
-    </w:p>
-    <w:p>
-      <w:pPr>
-        <w:spacing w:after="0" w:line="240" w:lineRule="auto"/>
-      </w:pPr>
-      <w:r>
-        <w:t>PRODUCT</w:t>
-      </w:r>
-    </w:p>
-    <w:tbl>
-      <w:tblPr>
-        <w:tblStyle w:val="TableGrid"/>
-        <w:tblW w:w="0" w:type="auto"/>
-        <w:tblLook w:val="04A0" w:firstRow="1" w:lastRow="0" w:firstColumn="1" w:lastColumn="0" w:noHBand="0" w:noVBand="1"/>
-      </w:tblPr>
-      <w:tblGrid>
-        <w:gridCol w:w="498"/>
-        <w:gridCol w:w="838"/>
-        <w:gridCol w:w="1287"/>
-      </w:tblGrid>
-      <w:tr>
-        <w:trPr>
-          <w:trHeight w:val="246"/>
-        </w:trPr>
-        <w:tc>
-          <w:tcPr>
-            <w:tcW w:w="231" w:type="dxa"/>
-          </w:tcPr>
-          <w:p>
-            <w:pPr>
-              <w:rPr>
-                <w:u w:val="single"/>
-              </w:rPr>
-            </w:pPr>
-            <w:proofErr w:type="spellStart"/>
-            <w:r>
-              <w:rPr>
-                <w:u w:val="single"/>
-              </w:rPr>
-              <w:t>pid</w:t>
-            </w:r>
-            <w:proofErr w:type="spellEnd"/>
-          </w:p>
-        </w:tc>
-        <w:tc>
-          <w:tcPr>
-            <w:tcW w:w="232" w:type="dxa"/>
-          </w:tcPr>
-          <w:p>
-            <w:proofErr w:type="spellStart"/>
-            <w:r>
-              <w:t>pname</w:t>
-            </w:r>
-            <w:proofErr w:type="spellEnd"/>
-          </w:p>
-        </w:tc>
-        <w:tc>
-          <w:tcPr>
-            <w:tcW w:w="232" w:type="dxa"/>
-          </w:tcPr>
-          <w:p>
-            <w:r>
-              <w:t>d</w:t>
-            </w:r>
-            <w:r>
-              <w:t>epartment</w:t>
-            </w:r>
-          </w:p>
-        </w:tc>
-      </w:tr>
-    </w:tbl>
-    <w:p>
-      <w:pPr>
-        <w:spacing w:after="0" w:line="240" w:lineRule="auto"/>
-        <w:rPr>
-          <w:b/>
-        </w:rPr>
-      </w:pPr>
-    </w:p>
-    <w:p>
-      <w:pPr>
-        <w:spacing w:after="0" w:line="240" w:lineRule="auto"/>
-      </w:pPr>
-      <w:r>
-        <w:t>DEPARTMENT</w:t>
-      </w:r>
-    </w:p>
-    <w:tbl>
-      <w:tblPr>
-        <w:tblStyle w:val="TableGrid"/>
-        <w:tblW w:w="0" w:type="auto"/>
-        <w:tblLook w:val="04A0" w:firstRow="1" w:lastRow="0" w:firstColumn="1" w:lastColumn="0" w:noHBand="0" w:noVBand="1"/>
-      </w:tblPr>
-      <w:tblGrid>
-        <w:gridCol w:w="797"/>
-        <w:gridCol w:w="1137"/>
-      </w:tblGrid>
-      <w:tr>
-        <w:trPr>
-          <w:trHeight w:val="247"/>
-        </w:trPr>
-        <w:tc>
-          <w:tcPr>
-            <w:tcW w:w="232" w:type="dxa"/>
-          </w:tcPr>
-          <w:p>
-            <w:pPr>
-              <w:rPr>
-                <w:u w:val="single"/>
-              </w:rPr>
-            </w:pPr>
-            <w:proofErr w:type="spellStart"/>
-            <w:r>
-              <w:rPr>
-                <w:u w:val="single"/>
-              </w:rPr>
-              <w:t>deptid</w:t>
-            </w:r>
-            <w:proofErr w:type="spellEnd"/>
-          </w:p>
-        </w:tc>
-        <w:tc>
-          <w:tcPr>
-            <w:tcW w:w="232" w:type="dxa"/>
-          </w:tcPr>
-          <w:p>
-            <w:proofErr w:type="spellStart"/>
-            <w:r>
-              <w:t>d</w:t>
-            </w:r>
-            <w:r>
-              <w:t>eptname</w:t>
-            </w:r>
-            <w:proofErr w:type="spellEnd"/>
-          </w:p>
-        </w:tc>
-      </w:tr>
-    </w:tbl>
-    <w:p>
-      <w:pPr>
-        <w:spacing w:after="0" w:line="240" w:lineRule="auto"/>
-        <w:rPr>
-          <w:b/>
-        </w:rPr>
-      </w:pPr>
-    </w:p>
-    <w:p>
-      <w:pPr>
-        <w:spacing w:after="0" w:line="240" w:lineRule="auto"/>
-      </w:pPr>
-      <w:r>
-        <w:t>PRODUCTREVIEW</w:t>
-      </w:r>
-    </w:p>
-    <w:tbl>
-      <w:tblPr>
-        <w:tblStyle w:val="TableGrid"/>
-        <w:tblW w:w="0" w:type="auto"/>
-        <w:tblLook w:val="04A0" w:firstRow="1" w:lastRow="0" w:firstColumn="1" w:lastColumn="0" w:noHBand="0" w:noVBand="1"/>
-      </w:tblPr>
-      <w:tblGrid>
-        <w:gridCol w:w="1005"/>
-        <w:gridCol w:w="923"/>
-        <w:gridCol w:w="819"/>
-        <w:gridCol w:w="742"/>
-      </w:tblGrid>
-      <w:tr>
-        <w:trPr>
-          <w:trHeight w:val="247"/>
-        </w:trPr>
-        <w:tc>
-          <w:tcPr>
-            <w:tcW w:w="231" w:type="dxa"/>
-          </w:tcPr>
-          <w:p>
-            <w:pPr>
-              <w:rPr>
-                <w:u w:val="single"/>
-              </w:rPr>
-            </w:pPr>
-            <w:r>
-              <w:rPr>
-                <w:u w:val="single"/>
-              </w:rPr>
-              <w:t>r</w:t>
-            </w:r>
-            <w:r>
-              <w:rPr>
-                <w:u w:val="single"/>
-              </w:rPr>
-              <w:t>eviewer</w:t>
-            </w:r>
-          </w:p>
-        </w:tc>
-        <w:tc>
-          <w:tcPr>
-            <w:tcW w:w="231" w:type="dxa"/>
-          </w:tcPr>
-          <w:p>
-            <w:pPr>
-              <w:rPr>
-                <w:u w:val="single"/>
-              </w:rPr>
-            </w:pPr>
-            <w:r>
-              <w:rPr>
-                <w:u w:val="single"/>
-              </w:rPr>
-              <w:t>product</w:t>
-            </w:r>
-          </w:p>
-        </w:tc>
-        <w:tc>
-          <w:tcPr>
-            <w:tcW w:w="232" w:type="dxa"/>
-          </w:tcPr>
-          <w:p>
-            <w:r>
-              <w:t>r</w:t>
-            </w:r>
-            <w:r>
-              <w:t>eview</w:t>
-            </w:r>
-          </w:p>
-        </w:tc>
-        <w:tc>
-          <w:tcPr>
-            <w:tcW w:w="232" w:type="dxa"/>
-          </w:tcPr>
-          <w:p>
-            <w:r>
-              <w:t>rating</w:t>
-            </w:r>
-          </w:p>
-        </w:tc>
-      </w:tr>
-    </w:tbl>
-    <w:p>
-      <w:pPr>
-        <w:spacing w:after="0" w:line="240" w:lineRule="auto"/>
-        <w:rPr>
-          <w:b/>
-        </w:rPr>
-      </w:pPr>
-    </w:p>
-    <w:p>
-      <w:pPr>
-        <w:spacing w:after="0" w:line="240" w:lineRule="auto"/>
-      </w:pPr>
-      <w:r>
-        <w:t>SELLERREVIEW</w:t>
-      </w:r>
-    </w:p>
-    <w:tbl>
-      <w:tblPr>
-        <w:tblStyle w:val="TableGrid"/>
-        <w:tblW w:w="0" w:type="auto"/>
-        <w:tblLook w:val="04A0" w:firstRow="1" w:lastRow="0" w:firstColumn="1" w:lastColumn="0" w:noHBand="0" w:noVBand="1"/>
-      </w:tblPr>
-      <w:tblGrid>
-        <w:gridCol w:w="1005"/>
-        <w:gridCol w:w="699"/>
-        <w:gridCol w:w="819"/>
-        <w:gridCol w:w="742"/>
-      </w:tblGrid>
-      <w:tr>
-        <w:trPr>
-          <w:trHeight w:val="246"/>
-        </w:trPr>
-        <w:tc>
-          <w:tcPr>
-            <w:tcW w:w="231" w:type="dxa"/>
-          </w:tcPr>
-          <w:p>
-            <w:pPr>
-              <w:rPr>
-                <w:u w:val="single"/>
-              </w:rPr>
-            </w:pPr>
-            <w:r>
-              <w:rPr>
-                <w:u w:val="single"/>
-              </w:rPr>
-              <w:t>reviewer</w:t>
-            </w:r>
-          </w:p>
-        </w:tc>
-        <w:tc>
-          <w:tcPr>
-            <w:tcW w:w="231" w:type="dxa"/>
-          </w:tcPr>
-          <w:p>
-            <w:pPr>
-              <w:rPr>
-                <w:u w:val="single"/>
-              </w:rPr>
-            </w:pPr>
-            <w:r>
-              <w:rPr>
-                <w:u w:val="single"/>
-              </w:rPr>
-              <w:t>seller</w:t>
-            </w:r>
-          </w:p>
-        </w:tc>
-        <w:tc>
-          <w:tcPr>
-            <w:tcW w:w="232" w:type="dxa"/>
-          </w:tcPr>
-          <w:p>
-            <w:r>
-              <w:t>review</w:t>
-            </w:r>
-          </w:p>
-        </w:tc>
-        <w:tc>
-          <w:tcPr>
-            <w:tcW w:w="232" w:type="dxa"/>
-          </w:tcPr>
-          <w:p>
-            <w:r>
-              <w:t>rating</w:t>
-            </w:r>
-          </w:p>
-        </w:tc>
-      </w:tr>
-    </w:tbl>
-    <w:p>
-      <w:pPr>
-        <w:spacing w:after="0" w:line="240" w:lineRule="auto"/>
-      </w:pPr>
-    </w:p>
-    <w:p>
-      <w:pPr>
-        <w:spacing w:after="0" w:line="240" w:lineRule="auto"/>
-      </w:pPr>
-      <w:r>
-        <w:t>RATING</w:t>
-      </w:r>
-    </w:p>
-    <w:tbl>
-      <w:tblPr>
-        <w:tblStyle w:val="TableGrid"/>
-        <w:tblW w:w="0" w:type="auto"/>
-        <w:tblLook w:val="04A0" w:firstRow="1" w:lastRow="0" w:firstColumn="1" w:lastColumn="0" w:noHBand="0" w:noVBand="1"/>
-      </w:tblPr>
-      <w:tblGrid>
-        <w:gridCol w:w="742"/>
-        <w:gridCol w:w="645"/>
-      </w:tblGrid>
-      <w:tr>
-        <w:trPr>
-          <w:trHeight w:val="246"/>
-        </w:trPr>
-        <w:tc>
-          <w:tcPr>
-            <w:tcW w:w="232" w:type="dxa"/>
-          </w:tcPr>
-          <w:p>
-            <w:pPr>
-              <w:rPr>
-                <w:u w:val="single"/>
-              </w:rPr>
-            </w:pPr>
-            <w:r>
-              <w:rPr>
-                <w:u w:val="single"/>
-              </w:rPr>
-              <w:t>rating</w:t>
-            </w:r>
-          </w:p>
-        </w:tc>
-        <w:tc>
-          <w:tcPr>
-            <w:tcW w:w="232" w:type="dxa"/>
-          </w:tcPr>
-          <w:p>
-            <w:proofErr w:type="spellStart"/>
-            <w:r>
-              <w:t>rtext</w:t>
-            </w:r>
-            <w:proofErr w:type="spellEnd"/>
-          </w:p>
-        </w:tc>
-      </w:tr>
-    </w:tbl>
-    <w:p/>
+      <w:r>
+        <w:rPr>
+          <w:noProof/>
+          <w:lang w:val="en-GB" w:eastAsia="en-GB"/>
+        </w:rPr>
+        <w:drawing>
+          <wp:inline distT="0" distB="0" distL="0" distR="0">
+            <wp:extent cx="5939790" cy="7381240"/>
+            <wp:effectExtent l="0" t="0" r="3810" b="0"/>
+            <wp:docPr id="11" name="Picture 11" descr="C:\Users\saura\AppData\Local\Microsoft\Windows\INetCache\Content.Word\Relational.png"/>
+            <wp:cNvGraphicFramePr>
+              <a:graphicFrameLocks xmlns:a="http://schemas.openxmlformats.org/drawingml/2006/main" noChangeAspect="1"/>
+            </wp:cNvGraphicFramePr>
+            <a:graphic xmlns:a="http://schemas.openxmlformats.org/drawingml/2006/main">
+              <a:graphicData uri="http://schemas.openxmlformats.org/drawingml/2006/picture">
+                <pic:pic xmlns:pic="http://schemas.openxmlformats.org/drawingml/2006/picture">
+                  <pic:nvPicPr>
+                    <pic:cNvPr id="0" name="Picture 1" descr="C:\Users\saura\AppData\Local\Microsoft\Windows\INetCache\Content.Word\Relational.png"/>
+                    <pic:cNvPicPr>
+                      <a:picLocks noChangeAspect="1" noChangeArrowheads="1"/>
+                    </pic:cNvPicPr>
+                  </pic:nvPicPr>
+                  <pic:blipFill>
+                    <a:blip r:embed="rId11">
+                      <a:extLst>
+                        <a:ext uri="{28A0092B-C50C-407E-A947-70E740481C1C}">
+                          <a14:useLocalDpi xmlns:a14="http://schemas.microsoft.com/office/drawing/2010/main" val="0"/>
+                        </a:ext>
+                      </a:extLst>
+                    </a:blip>
+                    <a:srcRect/>
+                    <a:stretch>
+                      <a:fillRect/>
+                    </a:stretch>
+                  </pic:blipFill>
+                  <pic:spPr bwMode="auto">
+                    <a:xfrm>
+                      <a:off x="0" y="0"/>
+                      <a:ext cx="5939790" cy="7381240"/>
+                    </a:xfrm>
+                    <a:prstGeom prst="rect">
+                      <a:avLst/>
+                    </a:prstGeom>
+                    <a:noFill/>
+                    <a:ln>
+                      <a:noFill/>
+                    </a:ln>
+                  </pic:spPr>
+                </pic:pic>
+              </a:graphicData>
+            </a:graphic>
+          </wp:inline>
+        </w:drawing>
+      </w:r>
+    </w:p>
     <w:p>
       <w:r>
         <w:br w:type="page"/>
@@ -4037,7 +2901,7 @@
                     </a:prstGeom>
                     <a:ln w="9525" cap="flat" cmpd="sng" algn="ctr">
                       <a:solidFill>
-                        <a:srgbClr val="4472C4"/>
+                        <a:schemeClr val="tx1"/>
                       </a:solidFill>
                       <a:prstDash val="solid"/>
                       <a:round/>
@@ -4174,7 +3038,7 @@
                     </a:prstGeom>
                     <a:ln w="9525" cap="flat" cmpd="sng" algn="ctr">
                       <a:solidFill>
-                        <a:srgbClr val="4472C4"/>
+                        <a:schemeClr val="tx1"/>
                       </a:solidFill>
                       <a:prstDash val="solid"/>
                       <a:round/>
@@ -4272,7 +3136,7 @@
                     </a:prstGeom>
                     <a:ln w="9525" cap="flat" cmpd="sng" algn="ctr">
                       <a:solidFill>
-                        <a:srgbClr val="4472C4"/>
+                        <a:schemeClr val="tx1"/>
                       </a:solidFill>
                       <a:prstDash val="solid"/>
                       <a:round/>
@@ -4408,7 +3272,7 @@
                     </a:prstGeom>
                     <a:ln w="9525" cap="flat" cmpd="sng" algn="ctr">
                       <a:solidFill>
-                        <a:srgbClr val="4472C4"/>
+                        <a:schemeClr val="tx1"/>
                       </a:solidFill>
                       <a:prstDash val="solid"/>
                       <a:round/>
@@ -4528,7 +3392,7 @@
                     </a:prstGeom>
                     <a:ln w="9525" cap="flat" cmpd="sng" algn="ctr">
                       <a:solidFill>
-                        <a:srgbClr val="4472C4"/>
+                        <a:schemeClr val="tx1"/>
                       </a:solidFill>
                       <a:prstDash val="solid"/>
                       <a:round/>
@@ -4583,10 +3447,10 @@
           <wp:anchor distT="0" distB="0" distL="114300" distR="114300" simplePos="0" relativeHeight="251666432" behindDoc="1" locked="0" layoutInCell="1" allowOverlap="1" wp14:anchorId="4175123D" wp14:editId="43497BA3">
             <wp:simplePos x="0" y="0"/>
             <wp:positionH relativeFrom="margin">
-              <wp:posOffset>3605272</wp:posOffset>
+              <wp:posOffset>3601941</wp:posOffset>
             </wp:positionH>
             <wp:positionV relativeFrom="paragraph">
-              <wp:posOffset>105442</wp:posOffset>
+              <wp:posOffset>99419</wp:posOffset>
             </wp:positionV>
             <wp:extent cx="2257425" cy="1430655"/>
             <wp:effectExtent l="19050" t="19050" r="28575" b="17145"/>
@@ -4631,7 +3495,7 @@
                     </a:prstGeom>
                     <a:ln w="9525" cap="flat" cmpd="sng" algn="ctr">
                       <a:solidFill>
-                        <a:srgbClr val="4472C4"/>
+                        <a:schemeClr val="tx1"/>
                       </a:solidFill>
                       <a:prstDash val="solid"/>
                       <a:round/>
@@ -4754,7 +3618,7 @@
                     </a:prstGeom>
                     <a:ln w="9525" cap="flat" cmpd="sng" algn="ctr">
                       <a:solidFill>
-                        <a:srgbClr val="4472C4"/>
+                        <a:schemeClr val="tx1"/>
                       </a:solidFill>
                       <a:prstDash val="solid"/>
                       <a:round/>
@@ -5093,7 +3957,7 @@
                     </a:prstGeom>
                     <a:ln w="9525" cap="flat" cmpd="sng" algn="ctr">
                       <a:solidFill>
-                        <a:srgbClr val="4472C4"/>
+                        <a:schemeClr val="tx1"/>
                       </a:solidFill>
                       <a:prstDash val="solid"/>
                       <a:round/>
@@ -5207,7 +4071,7 @@
                     </a:prstGeom>
                     <a:ln w="9525" cap="flat" cmpd="sng" algn="ctr">
                       <a:solidFill>
-                        <a:srgbClr val="4472C4"/>
+                        <a:schemeClr val="tx1"/>
                       </a:solidFill>
                       <a:prstDash val="solid"/>
                       <a:round/>
@@ -5344,10 +4208,10 @@
           <wp:anchor distT="0" distB="0" distL="114300" distR="114300" simplePos="0" relativeHeight="251676672" behindDoc="1" locked="0" layoutInCell="1" allowOverlap="1" wp14:anchorId="1F6BF3A6" wp14:editId="0B6EF276">
             <wp:simplePos x="0" y="0"/>
             <wp:positionH relativeFrom="margin">
-              <wp:posOffset>1650505</wp:posOffset>
+              <wp:posOffset>1645920</wp:posOffset>
             </wp:positionH>
             <wp:positionV relativeFrom="paragraph">
-              <wp:posOffset>19492</wp:posOffset>
+              <wp:posOffset>19050</wp:posOffset>
             </wp:positionV>
             <wp:extent cx="2179955" cy="608965"/>
             <wp:effectExtent l="19050" t="19050" r="10795" b="19685"/>
@@ -5392,7 +4256,7 @@
                     </a:prstGeom>
                     <a:ln w="9525" cap="flat" cmpd="sng" algn="ctr">
                       <a:solidFill>
-                        <a:srgbClr val="4472C4"/>
+                        <a:schemeClr val="tx1"/>
                       </a:solidFill>
                       <a:prstDash val="solid"/>
                       <a:round/>
@@ -5454,10 +4318,10 @@
           <wp:anchor distT="0" distB="0" distL="114300" distR="114300" simplePos="0" relativeHeight="251678720" behindDoc="1" locked="0" layoutInCell="1" allowOverlap="1" wp14:anchorId="63D1EDFE" wp14:editId="07A416D3">
             <wp:simplePos x="0" y="0"/>
             <wp:positionH relativeFrom="margin">
-              <wp:posOffset>990073</wp:posOffset>
+              <wp:posOffset>985520</wp:posOffset>
             </wp:positionH>
             <wp:positionV relativeFrom="paragraph">
-              <wp:posOffset>128991</wp:posOffset>
+              <wp:posOffset>125730</wp:posOffset>
             </wp:positionV>
             <wp:extent cx="944880" cy="501015"/>
             <wp:effectExtent l="19050" t="19050" r="26670" b="13335"/>
@@ -5502,7 +4366,7 @@
                     </a:prstGeom>
                     <a:ln w="9525" cap="flat" cmpd="sng" algn="ctr">
                       <a:solidFill>
-                        <a:srgbClr val="4472C4"/>
+                        <a:schemeClr val="tx1"/>
                       </a:solidFill>
                       <a:prstDash val="solid"/>
                       <a:round/>
@@ -5536,10 +4400,10 @@
           <wp:anchor distT="0" distB="0" distL="114300" distR="114300" simplePos="0" relativeHeight="251682816" behindDoc="1" locked="0" layoutInCell="1" allowOverlap="1" wp14:anchorId="6EA9DB43" wp14:editId="054D8743">
             <wp:simplePos x="0" y="0"/>
             <wp:positionH relativeFrom="margin">
-              <wp:posOffset>3481070</wp:posOffset>
+              <wp:posOffset>3474720</wp:posOffset>
             </wp:positionH>
             <wp:positionV relativeFrom="paragraph">
-              <wp:posOffset>140335</wp:posOffset>
+              <wp:posOffset>133985</wp:posOffset>
             </wp:positionV>
             <wp:extent cx="1047750" cy="505460"/>
             <wp:effectExtent l="19050" t="19050" r="19050" b="27940"/>
@@ -5584,7 +4448,7 @@
                     </a:prstGeom>
                     <a:ln w="9525" cap="flat" cmpd="sng" algn="ctr">
                       <a:solidFill>
-                        <a:srgbClr val="4472C4"/>
+                        <a:schemeClr val="tx1"/>
                       </a:solidFill>
                       <a:prstDash val="solid"/>
                       <a:round/>
@@ -5618,10 +4482,10 @@
           <wp:anchor distT="0" distB="0" distL="114300" distR="114300" simplePos="0" relativeHeight="251680768" behindDoc="1" locked="0" layoutInCell="1" allowOverlap="1" wp14:anchorId="6EA9DB43" wp14:editId="054D8743">
             <wp:simplePos x="0" y="0"/>
             <wp:positionH relativeFrom="margin">
-              <wp:posOffset>2195195</wp:posOffset>
+              <wp:posOffset>2194560</wp:posOffset>
             </wp:positionH>
             <wp:positionV relativeFrom="paragraph">
-              <wp:posOffset>123190</wp:posOffset>
+              <wp:posOffset>117475</wp:posOffset>
             </wp:positionV>
             <wp:extent cx="1038225" cy="697230"/>
             <wp:effectExtent l="19050" t="19050" r="28575" b="26670"/>
@@ -5666,7 +4530,7 @@
                     </a:prstGeom>
                     <a:ln w="9525" cap="flat" cmpd="sng" algn="ctr">
                       <a:solidFill>
-                        <a:srgbClr val="4472C4"/>
+                        <a:schemeClr val="tx1"/>
                       </a:solidFill>
                       <a:prstDash val="solid"/>
                       <a:round/>
@@ -7805,10 +6669,7 @@
       </w:r>
     </w:p>
     <w:p/>
-    <w:p>
-      <w:bookmarkStart w:id="0" w:name="_GoBack"/>
-      <w:bookmarkEnd w:id="0"/>
-    </w:p>
+    <w:p/>
     <w:sectPr>
       <w:pgSz w:w="12240" w:h="15840"/>
       <w:pgMar w:top="1440" w:right="1440" w:bottom="1440" w:left="1440" w:header="708" w:footer="708" w:gutter="0"/>

</xml_diff>